<commit_message>
Updated letter to reviewers according to Fraser's comments
</commit_message>
<xml_diff>
--- a/submissions/cognition2/responseToReviewers.docx
+++ b/submissions/cognition2/responseToReviewers.docx
@@ -43,53 +43,13 @@
         <w:t>s</w:t>
       </w:r>
       <w:r>
-        <w:t xml:space="preserve"> conceptualized as time pressure and its expected effects on perceptual encoding, Reviewers #1&amp;3), study rationale (e.g., conceptualization of </w:t>
-      </w:r>
-      <w:proofErr w:type="spellStart"/>
-      <w:r>
-        <w:t>integrality</w:t>
-      </w:r>
-      <w:proofErr w:type="spellEnd"/>
-      <w:r>
-        <w:t xml:space="preserve">, reviewers 2&amp;3), and statistic power (reviewer #2).  I am in agreement with these concerns and have therefore decided to reject this </w:t>
-      </w:r>
-      <w:proofErr w:type="gramStart"/>
-      <w:r>
-        <w:t>submission, but</w:t>
-      </w:r>
-      <w:proofErr w:type="gramEnd"/>
-      <w:r>
-        <w:t xml:space="preserve"> invite a major revision. Some of the issues highlighted by the reviewers may be addressable without new data. </w:t>
+        <w:t xml:space="preserve"> conceptualized as time pressure and its expected effects on perceptual encoding, Reviewers #1&amp;3), study rationale (e.g., conceptualization of integrality, reviewers 2&amp;3), and statistic power (reviewer #2).  I am in agreement with these concerns and have therefore decided to reject this submission, but invite a major revision. Some of the issues highlighted by the reviewers may be addressable without new data. </w:t>
       </w:r>
     </w:p>
     <w:p/>
     <w:p>
       <w:r>
-        <w:t xml:space="preserve">I would also like to chime in on the visual persistence issue with the shorter stimulus duration condition (reviewer #3, </w:t>
-      </w:r>
-      <w:proofErr w:type="spellStart"/>
-      <w:r>
-        <w:t>Dr.</w:t>
-      </w:r>
-      <w:proofErr w:type="spellEnd"/>
-      <w:r>
-        <w:t xml:space="preserve"> Pomerantz). Given the lingering visual persistence after the stimulus offset for up to 500 </w:t>
-      </w:r>
-      <w:proofErr w:type="spellStart"/>
-      <w:r>
-        <w:t>ms</w:t>
-      </w:r>
-      <w:proofErr w:type="spellEnd"/>
-      <w:r>
-        <w:t xml:space="preserve">, perceptual encoding would be likely completed. Would any effects </w:t>
-      </w:r>
-      <w:proofErr w:type="gramStart"/>
-      <w:r>
-        <w:t>reported</w:t>
-      </w:r>
-      <w:proofErr w:type="gramEnd"/>
-      <w:r>
-        <w:t xml:space="preserve"> here a result of some strategical factors? </w:t>
+        <w:t>I would also like to chime in on the visual persistence issue with the shorter stimulus duration condition (reviewer #3, Dr. Pomerantz). Given the lingering visual persistence after the stimulus offset for up to 500 ms, perceptual encoding would be likely completed. Would any effects reported here a result of some strategical factors? </w:t>
       </w:r>
     </w:p>
     <w:p/>
@@ -115,7 +75,23 @@
           <w:iCs/>
           <w:color w:val="4472C4" w:themeColor="accent1"/>
         </w:rPr>
-        <w:t>However, we would argue that the various components of the classification response, such as perception, attention, decision-making and action are unlikely to be independent of each other, making it, at the very least, extremely difficult to establish the precise cause of the effect with or without a stimulus mask. For this reason, we have here refrained from suggest that the effect is driven by perceptual or indeed strategic factors. We agree though that this is something that would be very helpful to clarify and have done so in the revised version of the manuscript (xxx).</w:t>
+        <w:t>However, we would argue that the various components of the classification response, such as perception, attention, decision-making and action are unlikely to be independent of each other, making it, at the very least, extremely difficult to establish the precise cause of the effect with or without a stimulus mask. For this reason, we have here refrained from suggest</w:t>
+      </w:r>
+      <w:r>
+        <w:rPr>
+          <w:i/>
+          <w:iCs/>
+          <w:color w:val="4472C4" w:themeColor="accent1"/>
+        </w:rPr>
+        <w:t>ing</w:t>
+      </w:r>
+      <w:r>
+        <w:rPr>
+          <w:i/>
+          <w:iCs/>
+          <w:color w:val="4472C4" w:themeColor="accent1"/>
+        </w:rPr>
+        <w:t xml:space="preserve"> that the effect is driven by perceptual or indeed strategic factors. We agree though that this is something that would be very helpful to clarify and have done so in the revised version of the manuscript (xxx).</w:t>
       </w:r>
     </w:p>
     <w:p>
@@ -146,46 +122,14 @@
         <w:t>Reviewer #1:</w:t>
       </w:r>
       <w:r>
-        <w:t xml:space="preserve"> This paper reports 3 experiments investigating the effect of time pressure on how participants classify integral stimuli. Using a triad task with a set of </w:t>
-      </w:r>
-      <w:proofErr w:type="spellStart"/>
-      <w:r>
-        <w:t>colored</w:t>
-      </w:r>
-      <w:proofErr w:type="spellEnd"/>
-      <w:r>
-        <w:t xml:space="preserve"> squares varying in chroma and brightness, the authors showed that increasing time pressure increased the use of unidimensional classification. Critically, these results are inconsistent with the idea that integral stimuli are perceived as integrated configurations that require resources for selective attention to a single dimension (Differentiation Theory). Rather, the results support the idea that integral stimuli are initially perceived as separable dimensions which are quickly combined (Combination Theory).</w:t>
-      </w:r>
-      <w:r>
-        <w:br/>
-      </w:r>
-      <w:r>
-        <w:br/>
-        <w:t xml:space="preserve">I thought this paper was well-written, tested a clear prediction capable of distinguishing between two competing theories, and the methods and analyses were rigorous and clearly presented. The paper tests a novel, interesting, and counter-intuitive prediction, that a specific type of </w:t>
-      </w:r>
-      <w:proofErr w:type="spellStart"/>
-      <w:r>
-        <w:t>behavior</w:t>
-      </w:r>
-      <w:proofErr w:type="spellEnd"/>
-      <w:r>
-        <w:t xml:space="preserve"> considered effortful by Differentiation Theory will be easier when participants are given less time to respond. Although by-block classification seemed necessary to detect the effect, the effect was demonstrated in all 3 experiments and Experiment 3 showed that </w:t>
-      </w:r>
-      <w:proofErr w:type="gramStart"/>
-      <w:r>
-        <w:t>a</w:t>
-      </w:r>
-      <w:proofErr w:type="gramEnd"/>
-      <w:r>
-        <w:t xml:space="preserve"> MDS-informed re-analysis strengthened the effect. The results offer strong support for the authors' conclusions regarding Combination </w:t>
-      </w:r>
-      <w:proofErr w:type="gramStart"/>
-      <w:r>
-        <w:t>Theory, and</w:t>
-      </w:r>
-      <w:proofErr w:type="gramEnd"/>
-      <w:r>
-        <w:t xml:space="preserve"> have more general implications for perception and cognition (discussed briefly). I enjoyed reading </w:t>
+        <w:t xml:space="preserve"> This paper reports 3 experiments investigating the effect of time pressure on how participants classify integral stimuli. Using a triad task with a set of colored squares varying in chroma and brightness, the authors showed that increasing time pressure increased the use of unidimensional classification. Critically, these results are inconsistent with the idea that integral stimuli are perceived as integrated configurations that require resources for selective attention to a single dimension (Differentiation Theory). Rather, the results support the idea that integral stimuli are initially perceived as separable dimensions which are quickly combined (Combination Theory).</w:t>
+      </w:r>
+      <w:r>
+        <w:br/>
+      </w:r>
+      <w:r>
+        <w:br/>
+        <w:t xml:space="preserve">I thought this paper was well-written, tested a clear prediction capable of distinguishing between two competing theories, and the methods and analyses were rigorous and clearly presented. The paper tests a novel, interesting, and counter-intuitive prediction, that a specific type of behavior considered effortful by Differentiation Theory will be easier when participants are given less time to respond. Although by-block classification seemed necessary to detect the effect, the effect was demonstrated in all 3 experiments and Experiment 3 showed that a MDS-informed re-analysis strengthened the effect. The results offer strong support for the authors' conclusions regarding Combination Theory, and have more general implications for perception and cognition (discussed briefly). I enjoyed reading </w:t>
       </w:r>
       <w:r>
         <w:lastRenderedPageBreak/>
@@ -216,6 +160,8 @@
         <w:t xml:space="preserve">Could report proportion in addition to frequency in Table 1 to facilitate comparison between later </w:t>
       </w:r>
       <w:commentRangeStart w:id="0"/>
+      <w:commentRangeStart w:id="1"/>
+      <w:commentRangeStart w:id="2"/>
       <w:r>
         <w:t>tables</w:t>
       </w:r>
@@ -226,6 +172,20 @@
         </w:rPr>
         <w:commentReference w:id="0"/>
       </w:r>
+      <w:commentRangeEnd w:id="1"/>
+      <w:r>
+        <w:rPr>
+          <w:rStyle w:val="CommentReference"/>
+        </w:rPr>
+        <w:commentReference w:id="1"/>
+      </w:r>
+      <w:commentRangeEnd w:id="2"/>
+      <w:r>
+        <w:rPr>
+          <w:rStyle w:val="CommentReference"/>
+        </w:rPr>
+        <w:commentReference w:id="2"/>
+      </w:r>
       <w:r>
         <w:t>.</w:t>
       </w:r>
@@ -285,15 +245,7 @@
       </w:r>
       <w:r>
         <w:br/>
-        <w:t xml:space="preserve">Final sentence in first paragraph: should this </w:t>
-      </w:r>
-      <w:proofErr w:type="gramStart"/>
-      <w:r>
-        <w:t>say</w:t>
-      </w:r>
-      <w:proofErr w:type="gramEnd"/>
-      <w:r>
-        <w:t xml:space="preserve"> "and are considered as primary or privileged stimulus dimensions"?</w:t>
+        <w:t>Final sentence in first paragraph: should this say "and are considered as primary or privileged stimulus dimensions"?</w:t>
       </w:r>
     </w:p>
     <w:p>
@@ -408,29 +360,37 @@
       </w:r>
       <w:r>
         <w:br/>
-        <w:t xml:space="preserve">If time pressure allows participants to selectively attend to each dimension prior to combination, this should make the integral stimuli more like separable stimuli. The Introduction states that for separable stimuli, there is a strong preference for identity responses, but this didn't occur in the current study. Experiment 3 shows that this might be because the stimuli were not perceived as </w:t>
-      </w:r>
-      <w:proofErr w:type="gramStart"/>
-      <w:r>
-        <w:t>exactly identical</w:t>
-      </w:r>
-      <w:proofErr w:type="gramEnd"/>
-      <w:r>
-        <w:t xml:space="preserve"> on the dimensions, however this could also be true for studies demonstrating ID responses for separable stimuli. The authors could add some discussion for why ID responses were not more prevalent. For example, is it that UD responding is easier since it doesn't require switching attention between dimensions? If so, why doesn't UD responding also dominate classification of separable stimuli? Or, maybe it does, but the Introduction made it sound like OS was the dominant strategy. The point here is that there still seems to be some difference between separable, and (pre-combination) integral stimuli, which the authors might want to discuss.</w:t>
-      </w:r>
-      <w:r>
-        <w:br/>
-      </w:r>
-      <w:r>
-        <w:br/>
-      </w:r>
-      <w:r>
-        <w:rPr>
-          <w:i/>
-          <w:iCs/>
-          <w:color w:val="4472C4" w:themeColor="accent1"/>
-        </w:rPr>
-        <w:t xml:space="preserve">Many thanks for your interesting thoughts. It is indeed the case for separable stimuli that at lower levels of time pressure ID sorting is more prevalent than at higher levels of time pressure (Wills et al., 2015) and that this was not the case in our current experiments where </w:t>
+        <w:t>If time pressure allows participants to selectively attend to each dimension prior to combination, this should make the integral stimuli more like separable stimuli. The Introduction states that for separable stimuli, there is a strong preference for identity responses, but this didn't occur in the current study. Experiment 3 shows that this might be because the stimuli were not perceived as exactly identical on the dimensions, however this could also be true for studies demonstrating ID responses for separable stimuli. The authors could add some discussion for why ID responses were not more prevalent. For example, is it that UD responding is easier since it doesn't require switching attention between dimensions? If so, why doesn't UD responding also dominate classification of separable stimuli? Or, maybe it does, but the Introduction made it sound like OS was the dominant strategy. The point here is that there still seems to be some difference between separable, and (pre-combination) integral stimuli, which the authors might want to discuss.</w:t>
+      </w:r>
+      <w:r>
+        <w:br/>
+      </w:r>
+      <w:r>
+        <w:br/>
+      </w:r>
+      <w:r>
+        <w:rPr>
+          <w:i/>
+          <w:iCs/>
+          <w:color w:val="4472C4" w:themeColor="accent1"/>
+        </w:rPr>
+        <w:t xml:space="preserve">Many thanks for your interesting thoughts. It is indeed the case for separable stimuli that at lower levels of time pressure ID sorting is more prevalent than at higher levels of time pressure (Wills et al., 2015) and that this </w:t>
+      </w:r>
+      <w:r>
+        <w:rPr>
+          <w:i/>
+          <w:iCs/>
+          <w:color w:val="4472C4" w:themeColor="accent1"/>
+        </w:rPr>
+        <w:t xml:space="preserve">did not happen </w:t>
+      </w:r>
+      <w:r>
+        <w:rPr>
+          <w:i/>
+          <w:iCs/>
+          <w:color w:val="4472C4" w:themeColor="accent1"/>
+        </w:rPr>
+        <w:t xml:space="preserve">in our current experiments where </w:t>
       </w:r>
       <w:r>
         <w:rPr>
@@ -439,43 +399,65 @@
           <w:color w:val="4472C4" w:themeColor="accent1"/>
         </w:rPr>
         <w:lastRenderedPageBreak/>
-        <w:t xml:space="preserve">we observed very little ID sorting. Our explanation for this is very much based on what you say - UD responding </w:t>
-      </w:r>
-      <w:proofErr w:type="gramStart"/>
-      <w:r>
-        <w:rPr>
-          <w:i/>
-          <w:iCs/>
-          <w:color w:val="4472C4" w:themeColor="accent1"/>
-        </w:rPr>
-        <w:t>is considered to be</w:t>
-      </w:r>
-      <w:proofErr w:type="gramEnd"/>
-      <w:r>
-        <w:rPr>
-          <w:i/>
-          <w:iCs/>
-          <w:color w:val="4472C4" w:themeColor="accent1"/>
-        </w:rPr>
-        <w:t xml:space="preserve"> quick and less effortful than ID sorting as it does not require switching between dimensions. However, under low time constraints </w:t>
-      </w:r>
-      <w:proofErr w:type="gramStart"/>
-      <w:r>
-        <w:rPr>
-          <w:i/>
-          <w:iCs/>
-          <w:color w:val="4472C4" w:themeColor="accent1"/>
-        </w:rPr>
-        <w:t>a</w:t>
-      </w:r>
-      <w:proofErr w:type="gramEnd"/>
-      <w:r>
-        <w:rPr>
-          <w:i/>
-          <w:iCs/>
-          <w:color w:val="4472C4" w:themeColor="accent1"/>
-        </w:rPr>
-        <w:t xml:space="preserve"> ID strategy becomes more feasible to do and is often preferred perhaps due to selecting the two items that are identical seeming a more satisfying rule than just selecting which two items are most similar on a single dimension. For integral stimuli, like others we assume that once sufficient time has elapsed and the dimensions have been combined it is much harder to selectively attend to the individual dimensions than for separable stimuli and harder still to switch between the two dimensions to make an ID response which is why we do not observe the same prevalence of ID sorting at low time pressure in integral stimuli as we did for separable stimuli. In the revised manuscript, as you suggest we now discuss this different pattern of results for integral and separable stimuli.</w:t>
+        <w:t xml:space="preserve">we observed very little ID sorting. Our explanation for this is very much based on what you say - UD responding is considered to be quick and less effortful than ID sorting as it does not require switching between dimensions. </w:t>
+      </w:r>
+      <w:bookmarkStart w:id="3" w:name="_Hlk157079658"/>
+      <w:r>
+        <w:rPr>
+          <w:i/>
+          <w:iCs/>
+          <w:color w:val="4472C4" w:themeColor="accent1"/>
+        </w:rPr>
+        <w:t>However, under low time constraints a</w:t>
+      </w:r>
+      <w:r>
+        <w:rPr>
+          <w:i/>
+          <w:iCs/>
+          <w:color w:val="4472C4" w:themeColor="accent1"/>
+        </w:rPr>
+        <w:t>n</w:t>
+      </w:r>
+      <w:r>
+        <w:rPr>
+          <w:i/>
+          <w:iCs/>
+          <w:color w:val="4472C4" w:themeColor="accent1"/>
+        </w:rPr>
+        <w:t xml:space="preserve"> ID strategy becomes more feasible and is often preferred perhaps due to selecting the two items that are identical seeming a more satisfying rule than just selecting which two items are most similar on a single dimension. For integral stimuli, like others we assume that once sufficient time has elapsed and the dimensions have been combined it is much harder to selectively attend to the individual dimensions than for separable stimuli and harder still to switch between the two dimensions to make an ID response which is why we do not observe the same prevalence of ID sorting at low time pressure in integral stimuli as we did for separable stimuli</w:t>
+      </w:r>
+      <w:bookmarkEnd w:id="3"/>
+      <w:r>
+        <w:rPr>
+          <w:i/>
+          <w:iCs/>
+          <w:color w:val="4472C4" w:themeColor="accent1"/>
+        </w:rPr>
+        <w:t xml:space="preserve">. In the revised manuscript, as you suggest we now discuss this different pattern of results for integral and separable </w:t>
+      </w:r>
+      <w:commentRangeStart w:id="4"/>
+      <w:r>
+        <w:rPr>
+          <w:i/>
+          <w:iCs/>
+          <w:color w:val="4472C4" w:themeColor="accent1"/>
+        </w:rPr>
+        <w:t>stimuli</w:t>
+      </w:r>
+      <w:commentRangeEnd w:id="4"/>
+      <w:r>
+        <w:rPr>
+          <w:rStyle w:val="CommentReference"/>
+        </w:rPr>
+        <w:commentReference w:id="4"/>
+      </w:r>
+      <w:r>
+        <w:rPr>
+          <w:i/>
+          <w:iCs/>
+          <w:color w:val="4472C4" w:themeColor="accent1"/>
+        </w:rPr>
+        <w:t>.</w:t>
       </w:r>
       <w:r>
         <w:br/>
@@ -491,15 +473,7 @@
       </w:r>
       <w:r>
         <w:br/>
-        <w:t xml:space="preserve">In this paper, the authors concluded that integral stimuli are not slowly </w:t>
-      </w:r>
-      <w:proofErr w:type="spellStart"/>
-      <w:r>
-        <w:t>analyzed</w:t>
-      </w:r>
-      <w:proofErr w:type="spellEnd"/>
-      <w:r>
-        <w:t xml:space="preserve">, but quickly synthesized. </w:t>
+        <w:t xml:space="preserve">In this paper, the authors concluded that integral stimuli are not slowly analyzed, but quickly synthesized. </w:t>
       </w:r>
       <w:r>
         <w:rPr>
@@ -596,33 +570,15 @@
           <w:iCs/>
           <w:color w:val="0070C0"/>
         </w:rPr>
-        <w:t xml:space="preserve"> categorisation </w:t>
-      </w:r>
-      <w:proofErr w:type="gramStart"/>
-      <w:r>
-        <w:rPr>
-          <w:i/>
-          <w:iCs/>
-          <w:color w:val="0070C0"/>
-        </w:rPr>
-        <w:t>behaviour</w:t>
-      </w:r>
-      <w:r>
-        <w:rPr>
-          <w:i/>
-          <w:iCs/>
-          <w:color w:val="0070C0"/>
-        </w:rPr>
-        <w:t>, and</w:t>
-      </w:r>
-      <w:proofErr w:type="gramEnd"/>
-      <w:r>
-        <w:rPr>
-          <w:i/>
-          <w:iCs/>
-          <w:color w:val="0070C0"/>
-        </w:rPr>
-        <w:t xml:space="preserve"> came out in favour of Combination Theory</w:t>
+        <w:t xml:space="preserve"> categorisation behaviour</w:t>
+      </w:r>
+      <w:r>
+        <w:rPr>
+          <w:i/>
+          <w:iCs/>
+          <w:color w:val="0070C0"/>
+        </w:rPr>
+        <w:t>, and came out in favour of Combination Theory</w:t>
       </w:r>
       <w:r>
         <w:rPr>
@@ -700,15 +656,7 @@
     <w:p>
       <w:r>
         <w:br/>
-        <w:t xml:space="preserve">- Please explain more about the "noisy" in the sentence "A strong preference for overall similarity classification in integral stimuli under low time pressure is already well established, and the application of time pressure makes classification data </w:t>
-      </w:r>
-      <w:proofErr w:type="gramStart"/>
-      <w:r>
-        <w:t>more 'noisy'</w:t>
-      </w:r>
-      <w:proofErr w:type="gramEnd"/>
-      <w:r>
-        <w:t>".</w:t>
+        <w:t>- Please explain more about the "noisy" in the sentence "A strong preference for overall similarity classification in integral stimuli under low time pressure is already well established, and the application of time pressure makes classification data more 'noisy'".</w:t>
       </w:r>
     </w:p>
     <w:p/>
@@ -749,7 +697,7 @@
           <w:color w:val="0070C0"/>
         </w:rPr>
       </w:pPr>
-      <w:commentRangeStart w:id="1"/>
+      <w:commentRangeStart w:id="5"/>
       <w:r>
         <w:rPr>
           <w:i/>
@@ -758,12 +706,12 @@
         </w:rPr>
         <w:t>Happy to add – please see line, page.</w:t>
       </w:r>
-      <w:commentRangeEnd w:id="1"/>
-      <w:r>
-        <w:rPr>
-          <w:rStyle w:val="CommentReference"/>
-        </w:rPr>
-        <w:commentReference w:id="1"/>
+      <w:commentRangeEnd w:id="5"/>
+      <w:r>
+        <w:rPr>
+          <w:rStyle w:val="CommentReference"/>
+        </w:rPr>
+        <w:commentReference w:id="5"/>
       </w:r>
     </w:p>
     <w:p>
@@ -900,36 +848,131 @@
     <w:p>
       <w:pPr>
         <w:rPr>
-          <w:i/>
-          <w:iCs/>
-          <w:color w:val="0070C0"/>
-        </w:rPr>
-      </w:pPr>
-      <w:r>
-        <w:rPr>
-          <w:i/>
-          <w:iCs/>
-          <w:color w:val="0070C0"/>
-        </w:rPr>
-        <w:t xml:space="preserve">We are not sure that we would agree with this statement. It is worth noting that there is no standard accepted method for running power analyses for multidimensional scaling </w:t>
-      </w:r>
-      <w:proofErr w:type="gramStart"/>
-      <w:r>
-        <w:rPr>
-          <w:i/>
-          <w:iCs/>
-          <w:color w:val="0070C0"/>
-        </w:rPr>
-        <w:t>experiments</w:t>
-      </w:r>
-      <w:proofErr w:type="gramEnd"/>
-      <w:r>
-        <w:rPr>
-          <w:i/>
-          <w:iCs/>
-          <w:color w:val="0070C0"/>
-        </w:rPr>
-        <w:t xml:space="preserve"> so our approach was to select a sample size that is entirely in line with past experiments. We have now added words to this effect – please see line 238, page 12.</w:t>
+          <w:rFonts w:cstheme="minorHAnsi"/>
+          <w:i/>
+          <w:iCs/>
+        </w:rPr>
+      </w:pPr>
+      <w:r>
+        <w:rPr>
+          <w:rFonts w:cstheme="minorHAnsi"/>
+          <w:i/>
+          <w:iCs/>
+          <w:color w:val="0070C0"/>
+        </w:rPr>
+        <w:t>We are not sure that we would agree with this statement. It is worth noting that there is no standard accepted method for running power analyses for multidimensional scaling experiments so our approach was to select a sample size that is entirely in line with past experiments</w:t>
+      </w:r>
+      <w:r>
+        <w:rPr>
+          <w:rFonts w:cstheme="minorHAnsi"/>
+          <w:i/>
+          <w:iCs/>
+          <w:color w:val="0070C0"/>
+        </w:rPr>
+        <w:t xml:space="preserve"> in diverse areas of categorization (e.g., </w:t>
+      </w:r>
+      <w:r>
+        <w:rPr>
+          <w:rFonts w:cstheme="minorHAnsi"/>
+          <w:i/>
+          <w:iCs/>
+          <w:color w:val="0070C0"/>
+        </w:rPr>
+        <w:t xml:space="preserve">Bergman et al., 2016, Frontiers in Psychology; </w:t>
+      </w:r>
+      <w:r>
+        <w:rPr>
+          <w:rFonts w:cstheme="minorHAnsi"/>
+          <w:kern w:val="0"/>
+        </w:rPr>
+        <w:t xml:space="preserve">Gaissert  &amp; Wallraven, 2012, Experimental Brain Research; </w:t>
+      </w:r>
+      <w:r>
+        <w:rPr>
+          <w:rFonts w:cstheme="minorHAnsi"/>
+          <w:i/>
+          <w:iCs/>
+          <w:color w:val="0070C0"/>
+        </w:rPr>
+        <w:t xml:space="preserve">Gygi et al., Perception &amp; Psychophysics, 2007; </w:t>
+      </w:r>
+      <w:r>
+        <w:rPr>
+          <w:rFonts w:cstheme="minorHAnsi"/>
+          <w:i/>
+          <w:iCs/>
+          <w:color w:val="0070C0"/>
+        </w:rPr>
+        <w:t>Maclin et al., 2009, Behavioural Research Methods</w:t>
+      </w:r>
+      <w:r>
+        <w:rPr>
+          <w:rFonts w:cstheme="minorHAnsi"/>
+          <w:i/>
+          <w:iCs/>
+          <w:color w:val="0070C0"/>
+        </w:rPr>
+        <w:t>;</w:t>
+      </w:r>
+      <w:r>
+        <w:rPr>
+          <w:rFonts w:cstheme="minorHAnsi"/>
+          <w:i/>
+          <w:iCs/>
+          <w:color w:val="0070C0"/>
+        </w:rPr>
+        <w:t xml:space="preserve"> </w:t>
+      </w:r>
+      <w:r>
+        <w:rPr>
+          <w:rFonts w:cstheme="minorHAnsi"/>
+          <w:i/>
+          <w:iCs/>
+          <w:color w:val="0070C0"/>
+        </w:rPr>
+        <w:t xml:space="preserve">Shin &amp; Nosofsky, 1992, JEP: General;  and </w:t>
+      </w:r>
+      <w:r>
+        <w:rPr>
+          <w:rFonts w:cstheme="minorHAnsi"/>
+          <w:i/>
+          <w:iCs/>
+          <w:color w:val="0070C0"/>
+        </w:rPr>
+        <w:t>consistent</w:t>
+      </w:r>
+      <w:r>
+        <w:rPr>
+          <w:rFonts w:cstheme="minorHAnsi"/>
+          <w:i/>
+          <w:iCs/>
+        </w:rPr>
+        <w:t xml:space="preserve"> with the </w:t>
+      </w:r>
+      <w:r>
+        <w:rPr>
+          <w:rFonts w:cstheme="minorHAnsi"/>
+          <w:i/>
+          <w:iCs/>
+        </w:rPr>
+        <w:t xml:space="preserve">sort of </w:t>
+      </w:r>
+      <w:r>
+        <w:rPr>
+          <w:rFonts w:cstheme="minorHAnsi"/>
+          <w:i/>
+          <w:iCs/>
+        </w:rPr>
+        <w:t>sample size shown by Rodgers (1991, Applied Psychological Medicine) to lead to good metric recovery.</w:t>
+      </w:r>
+      <w:r>
+        <w:rPr>
+          <w:rFonts w:cstheme="minorHAnsi"/>
+          <w:i/>
+          <w:iCs/>
+          <w:color w:val="0070C0"/>
+        </w:rPr>
+        <w:t xml:space="preserve"> We have now added words to this effect – please see line 238, page 12.</w:t>
       </w:r>
     </w:p>
     <w:p>
@@ -937,69 +980,78 @@
         <w:br/>
         <w:t xml:space="preserve">- Please </w:t>
       </w:r>
-      <w:commentRangeStart w:id="2"/>
-      <w:commentRangeStart w:id="3"/>
-      <w:commentRangeStart w:id="4"/>
-      <w:r>
-        <w:t>give some examples of the procedure of Experiment 3.</w:t>
-      </w:r>
-      <w:commentRangeEnd w:id="2"/>
-      <w:r>
-        <w:rPr>
-          <w:rStyle w:val="CommentReference"/>
-        </w:rPr>
-        <w:commentReference w:id="2"/>
-      </w:r>
-      <w:commentRangeEnd w:id="3"/>
-      <w:r>
-        <w:rPr>
-          <w:rStyle w:val="CommentReference"/>
-        </w:rPr>
-        <w:commentReference w:id="3"/>
-      </w:r>
-      <w:commentRangeEnd w:id="4"/>
-      <w:r>
-        <w:rPr>
-          <w:rStyle w:val="CommentReference"/>
-        </w:rPr>
-        <w:commentReference w:id="4"/>
+      <w:commentRangeStart w:id="6"/>
+      <w:commentRangeStart w:id="7"/>
+      <w:commentRangeStart w:id="8"/>
+      <w:commentRangeStart w:id="9"/>
+      <w:r>
+        <w:t xml:space="preserve">give some examples of the procedure of Experiment </w:t>
+      </w:r>
+      <w:commentRangeStart w:id="10"/>
+      <w:r>
+        <w:t>3</w:t>
+      </w:r>
+      <w:commentRangeEnd w:id="10"/>
+      <w:r>
+        <w:rPr>
+          <w:rStyle w:val="CommentReference"/>
+        </w:rPr>
+        <w:commentReference w:id="10"/>
+      </w:r>
+      <w:r>
+        <w:t>.</w:t>
+      </w:r>
+      <w:commentRangeEnd w:id="6"/>
+      <w:r>
+        <w:rPr>
+          <w:rStyle w:val="CommentReference"/>
+        </w:rPr>
+        <w:commentReference w:id="6"/>
+      </w:r>
+      <w:commentRangeEnd w:id="7"/>
+      <w:r>
+        <w:rPr>
+          <w:rStyle w:val="CommentReference"/>
+        </w:rPr>
+        <w:commentReference w:id="7"/>
+      </w:r>
+      <w:commentRangeEnd w:id="8"/>
+      <w:r>
+        <w:rPr>
+          <w:rStyle w:val="CommentReference"/>
+        </w:rPr>
+        <w:commentReference w:id="8"/>
+      </w:r>
+      <w:commentRangeEnd w:id="9"/>
+      <w:r>
+        <w:rPr>
+          <w:rStyle w:val="CommentReference"/>
+        </w:rPr>
+        <w:commentReference w:id="9"/>
       </w:r>
     </w:p>
     <w:p/>
     <w:p/>
     <w:p>
+      <w:pPr>
+        <w:rPr>
+          <w:i/>
+          <w:iCs/>
+        </w:rPr>
+      </w:pPr>
       <w:r>
         <w:br/>
         <w:t>- The conclusions drawn in this study are based on two dimensional integral stimuli. However, if more dimensions are involved, different conclusions might be found.</w:t>
       </w:r>
       <w:r>
         <w:br/>
-        <w:t xml:space="preserve">- In the Vigo et al. (2022) paper, a Dual Discrimination Invariance Model was proposed to account for the </w:t>
-      </w:r>
-      <w:proofErr w:type="spellStart"/>
-      <w:r>
-        <w:t>behavioral</w:t>
-      </w:r>
-      <w:proofErr w:type="spellEnd"/>
-      <w:r>
-        <w:t xml:space="preserve"> results of the integral stimuli. Please refer to it and check if it helpful to explain the results observed in this study and the discussion between Euclidean or Manhattan distance in psychological </w:t>
-      </w:r>
-      <w:commentRangeStart w:id="5"/>
-      <w:r>
-        <w:t>space</w:t>
-      </w:r>
-      <w:commentRangeEnd w:id="5"/>
-      <w:r>
-        <w:rPr>
-          <w:rStyle w:val="CommentReference"/>
-        </w:rPr>
-        <w:commentReference w:id="5"/>
-      </w:r>
-      <w:r>
-        <w:t>.</w:t>
-      </w:r>
-      <w:r>
-        <w:br/>
+        <w:t>- In the Vigo et al. (2022) paper, a Dual Discrimination Invariance Model was proposed to account for the behavioral results of the integral stimuli. Please refer to it and check if it helpful to explain the results observed in this study and the discussion between Euclidean or Manhattan distance in psychological space.</w:t>
+      </w:r>
+      <w:r>
+        <w:br/>
+      </w:r>
+      <w:r>
+        <w:lastRenderedPageBreak/>
         <w:t>- Vigo, R., Doan, C. A., &amp; Zhao, L. (2022, </w:t>
       </w:r>
       <w:hyperlink r:id="rId10" w:history="1">
@@ -1011,23 +1063,7 @@
         </w:r>
       </w:hyperlink>
       <w:r>
-        <w:t xml:space="preserve">). Classification of Three-Dimensional Integral Stimuli: Accounting for a Replication and Extension of </w:t>
-      </w:r>
-      <w:proofErr w:type="spellStart"/>
-      <w:r>
-        <w:t>Nosofsky</w:t>
-      </w:r>
-      <w:proofErr w:type="spellEnd"/>
-      <w:r>
-        <w:t xml:space="preserve"> and </w:t>
-      </w:r>
-      <w:proofErr w:type="spellStart"/>
-      <w:r>
-        <w:t>Palmeri</w:t>
-      </w:r>
-      <w:proofErr w:type="spellEnd"/>
-      <w:r>
-        <w:t xml:space="preserve"> (1996) With a Dual Discrimination Invariance Model. Journal of Experimental Psychology: Learning, Memory, and Cognition. Advance online publication. </w:t>
+        <w:t>). Classification of Three-Dimensional Integral Stimuli: Accounting for a Replication and Extension of Nosofsky and Palmeri (1996) With a Dual Discrimination Invariance Model. Journal of Experimental Psychology: Learning, Memory, and Cognition. Advance online publication. </w:t>
       </w:r>
       <w:hyperlink r:id="rId11" w:history="1">
         <w:r>
@@ -1044,7 +1080,47 @@
         <w:br/>
       </w:r>
       <w:r>
-        <w:lastRenderedPageBreak/>
+        <w:rPr>
+          <w:i/>
+          <w:iCs/>
+        </w:rPr>
+        <w:t>We thank the reviewer for these insights. We agree that it remains an open question as to what the pattern of results would be with three dimensional integral stimuli and are happy to note this in the General Discussion (page x, line x etc) as a fruitful line for further research.</w:t>
+      </w:r>
+    </w:p>
+    <w:p>
+      <w:pPr>
+        <w:rPr>
+          <w:i/>
+          <w:iCs/>
+        </w:rPr>
+      </w:pPr>
+    </w:p>
+    <w:p>
+      <w:r>
+        <w:rPr>
+          <w:i/>
+          <w:iCs/>
+        </w:rPr>
+        <w:t xml:space="preserve">The Vigo et al. DDIM model appears a very promising approach to explaining the classification of integral stimuli and we are happy to note this in the revised manuscript (page x, line x) although it may be </w:t>
+      </w:r>
+      <w:commentRangeStart w:id="11"/>
+      <w:r>
+        <w:rPr>
+          <w:i/>
+          <w:iCs/>
+        </w:rPr>
+        <w:t>that it needs a time component added to the model to provide a full explanation of our current results.</w:t>
+      </w:r>
+      <w:commentRangeEnd w:id="11"/>
+      <w:r>
+        <w:rPr>
+          <w:rStyle w:val="CommentReference"/>
+          <w:i/>
+          <w:iCs/>
+        </w:rPr>
+        <w:commentReference w:id="11"/>
+      </w:r>
+      <w:r>
         <w:br/>
       </w:r>
       <w:r>
@@ -1118,37 +1194,85 @@
         </w:rPr>
       </w:pPr>
       <w:r>
-        <w:t xml:space="preserve">First, the primary manipulation in the experiments is stimulus exposure time, either 100ms or 2,000 </w:t>
-      </w:r>
-      <w:proofErr w:type="spellStart"/>
-      <w:r>
-        <w:t>ms</w:t>
-      </w:r>
-      <w:proofErr w:type="spellEnd"/>
-      <w:r>
-        <w:t xml:space="preserve">. This is referred to as "time pressure", a term that normally refers to response time, i.e., how quickly Ss try to respond. Many of the tasks used to define stimulus </w:t>
-      </w:r>
-      <w:proofErr w:type="spellStart"/>
-      <w:r>
-        <w:t>integrality</w:t>
-      </w:r>
-      <w:proofErr w:type="spellEnd"/>
-      <w:r>
-        <w:t xml:space="preserve"> are speeded classification tasks, where Ss are encouraged to respond as quickly as possible, but that was not the case here - there apparently was no deadline for responding. If the combination theory/hypothesis were correct, then selective attention should be easy with all stimuli, since it claims that all dimensions are initially represented separately. Yet Ss cannot (or at least do not) selectively attend to integral dimensions in the speeded classification task.</w:t>
-      </w:r>
-      <w:r>
-        <w:br/>
-      </w:r>
-      <w:r>
-        <w:br/>
-      </w:r>
-      <w:r>
-        <w:rPr>
-          <w:i/>
-          <w:iCs/>
-          <w:color w:val="4472C4" w:themeColor="accent1"/>
-        </w:rPr>
-        <w:t>We take the point that ‘time pressure’ is a somewhat vague term, perhaps incorrectly used here. We have</w:t>
+        <w:t>First, the primary manipulation in the experiments is stimulus exposure time, either 100ms or 2,000 ms. This is referred to as "time pressure", a term that normally refers to response time, i.e., how quickly Ss try to respond. Many of the tasks used to define stimulus integrality are speeded classification tasks, where Ss are encouraged to respond as quickly as possible, but that was not the case here - there apparently was no deadline for responding. If the combination theory/hypothesis were correct, then selective attention should be easy with all stimuli, since it claims that all dimensions are initially represented separately. Yet Ss cannot (or at least do not) selectively attend to integral dimensions in the speeded classification task.</w:t>
+      </w:r>
+      <w:r>
+        <w:br/>
+      </w:r>
+      <w:r>
+        <w:br/>
+      </w:r>
+      <w:r>
+        <w:rPr>
+          <w:i/>
+          <w:iCs/>
+          <w:color w:val="4472C4" w:themeColor="accent1"/>
+        </w:rPr>
+        <w:t>Whilst a stimulus presentation time manipulation is something that has been successfully used in the past (e.g., Lamberts &amp; Freeman, 1999, Psychological Research; Milton et al., 2008, JEP:HPP, Wills et al., 2015, Cognitive Psychology) w</w:t>
+      </w:r>
+      <w:r>
+        <w:rPr>
+          <w:i/>
+          <w:iCs/>
+          <w:color w:val="4472C4" w:themeColor="accent1"/>
+        </w:rPr>
+        <w:t xml:space="preserve">e take the point that ‘time pressure’ </w:t>
+      </w:r>
+      <w:r>
+        <w:rPr>
+          <w:i/>
+          <w:iCs/>
+          <w:color w:val="4472C4" w:themeColor="accent1"/>
+        </w:rPr>
+        <w:t xml:space="preserve">may be a somewhat </w:t>
+      </w:r>
+      <w:r>
+        <w:rPr>
+          <w:i/>
+          <w:iCs/>
+          <w:color w:val="4472C4" w:themeColor="accent1"/>
+        </w:rPr>
+        <w:t>ambiguous</w:t>
+      </w:r>
+      <w:r>
+        <w:rPr>
+          <w:i/>
+          <w:iCs/>
+          <w:color w:val="4472C4" w:themeColor="accent1"/>
+        </w:rPr>
+        <w:t xml:space="preserve"> description of this approach. </w:t>
+      </w:r>
+      <w:r>
+        <w:rPr>
+          <w:i/>
+          <w:iCs/>
+          <w:color w:val="4472C4" w:themeColor="accent1"/>
+        </w:rPr>
+        <w:t xml:space="preserve"> - </w:t>
+      </w:r>
+      <w:r>
+        <w:rPr>
+          <w:i/>
+          <w:iCs/>
+          <w:color w:val="4472C4" w:themeColor="accent1"/>
+        </w:rPr>
+        <w:t>W</w:t>
+      </w:r>
+      <w:r>
+        <w:rPr>
+          <w:i/>
+          <w:iCs/>
+          <w:color w:val="4472C4" w:themeColor="accent1"/>
+        </w:rPr>
+        <w:t>e</w:t>
+      </w:r>
+      <w:r>
+        <w:rPr>
+          <w:i/>
+          <w:iCs/>
+          <w:color w:val="4472C4" w:themeColor="accent1"/>
+        </w:rPr>
+        <w:t xml:space="preserve"> have</w:t>
       </w:r>
       <w:r>
         <w:rPr>
@@ -1194,7 +1318,119 @@
           <w:iCs/>
           <w:color w:val="4472C4" w:themeColor="accent1"/>
         </w:rPr>
-        <w:t>The rest of your comment about selective attention slightly misrepresents Combination Theory though. We are not saying that anything can be selectively attended early on. At the beginning dimensions are separate, then combined, then selectively weighted. This is why Combination Theory predicts participants go from unidimensional responding to overall similarity to identity responding as the available time to process information increases. Unidimensional is simplest because the dimensions have not yet been combined, the overall similarity because the dimensions have not yet been selectively weighted, and identity responding is the most effortful as it requires appropriate selective attention to the correct dimension.</w:t>
+        <w:t xml:space="preserve">We do not, though, think that the rest of your comment quite captures the essence of </w:t>
+      </w:r>
+      <w:r>
+        <w:rPr>
+          <w:i/>
+          <w:iCs/>
+          <w:color w:val="4472C4" w:themeColor="accent1"/>
+        </w:rPr>
+        <w:t xml:space="preserve">Combination Theory At the </w:t>
+      </w:r>
+      <w:r>
+        <w:rPr>
+          <w:i/>
+          <w:iCs/>
+          <w:color w:val="4472C4" w:themeColor="accent1"/>
+        </w:rPr>
+        <w:t xml:space="preserve">very </w:t>
+      </w:r>
+      <w:r>
+        <w:rPr>
+          <w:i/>
+          <w:iCs/>
+          <w:color w:val="4472C4" w:themeColor="accent1"/>
+        </w:rPr>
+        <w:t xml:space="preserve">beginning dimensions are </w:t>
+      </w:r>
+      <w:r>
+        <w:rPr>
+          <w:i/>
+          <w:iCs/>
+          <w:color w:val="4472C4" w:themeColor="accent1"/>
+        </w:rPr>
+        <w:t xml:space="preserve">processed </w:t>
+      </w:r>
+      <w:r>
+        <w:rPr>
+          <w:i/>
+          <w:iCs/>
+          <w:color w:val="4472C4" w:themeColor="accent1"/>
+        </w:rPr>
+        <w:t>separate</w:t>
+      </w:r>
+      <w:r>
+        <w:rPr>
+          <w:i/>
+          <w:iCs/>
+          <w:color w:val="4472C4" w:themeColor="accent1"/>
+        </w:rPr>
+        <w:t>ly</w:t>
+      </w:r>
+      <w:r>
+        <w:rPr>
+          <w:i/>
+          <w:iCs/>
+          <w:color w:val="4472C4" w:themeColor="accent1"/>
+        </w:rPr>
+        <w:t xml:space="preserve">, then combined, </w:t>
+      </w:r>
+      <w:r>
+        <w:rPr>
+          <w:i/>
+          <w:iCs/>
+          <w:color w:val="4472C4" w:themeColor="accent1"/>
+        </w:rPr>
+        <w:t xml:space="preserve">and </w:t>
+      </w:r>
+      <w:r>
+        <w:rPr>
+          <w:i/>
+          <w:iCs/>
+          <w:color w:val="4472C4" w:themeColor="accent1"/>
+        </w:rPr>
+        <w:t xml:space="preserve">then </w:t>
+      </w:r>
+      <w:r>
+        <w:rPr>
+          <w:i/>
+          <w:iCs/>
+          <w:color w:val="4472C4" w:themeColor="accent1"/>
+        </w:rPr>
+        <w:t xml:space="preserve">finally </w:t>
+      </w:r>
+      <w:r>
+        <w:rPr>
+          <w:i/>
+          <w:iCs/>
+          <w:color w:val="4472C4" w:themeColor="accent1"/>
+        </w:rPr>
+        <w:t>selectively weighted</w:t>
+      </w:r>
+      <w:r>
+        <w:rPr>
+          <w:i/>
+          <w:iCs/>
+          <w:color w:val="4472C4" w:themeColor="accent1"/>
+        </w:rPr>
+        <w:t xml:space="preserve"> (although this appears to be much easier for separable than integral dimensions</w:t>
+      </w:r>
+      <w:r>
+        <w:rPr>
+          <w:i/>
+          <w:iCs/>
+          <w:color w:val="4472C4" w:themeColor="accent1"/>
+        </w:rPr>
+        <w:t xml:space="preserve">. </w:t>
+      </w:r>
+      <w:r>
+        <w:rPr>
+          <w:i/>
+          <w:iCs/>
+          <w:color w:val="4472C4" w:themeColor="accent1"/>
+        </w:rPr>
+        <w:t xml:space="preserve">Our finding that under a short presentation time unidimensional responding is more prevalent for integral stimuli than under a long presentation time where there dimensions have been synthesised or combined would therefore be entirely in line with combination theory. </w:t>
       </w:r>
     </w:p>
     <w:p/>
@@ -1218,136 +1454,341 @@
           <w:iCs/>
           <w:color w:val="4472C4" w:themeColor="accent1"/>
         </w:rPr>
+        <w:t xml:space="preserve">We can certainly see the argument for including a mask. </w:t>
+      </w:r>
+      <w:r>
+        <w:rPr>
+          <w:i/>
+          <w:iCs/>
+          <w:color w:val="4472C4" w:themeColor="accent1"/>
+        </w:rPr>
+        <w:t>However</w:t>
+      </w:r>
+      <w:r>
+        <w:rPr>
+          <w:i/>
+          <w:iCs/>
+          <w:color w:val="4472C4" w:themeColor="accent1"/>
+        </w:rPr>
+        <w:t xml:space="preserve">, we do not think that the absence of a mask undermines the conclusions we have drawn from the experiments presented here. </w:t>
+      </w:r>
+      <w:r>
+        <w:rPr>
+          <w:i/>
+          <w:iCs/>
+          <w:color w:val="4472C4" w:themeColor="accent1"/>
+        </w:rPr>
+        <w:t xml:space="preserve">It is still the case that </w:t>
+      </w:r>
+      <w:r>
+        <w:rPr>
+          <w:i/>
+          <w:iCs/>
+          <w:color w:val="4472C4" w:themeColor="accent1"/>
+        </w:rPr>
+        <w:t>the people in the short presentation time conditions have less time available per trial than those in the long presentation conditions</w:t>
+      </w:r>
+      <w:r>
+        <w:rPr>
+          <w:i/>
+          <w:iCs/>
+          <w:color w:val="4472C4" w:themeColor="accent1"/>
+        </w:rPr>
+        <w:t xml:space="preserve"> (even if the effective duration is longer than the physical duration). </w:t>
+      </w:r>
+      <w:r>
+        <w:rPr>
+          <w:i/>
+          <w:iCs/>
+          <w:color w:val="4472C4" w:themeColor="accent1"/>
+        </w:rPr>
+        <w:t>Further, the effect is still in the direction predicted by Combination Theory, and in the opposite direction to that predicted by Differentiation Theory.</w:t>
+      </w:r>
+      <w:r>
+        <w:t xml:space="preserve"> </w:t>
+      </w:r>
+      <w:r>
+        <w:rPr>
+          <w:i/>
+          <w:iCs/>
+          <w:color w:val="4472C4" w:themeColor="accent1"/>
+        </w:rPr>
+        <w:t xml:space="preserve">Including a mask might change the effect size, </w:t>
+      </w:r>
+      <w:r>
+        <w:rPr>
+          <w:i/>
+          <w:iCs/>
+          <w:color w:val="4472C4" w:themeColor="accent1"/>
+        </w:rPr>
+        <w:t>but it is unclear why this would change the direction of the effect. We note for example, in previous work (Milton et al., 2008</w:t>
+      </w:r>
+      <w:r>
+        <w:rPr>
+          <w:i/>
+          <w:iCs/>
+          <w:color w:val="4472C4" w:themeColor="accent1"/>
+        </w:rPr>
+        <w:t>; JEP:HPP</w:t>
+      </w:r>
+      <w:r>
+        <w:rPr>
+          <w:i/>
+          <w:iCs/>
+          <w:color w:val="4472C4" w:themeColor="accent1"/>
+        </w:rPr>
+        <w:t>) similarity sorting for separable stimuli was reduced using both a st</w:t>
+      </w:r>
+      <w:r>
+        <w:rPr>
+          <w:i/>
+          <w:iCs/>
+          <w:color w:val="4472C4" w:themeColor="accent1"/>
+        </w:rPr>
+        <w:t>i</w:t>
+      </w:r>
+      <w:r>
+        <w:rPr>
+          <w:i/>
+          <w:iCs/>
+          <w:color w:val="4472C4" w:themeColor="accent1"/>
+        </w:rPr>
+        <w:t xml:space="preserve">mulus presentation time and response time </w:t>
+      </w:r>
+      <w:commentRangeStart w:id="12"/>
+      <w:r>
+        <w:rPr>
+          <w:i/>
+          <w:iCs/>
+          <w:color w:val="4472C4" w:themeColor="accent1"/>
+        </w:rPr>
+        <w:t>manipulation</w:t>
+      </w:r>
+      <w:commentRangeEnd w:id="12"/>
+      <w:r>
+        <w:rPr>
+          <w:rStyle w:val="CommentReference"/>
+        </w:rPr>
+        <w:commentReference w:id="12"/>
+      </w:r>
+      <w:r>
+        <w:rPr>
+          <w:i/>
+          <w:iCs/>
+          <w:color w:val="4472C4" w:themeColor="accent1"/>
+        </w:rPr>
+        <w:t>.</w:t>
+      </w:r>
+    </w:p>
+    <w:p>
+      <w:pPr>
+        <w:rPr>
+          <w:i/>
+          <w:iCs/>
+          <w:color w:val="4472C4" w:themeColor="accent1"/>
+        </w:rPr>
+      </w:pPr>
+      <w:r>
+        <w:br/>
+        <w:t>Relatedly, a very short stimulus presentation may have altered the perception of the colors themselves, given that cones require more energy summed over time to be activated; if so, this would seem to complicate the interpretation of the results, so some control tasks might be needed to determine if the longer and shorter duration color patches appeared the same.</w:t>
+      </w:r>
+    </w:p>
+    <w:p/>
+    <w:p>
+      <w:pPr>
+        <w:rPr>
+          <w:i/>
+          <w:iCs/>
+          <w:color w:val="4472C4" w:themeColor="accent1"/>
+        </w:rPr>
+      </w:pPr>
+      <w:r>
+        <w:rPr>
+          <w:i/>
+          <w:iCs/>
+          <w:color w:val="4472C4" w:themeColor="accent1"/>
+        </w:rPr>
+        <w:t xml:space="preserve">This is </w:t>
+      </w:r>
+      <w:r>
+        <w:rPr>
+          <w:i/>
+          <w:iCs/>
+          <w:color w:val="4472C4" w:themeColor="accent1"/>
+        </w:rPr>
+        <w:t xml:space="preserve">an interesting </w:t>
+      </w:r>
+      <w:r>
+        <w:rPr>
+          <w:i/>
+          <w:iCs/>
+          <w:color w:val="4472C4" w:themeColor="accent1"/>
+        </w:rPr>
+        <w:t>suggestion</w:t>
+      </w:r>
+      <w:r>
+        <w:rPr>
+          <w:i/>
+          <w:iCs/>
+          <w:color w:val="4472C4" w:themeColor="accent1"/>
+        </w:rPr>
+        <w:t xml:space="preserve"> and I don’t think that</w:t>
+      </w:r>
+      <w:r>
+        <w:rPr>
+          <w:i/>
+          <w:iCs/>
+          <w:color w:val="4472C4" w:themeColor="accent1"/>
+        </w:rPr>
+        <w:t xml:space="preserve"> </w:t>
+      </w:r>
+      <w:r>
+        <w:rPr>
+          <w:i/>
+          <w:iCs/>
+          <w:color w:val="4472C4" w:themeColor="accent1"/>
+        </w:rPr>
+        <w:t xml:space="preserve">we can rule out the possibility that </w:t>
+      </w:r>
+      <w:r>
+        <w:rPr>
+          <w:i/>
+          <w:iCs/>
+          <w:color w:val="4472C4" w:themeColor="accent1"/>
+        </w:rPr>
+        <w:t xml:space="preserve">the stimuli  look subjectively different depending on how long they were presented. </w:t>
+      </w:r>
+      <w:r>
+        <w:rPr>
+          <w:i/>
+          <w:iCs/>
+          <w:color w:val="4472C4" w:themeColor="accent1"/>
+        </w:rPr>
+        <w:t xml:space="preserve">However, it is not clear what sort of control </w:t>
+      </w:r>
+      <w:commentRangeStart w:id="13"/>
+      <w:r>
+        <w:rPr>
+          <w:i/>
+          <w:iCs/>
+          <w:color w:val="4472C4" w:themeColor="accent1"/>
+        </w:rPr>
+        <w:t>task</w:t>
+      </w:r>
+      <w:commentRangeEnd w:id="13"/>
+      <w:r>
+        <w:rPr>
+          <w:rStyle w:val="CommentReference"/>
+        </w:rPr>
+        <w:commentReference w:id="13"/>
+      </w:r>
+      <w:r>
+        <w:rPr>
+          <w:i/>
+          <w:iCs/>
+          <w:color w:val="4472C4" w:themeColor="accent1"/>
+        </w:rPr>
+        <w:t xml:space="preserve"> could be applied that would enable </w:t>
+      </w:r>
+      <w:r>
+        <w:rPr>
+          <w:i/>
+          <w:iCs/>
+          <w:color w:val="4472C4" w:themeColor="accent1"/>
+        </w:rPr>
+        <w:t xml:space="preserve">direct and objectively verifiable </w:t>
+      </w:r>
+      <w:r>
+        <w:rPr>
+          <w:i/>
+          <w:iCs/>
+          <w:color w:val="4472C4" w:themeColor="accent1"/>
+        </w:rPr>
+        <w:t xml:space="preserve">access </w:t>
+      </w:r>
+      <w:r>
+        <w:rPr>
+          <w:i/>
+          <w:iCs/>
+          <w:color w:val="4472C4" w:themeColor="accent1"/>
+        </w:rPr>
+        <w:t xml:space="preserve">to </w:t>
+      </w:r>
+      <w:r>
+        <w:rPr>
+          <w:i/>
+          <w:iCs/>
+          <w:color w:val="4472C4" w:themeColor="accent1"/>
+        </w:rPr>
+        <w:t>particip</w:t>
+      </w:r>
+      <w:r>
+        <w:rPr>
+          <w:i/>
+          <w:iCs/>
+          <w:color w:val="4472C4" w:themeColor="accent1"/>
+        </w:rPr>
+        <w:t>a</w:t>
+      </w:r>
+      <w:r>
+        <w:rPr>
+          <w:i/>
+          <w:iCs/>
+          <w:color w:val="4472C4" w:themeColor="accent1"/>
+        </w:rPr>
+        <w:t>nts' subjective qualia at various levels of presentation time to check this in a meaningfu</w:t>
+      </w:r>
+      <w:r>
+        <w:rPr>
+          <w:i/>
+          <w:iCs/>
+          <w:color w:val="4472C4" w:themeColor="accent1"/>
+        </w:rPr>
+        <w:t>l way, We do though now discuss this issue in the revised manuscript.</w:t>
+      </w:r>
+    </w:p>
+    <w:p>
+      <w:r>
+        <w:br/>
+        <w:t>Second, the concept of integrality, as Garner conceived it, was defined by converging operations. That means that the concept was independent of any single system of measurement such as similarity metrics or free classification groupings. A second metric used was what is now called Garner Interference (Pomerantz, 1983 JEP:General; Algom, 2016), which refers to the Orthogonal condition being performed more slowly that the Control condition in Garner's paradigm. A third metric was redundancy gains, which refer to the condition with Correlated dimensions being performed more quickly than the Control condition. There were further measures, but the point is that the notion of dimensional integrality is built on a broad foundation, and any re-evaluation of that notion needs to assess more than just the one metric considered here, namely similarity.</w:t>
+      </w:r>
+      <w:r>
+        <w:br/>
+      </w:r>
+      <w:r>
+        <w:br/>
+        <w:t xml:space="preserve">Relatedly, even Garner interference, which is probably the most widely known diagnostic for dimensional integrality, can have multiple explanations. One of them is the one characterized here as differentiation theory holds that these dimensions are initially fused and required slow, secondary processing to separate. Thus, selective attention fails. But there are other outcomes and explanations. For example, consider the classic Garner paradigm with four stimuli resulting from the crossing of two binary dimension, but where the dimensions are the direction of curvature of the left and right elements of parenthesis pairs: ((, (), )(, and )). These stimuli show high levels of Garner Interference (Pomerantz and Garner, 1973), but not because of any failure of selective attention. Rather, Ss do not process the individual parentheses but rather choose to process the pairs of parentheses, because of the emergent features they possess (most obvious is their bilateral symmetry about the </w:t>
+      </w:r>
+      <w:r>
         <w:lastRenderedPageBreak/>
-        <w:t>We can certainly see the argument for including a mask.</w:t>
-      </w:r>
-      <w:r>
-        <w:rPr>
-          <w:i/>
-          <w:iCs/>
-          <w:color w:val="4472C4" w:themeColor="accent1"/>
-        </w:rPr>
-        <w:t xml:space="preserve"> </w:t>
-      </w:r>
-      <w:r>
-        <w:rPr>
-          <w:i/>
-          <w:iCs/>
-          <w:color w:val="4472C4" w:themeColor="accent1"/>
-        </w:rPr>
-        <w:t>However</w:t>
-      </w:r>
-      <w:r>
-        <w:rPr>
-          <w:i/>
-          <w:iCs/>
-          <w:color w:val="4472C4" w:themeColor="accent1"/>
-        </w:rPr>
-        <w:t xml:space="preserve">, we do not think that the absence of a mask undermines the conclusions we have drawn from the experiments presented here. </w:t>
-      </w:r>
-      <w:r>
-        <w:rPr>
-          <w:i/>
-          <w:iCs/>
-          <w:color w:val="4472C4" w:themeColor="accent1"/>
-        </w:rPr>
-        <w:t xml:space="preserve">It is still the case that </w:t>
-      </w:r>
-      <w:r>
-        <w:rPr>
-          <w:i/>
-          <w:iCs/>
-          <w:color w:val="4472C4" w:themeColor="accent1"/>
-        </w:rPr>
-        <w:t>the people in the short presentation time conditions have less time available per trial than those in the long presentation conditions</w:t>
-      </w:r>
-      <w:r>
-        <w:rPr>
-          <w:i/>
-          <w:iCs/>
-          <w:color w:val="4472C4" w:themeColor="accent1"/>
-        </w:rPr>
-        <w:t xml:space="preserve"> (even if the effective duration is longer than the physical duration). </w:t>
-      </w:r>
-      <w:r>
-        <w:rPr>
-          <w:i/>
-          <w:iCs/>
-          <w:color w:val="4472C4" w:themeColor="accent1"/>
-        </w:rPr>
-        <w:t>Further, the effect is still in the direction predicted by Combination Theory, and in the opposite direction to that predicted by Differentiation Theory.</w:t>
-      </w:r>
-      <w:r>
-        <w:t xml:space="preserve"> </w:t>
-      </w:r>
-      <w:r>
-        <w:rPr>
-          <w:i/>
-          <w:iCs/>
-          <w:color w:val="4472C4" w:themeColor="accent1"/>
-        </w:rPr>
-        <w:t>Including a mask might change the effect size</w:t>
-      </w:r>
-      <w:r>
-        <w:rPr>
-          <w:i/>
-          <w:iCs/>
-          <w:color w:val="4472C4" w:themeColor="accent1"/>
-        </w:rPr>
-        <w:t xml:space="preserve">, </w:t>
-      </w:r>
-      <w:r>
-        <w:rPr>
-          <w:i/>
-          <w:iCs/>
-          <w:color w:val="4472C4" w:themeColor="accent1"/>
-        </w:rPr>
-        <w:t>but it is unclear why this would change the direction of the effect. We note for example, in our previous work (Milton et al., 2008) we found that similarity sorting for separable stimuli was reduced using both a st</w:t>
-      </w:r>
-      <w:r>
-        <w:rPr>
-          <w:i/>
-          <w:iCs/>
-          <w:color w:val="4472C4" w:themeColor="accent1"/>
-        </w:rPr>
-        <w:t>i</w:t>
-      </w:r>
-      <w:r>
-        <w:rPr>
-          <w:i/>
-          <w:iCs/>
-          <w:color w:val="4472C4" w:themeColor="accent1"/>
-        </w:rPr>
-        <w:t>mulus presentation time and response time manipulation.</w:t>
-      </w:r>
-    </w:p>
-    <w:p>
-      <w:pPr>
-        <w:rPr>
-          <w:i/>
-          <w:iCs/>
-          <w:color w:val="4472C4" w:themeColor="accent1"/>
-        </w:rPr>
-      </w:pPr>
-      <w:r>
-        <w:br/>
-        <w:t xml:space="preserve">Relatedly, a very short stimulus presentation may have altered the perception of the </w:t>
-      </w:r>
-      <w:proofErr w:type="spellStart"/>
-      <w:r>
-        <w:t>colors</w:t>
-      </w:r>
-      <w:proofErr w:type="spellEnd"/>
-      <w:r>
-        <w:t xml:space="preserve"> themselves, given that cones require more energy summed over time to be activated; if so, this would seem to complicate the interpretation of the results, so some control tasks might be needed to determine if the longer and shorter duration </w:t>
-      </w:r>
-      <w:proofErr w:type="spellStart"/>
-      <w:r>
-        <w:t>color</w:t>
-      </w:r>
-      <w:proofErr w:type="spellEnd"/>
-      <w:r>
-        <w:t xml:space="preserve"> patches appeared the same.</w:t>
+        <w:t>vertical axis. So although this manuscript presents a result that might prove to be a challenge for differentiation theory, it will take more work to establish that Garner's concept of integrality got things backwards. As the author also points out, it will be important to extend the research here to include more examples of integral dimensions than the single one tested here (brightness and saturation</w:t>
+      </w:r>
+      <w:commentRangeStart w:id="14"/>
+      <w:commentRangeStart w:id="15"/>
+      <w:commentRangeStart w:id="16"/>
+      <w:r>
+        <w:t>).</w:t>
+      </w:r>
+      <w:commentRangeEnd w:id="14"/>
+      <w:r>
+        <w:rPr>
+          <w:rStyle w:val="CommentReference"/>
+        </w:rPr>
+        <w:commentReference w:id="14"/>
+      </w:r>
+      <w:commentRangeEnd w:id="15"/>
+      <w:r>
+        <w:rPr>
+          <w:rStyle w:val="CommentReference"/>
+        </w:rPr>
+        <w:commentReference w:id="15"/>
+      </w:r>
+      <w:commentRangeEnd w:id="16"/>
+      <w:r>
+        <w:rPr>
+          <w:rStyle w:val="CommentReference"/>
+        </w:rPr>
+        <w:commentReference w:id="16"/>
       </w:r>
     </w:p>
     <w:p/>
@@ -1365,15 +1806,7 @@
           <w:iCs/>
           <w:color w:val="4472C4" w:themeColor="accent1"/>
         </w:rPr>
-        <w:t xml:space="preserve">This is perhaps true: perhaps the stimuli do look subjectively different depending on how long they were presented. </w:t>
-      </w:r>
-      <w:r>
-        <w:rPr>
-          <w:i/>
-          <w:iCs/>
-          <w:color w:val="4472C4" w:themeColor="accent1"/>
-        </w:rPr>
-        <w:t>However, it is not clear what sort of control task could be applied that would enable to access particip</w:t>
+        <w:t>We thank the reviewer for their thoughts which we are in agreement with. In particular, we also think that there is something fundamentally different between integral and separable stimuli and that the evidence for this, as the reviewer outlines, is built on broad and robust foundations. Our work is not intended to question Garner's general concept of integr</w:t>
       </w:r>
       <w:r>
         <w:rPr>
@@ -1389,195 +1822,7 @@
           <w:iCs/>
           <w:color w:val="4472C4" w:themeColor="accent1"/>
         </w:rPr>
-        <w:t>nts' subjective qualia at various levels of presentation time to check this in a meaningful way</w:t>
-      </w:r>
-      <w:r>
-        <w:rPr>
-          <w:i/>
-          <w:iCs/>
-          <w:color w:val="4472C4" w:themeColor="accent1"/>
-        </w:rPr>
-        <w:t>.</w:t>
-      </w:r>
-    </w:p>
-    <w:p>
-      <w:r>
-        <w:br/>
-        <w:t xml:space="preserve">Second, the concept of </w:t>
-      </w:r>
-      <w:proofErr w:type="spellStart"/>
-      <w:r>
-        <w:t>integrality</w:t>
-      </w:r>
-      <w:proofErr w:type="spellEnd"/>
-      <w:r>
-        <w:t xml:space="preserve">, as Garner conceived it, was defined by converging operations. That means that the concept was independent of any single system of measurement such as similarity metrics or free classification groupings. A second metric used was what is now called Garner Interference (Pomerantz, 1983 </w:t>
-      </w:r>
-      <w:proofErr w:type="spellStart"/>
-      <w:proofErr w:type="gramStart"/>
-      <w:r>
-        <w:t>JEP:General</w:t>
-      </w:r>
-      <w:proofErr w:type="spellEnd"/>
-      <w:proofErr w:type="gramEnd"/>
-      <w:r>
-        <w:t xml:space="preserve">; </w:t>
-      </w:r>
-      <w:proofErr w:type="spellStart"/>
-      <w:r>
-        <w:t>Algom</w:t>
-      </w:r>
-      <w:proofErr w:type="spellEnd"/>
-      <w:r>
-        <w:t xml:space="preserve">, 2016), which refers to the Orthogonal condition being performed more slowly that the Control condition in Garner's paradigm. A third metric was redundancy gains, which refer to the condition with Correlated dimensions being performed more quickly than the Control condition. There were further measures, but the point is that the notion of dimensional </w:t>
-      </w:r>
-      <w:proofErr w:type="spellStart"/>
-      <w:r>
-        <w:t>integrality</w:t>
-      </w:r>
-      <w:proofErr w:type="spellEnd"/>
-      <w:r>
-        <w:t xml:space="preserve"> is built on a broad foundation, and any re-evaluation of that notion needs to assess more than just the one metric considered here, namely similarity.</w:t>
-      </w:r>
-      <w:r>
-        <w:br/>
-      </w:r>
-      <w:r>
-        <w:br/>
-        <w:t xml:space="preserve">Relatedly, even Garner interference, which is probably the most widely known diagnostic for dimensional </w:t>
-      </w:r>
-      <w:proofErr w:type="spellStart"/>
-      <w:r>
-        <w:t>integrality</w:t>
-      </w:r>
-      <w:proofErr w:type="spellEnd"/>
-      <w:r>
-        <w:t>, can have multiple explanations. One of them is the one characterized here as differentiation theory holds that these dimensions are initially fused and required slow, secondary processing to separate. Thus, selective attention fails. But there are other outcomes and explanations. For example, consider the classic Garner paradigm with four stimuli resulting from the crossing of two binary dimension, but where the dimensions are the direction of curvature of the left and right elements of parenthesis pairs: ((, ()</w:t>
-      </w:r>
-      <w:proofErr w:type="gramStart"/>
-      <w:r>
-        <w:t>, )</w:t>
-      </w:r>
-      <w:proofErr w:type="gramEnd"/>
-      <w:r>
-        <w:t xml:space="preserve">(, and )). These stimuli show high levels of Garner Interference (Pomerantz and Garner, 1973), but not because of any failure of selective attention. Rather, Ss do not process the individual parentheses but rather choose to process the pairs of parentheses, because of the emergent features they possess (most obvious is their bilateral symmetry about the vertical axis. </w:t>
-      </w:r>
-      <w:proofErr w:type="gramStart"/>
-      <w:r>
-        <w:t>So</w:t>
-      </w:r>
-      <w:proofErr w:type="gramEnd"/>
-      <w:r>
-        <w:t xml:space="preserve"> although this manuscript presents a result that might prove to be a challenge for differentiation theory, it will take more work to establish that Garner's concept of </w:t>
-      </w:r>
-      <w:proofErr w:type="spellStart"/>
-      <w:r>
-        <w:t>integrality</w:t>
-      </w:r>
-      <w:proofErr w:type="spellEnd"/>
-      <w:r>
-        <w:t xml:space="preserve"> got things backwards. As the author also points out, it will be important to </w:t>
-      </w:r>
-      <w:r>
-        <w:lastRenderedPageBreak/>
-        <w:t>extend the research here to include more examples of integral dimensions than the single one tested here (brightness and saturation</w:t>
-      </w:r>
-      <w:commentRangeStart w:id="6"/>
-      <w:commentRangeStart w:id="7"/>
-      <w:commentRangeStart w:id="8"/>
-      <w:r>
-        <w:t>).</w:t>
-      </w:r>
-      <w:commentRangeEnd w:id="6"/>
-      <w:r>
-        <w:rPr>
-          <w:rStyle w:val="CommentReference"/>
-        </w:rPr>
-        <w:commentReference w:id="6"/>
-      </w:r>
-      <w:commentRangeEnd w:id="7"/>
-      <w:r>
-        <w:rPr>
-          <w:rStyle w:val="CommentReference"/>
-        </w:rPr>
-        <w:commentReference w:id="7"/>
-      </w:r>
-      <w:commentRangeEnd w:id="8"/>
-      <w:r>
-        <w:rPr>
-          <w:rStyle w:val="CommentReference"/>
-        </w:rPr>
-        <w:commentReference w:id="8"/>
-      </w:r>
-    </w:p>
-    <w:p/>
-    <w:p>
-      <w:pPr>
-        <w:rPr>
-          <w:i/>
-          <w:iCs/>
-          <w:color w:val="4472C4" w:themeColor="accent1"/>
-        </w:rPr>
-      </w:pPr>
-      <w:r>
-        <w:rPr>
-          <w:i/>
-          <w:iCs/>
-          <w:color w:val="4472C4" w:themeColor="accent1"/>
-        </w:rPr>
-        <w:t xml:space="preserve">We thank the reviewer for their thoughts which we are generally in agreement with. </w:t>
-      </w:r>
-      <w:proofErr w:type="gramStart"/>
-      <w:r>
-        <w:rPr>
-          <w:i/>
-          <w:iCs/>
-          <w:color w:val="4472C4" w:themeColor="accent1"/>
-        </w:rPr>
-        <w:t>In particular, we</w:t>
-      </w:r>
-      <w:proofErr w:type="gramEnd"/>
-      <w:r>
-        <w:rPr>
-          <w:i/>
-          <w:iCs/>
-          <w:color w:val="4472C4" w:themeColor="accent1"/>
-        </w:rPr>
-        <w:t xml:space="preserve"> also think that there is something fundamentally different between integral and separable stimuli and that the evidence for this, as the reviewer outlines, is built on broad and robust foundations. Our work is not intended to question Garner's general concept of </w:t>
-      </w:r>
-      <w:proofErr w:type="spellStart"/>
-      <w:r>
-        <w:rPr>
-          <w:i/>
-          <w:iCs/>
-          <w:color w:val="4472C4" w:themeColor="accent1"/>
-        </w:rPr>
-        <w:t>integr</w:t>
-      </w:r>
-      <w:r>
-        <w:rPr>
-          <w:i/>
-          <w:iCs/>
-          <w:color w:val="4472C4" w:themeColor="accent1"/>
-        </w:rPr>
-        <w:t>a</w:t>
-      </w:r>
-      <w:r>
-        <w:rPr>
-          <w:i/>
-          <w:iCs/>
-          <w:color w:val="4472C4" w:themeColor="accent1"/>
-        </w:rPr>
-        <w:t>lity</w:t>
-      </w:r>
-      <w:proofErr w:type="spellEnd"/>
-      <w:r>
-        <w:rPr>
-          <w:i/>
-          <w:iCs/>
-          <w:color w:val="4472C4" w:themeColor="accent1"/>
-        </w:rPr>
-        <w:t xml:space="preserve"> but instead to provide an intriguing challenge to </w:t>
+        <w:t xml:space="preserve">lity but instead to provide an intriguing challenge to </w:t>
       </w:r>
       <w:r>
         <w:rPr>
@@ -1643,29 +1888,37 @@
         </w:rPr>
         <w:t xml:space="preserve">heory. </w:t>
       </w:r>
-      <w:commentRangeStart w:id="9"/>
-      <w:r>
-        <w:rPr>
-          <w:i/>
-          <w:iCs/>
-          <w:color w:val="4472C4" w:themeColor="accent1"/>
-        </w:rPr>
-        <w:t>We are happy to make this clearer in the revision.</w:t>
-      </w:r>
-      <w:r>
-        <w:rPr>
-          <w:i/>
-          <w:iCs/>
-          <w:color w:val="4472C4" w:themeColor="accent1"/>
-        </w:rPr>
-        <w:t xml:space="preserve"> </w:t>
-      </w:r>
-      <w:commentRangeEnd w:id="9"/>
-      <w:r>
-        <w:rPr>
-          <w:rStyle w:val="CommentReference"/>
-        </w:rPr>
-        <w:commentReference w:id="9"/>
+      <w:commentRangeStart w:id="17"/>
+      <w:commentRangeStart w:id="18"/>
+      <w:commentRangeStart w:id="19"/>
+      <w:r>
+        <w:rPr>
+          <w:i/>
+          <w:iCs/>
+          <w:color w:val="4472C4" w:themeColor="accent1"/>
+        </w:rPr>
+        <w:t xml:space="preserve">We are happy to make this clearer in the revision. </w:t>
+      </w:r>
+      <w:commentRangeEnd w:id="17"/>
+      <w:r>
+        <w:rPr>
+          <w:rStyle w:val="CommentReference"/>
+        </w:rPr>
+        <w:commentReference w:id="17"/>
+      </w:r>
+      <w:commentRangeEnd w:id="18"/>
+      <w:r>
+        <w:rPr>
+          <w:rStyle w:val="CommentReference"/>
+        </w:rPr>
+        <w:commentReference w:id="18"/>
+      </w:r>
+      <w:commentRangeEnd w:id="19"/>
+      <w:r>
+        <w:rPr>
+          <w:rStyle w:val="CommentReference"/>
+        </w:rPr>
+        <w:commentReference w:id="19"/>
       </w:r>
     </w:p>
     <w:p>
@@ -1680,16 +1933,16 @@
         <w:br/>
         <w:t xml:space="preserve">On p. 9, a bit more needs to be said the four models (unidimensional, overall similarity, identity, and bias). I get their general nature but don't see much in the way of </w:t>
       </w:r>
-      <w:commentRangeStart w:id="10"/>
+      <w:commentRangeStart w:id="20"/>
       <w:r>
         <w:t>specifics</w:t>
       </w:r>
-      <w:commentRangeEnd w:id="10"/>
-      <w:r>
-        <w:rPr>
-          <w:rStyle w:val="CommentReference"/>
-        </w:rPr>
-        <w:commentReference w:id="10"/>
+      <w:commentRangeEnd w:id="20"/>
+      <w:r>
+        <w:rPr>
+          <w:rStyle w:val="CommentReference"/>
+        </w:rPr>
+        <w:commentReference w:id="20"/>
       </w:r>
       <w:r>
         <w:t>.</w:t>
@@ -1760,7 +2013,23 @@
       </w:r>
     </w:p>
   </w:comment>
-  <w:comment w:id="1" w:author="Charlotte Edmunds" w:date="2023-10-02T10:46:00Z" w:initials="CE">
+  <w:comment w:id="1" w:author="Fraser Milton" w:date="2024-01-24T16:55:00Z" w:initials="FM">
+    <w:p>
+      <w:pPr>
+        <w:pStyle w:val="CommentText"/>
+      </w:pPr>
+      <w:r>
+        <w:rPr>
+          <w:rStyle w:val="CommentReference"/>
+        </w:rPr>
+        <w:annotationRef/>
+      </w:r>
+      <w:r>
+        <w:t xml:space="preserve">I guess my take would be the same as before. I understand why the reviewer is requesting this even if I think in practice it doesn’t make a huge difference and I don’t really see this as such a strong argument made here to not take up their suggestion and it also means that we lost out on a few easy brownie points. </w:t>
+      </w:r>
+    </w:p>
+  </w:comment>
+  <w:comment w:id="2" w:author="Charlotte Edmunds" w:date="2024-02-26T15:31:00Z" w:initials="CE">
     <w:p>
       <w:r>
         <w:rPr>
@@ -1773,11 +2042,60 @@
           <w:sz w:val="20"/>
           <w:szCs w:val="20"/>
         </w:rPr>
+        <w:t>Siiiigh ok.</w:t>
+      </w:r>
+    </w:p>
+  </w:comment>
+  <w:comment w:id="4" w:author="Fraser Milton" w:date="2024-01-25T13:09:00Z" w:initials="FM">
+    <w:p>
+      <w:pPr>
+        <w:pStyle w:val="CommentText"/>
+      </w:pPr>
+      <w:r>
+        <w:rPr>
+          <w:rStyle w:val="CommentReference"/>
+        </w:rPr>
+        <w:annotationRef/>
+      </w:r>
+      <w:r>
+        <w:t>I’ve now added something along the lines mentioned above in the GD.</w:t>
+      </w:r>
+    </w:p>
+  </w:comment>
+  <w:comment w:id="5" w:author="Charlotte Edmunds" w:date="2023-10-02T10:46:00Z" w:initials="CE">
+    <w:p>
+      <w:r>
+        <w:rPr>
+          <w:rStyle w:val="CommentReference"/>
+        </w:rPr>
+        <w:annotationRef/>
+      </w:r>
+      <w:r>
+        <w:rPr>
+          <w:sz w:val="20"/>
+          <w:szCs w:val="20"/>
+        </w:rPr>
         <w:t>Andy, please could you find and add (here is fine if that’s easier!)</w:t>
       </w:r>
     </w:p>
   </w:comment>
-  <w:comment w:id="2" w:author="Charlotte Edmunds" w:date="2023-09-14T13:28:00Z" w:initials="CE">
+  <w:comment w:id="10" w:author="Fraser Milton" w:date="2024-01-25T16:03:00Z" w:initials="FM">
+    <w:p>
+      <w:pPr>
+        <w:pStyle w:val="CommentText"/>
+      </w:pPr>
+      <w:r>
+        <w:rPr>
+          <w:rStyle w:val="CommentReference"/>
+        </w:rPr>
+        <w:annotationRef/>
+      </w:r>
+      <w:r>
+        <w:t xml:space="preserve"> I guess a simple figure with a particular trial and a description of how that works would be fine. Seems redundant as it’s not that complex but I guess we should show willing here.</w:t>
+      </w:r>
+    </w:p>
+  </w:comment>
+  <w:comment w:id="6" w:author="Charlotte Edmunds" w:date="2023-09-14T13:28:00Z" w:initials="CE">
     <w:p>
       <w:r>
         <w:rPr>
@@ -1795,7 +2113,7 @@
       </w:r>
     </w:p>
   </w:comment>
-  <w:comment w:id="3" w:author="Andy Wills" w:date="2023-09-19T17:07:00Z" w:initials="AJW">
+  <w:comment w:id="7" w:author="Andy Wills" w:date="2023-09-19T17:07:00Z" w:initials="AJW">
     <w:p>
       <w:r>
         <w:rPr>
@@ -1813,7 +2131,7 @@
       </w:r>
     </w:p>
   </w:comment>
-  <w:comment w:id="4" w:author="Charlotte Edmunds" w:date="2023-10-02T11:47:00Z" w:initials="CE">
+  <w:comment w:id="8" w:author="Charlotte Edmunds" w:date="2023-10-02T11:47:00Z" w:initials="CE">
     <w:p>
       <w:r>
         <w:rPr>
@@ -1830,7 +2148,7 @@
       </w:r>
     </w:p>
   </w:comment>
-  <w:comment w:id="5" w:author="Charlotte Edmunds" w:date="2024-01-08T11:30:00Z" w:initials="CE">
+  <w:comment w:id="9" w:author="Charlotte Edmunds" w:date="2024-02-26T15:32:00Z" w:initials="CE">
     <w:p>
       <w:r>
         <w:rPr>
@@ -1843,11 +2161,85 @@
           <w:sz w:val="20"/>
           <w:szCs w:val="20"/>
         </w:rPr>
-        <w:t>Andy - help please!</w:t>
+        <w:t>Will add :)</w:t>
       </w:r>
     </w:p>
   </w:comment>
-  <w:comment w:id="6" w:author="Charlotte Edmunds" w:date="2023-09-14T13:36:00Z" w:initials="CE">
+  <w:comment w:id="11" w:author="Fraser Milton" w:date="2024-01-24T17:07:00Z" w:initials="FM">
+    <w:p>
+      <w:pPr>
+        <w:pStyle w:val="CommentText"/>
+      </w:pPr>
+      <w:r>
+        <w:rPr>
+          <w:rStyle w:val="CommentReference"/>
+        </w:rPr>
+        <w:annotationRef/>
+      </w:r>
+      <w:r>
+        <w:t>Andy - you are very much the expert here so this definitely needs your attention to make sure that what I’ve said here is correct!</w:t>
+      </w:r>
+    </w:p>
+  </w:comment>
+  <w:comment w:id="12" w:author="Fraser Milton" w:date="2024-01-25T16:07:00Z" w:initials="FM">
+    <w:p>
+      <w:pPr>
+        <w:pStyle w:val="CommentText"/>
+      </w:pPr>
+      <w:r>
+        <w:rPr>
+          <w:rStyle w:val="CommentReference"/>
+        </w:rPr>
+        <w:annotationRef/>
+      </w:r>
+      <w:r>
+        <w:t>There is a case for including this in the manuscript. I haven’t for now as I’m not sure it increases the readability of the GD but I think it certainly needs to be considered as it would be fairly simple and easy to do.</w:t>
+      </w:r>
+    </w:p>
+  </w:comment>
+  <w:comment w:id="13" w:author="Fraser Milton" w:date="2024-01-25T12:17:00Z" w:initials="FM">
+    <w:p>
+      <w:pPr>
+        <w:pStyle w:val="CommentText"/>
+      </w:pPr>
+      <w:r>
+        <w:rPr>
+          <w:rStyle w:val="CommentReference"/>
+        </w:rPr>
+        <w:annotationRef/>
+      </w:r>
+      <w:r>
+        <w:t>This is the one that makes me a little uneasy as I’m not sure this is an amazingly strong answer although I still think we should go with something like this. I also think that we need to address it in the manuscript itself rather than just responding here.</w:t>
+      </w:r>
+    </w:p>
+    <w:p>
+      <w:pPr>
+        <w:pStyle w:val="CommentText"/>
+      </w:pPr>
+    </w:p>
+    <w:p>
+      <w:pPr>
+        <w:pStyle w:val="CommentText"/>
+      </w:pPr>
+      <w:r>
+        <w:t>One way round this would have been to replicate the results with a different set of integral stimuli. Equally  I wonder to what extent this is as hard to do as we are implying. For example, could that not be a perceptual matching task where you see two stimuli sequentially and the time each stimulus is presented is either 100 ms or 2000ms. If a rapid presentation time changes the perception of the stimuli than one might predict that they will be less likely to say the stimuli are the same when one of the stimuli has a quick presentation time and the other is long compared to when both have a long presentation time.</w:t>
+      </w:r>
+    </w:p>
+    <w:p>
+      <w:pPr>
+        <w:pStyle w:val="CommentText"/>
+      </w:pPr>
+    </w:p>
+    <w:p>
+      <w:pPr>
+        <w:pStyle w:val="CommentText"/>
+      </w:pPr>
+      <w:r>
+        <w:t>Anyway, I just raise that as a hopefully flawed possibility given that we are not going to do it or run a study with a different set of integral stimuli but it does strike me as the part of the reviews which has the most potential to cause an issue. For now, I’ve updated the manuscript to reflect this limitation.0</w:t>
+      </w:r>
+    </w:p>
+  </w:comment>
+  <w:comment w:id="14" w:author="Charlotte Edmunds" w:date="2023-09-14T13:36:00Z" w:initials="CE">
     <w:p>
       <w:r>
         <w:rPr>
@@ -1883,7 +2275,7 @@
       </w:r>
     </w:p>
   </w:comment>
-  <w:comment w:id="7" w:author="Andy Wills" w:date="2023-09-19T17:45:00Z" w:initials="AJW">
+  <w:comment w:id="15" w:author="Andy Wills" w:date="2023-09-19T17:45:00Z" w:initials="AJW">
     <w:p>
       <w:r>
         <w:rPr>
@@ -1904,7 +2296,7 @@
     <w:p/>
     <w:p/>
   </w:comment>
-  <w:comment w:id="8" w:author="Fraser Milton" w:date="2023-09-22T13:38:00Z" w:initials="FM">
+  <w:comment w:id="16" w:author="Fraser Milton" w:date="2023-09-22T13:38:00Z" w:initials="FM">
     <w:p>
       <w:pPr>
         <w:pStyle w:val="CommentText"/>
@@ -1933,7 +2325,7 @@
       </w:r>
     </w:p>
   </w:comment>
-  <w:comment w:id="9" w:author="Charlotte Edmunds" w:date="2024-01-08T11:28:00Z" w:initials="CE">
+  <w:comment w:id="17" w:author="Charlotte Edmunds" w:date="2024-01-08T11:28:00Z" w:initials="CE">
     <w:p>
       <w:r>
         <w:rPr>
@@ -1950,7 +2342,40 @@
       </w:r>
     </w:p>
   </w:comment>
-  <w:comment w:id="10" w:author="Charlotte Edmunds" w:date="2023-09-14T13:37:00Z" w:initials="CE">
+  <w:comment w:id="18" w:author="Fraser Milton" w:date="2024-01-25T12:18:00Z" w:initials="FM">
+    <w:p>
+      <w:pPr>
+        <w:pStyle w:val="CommentText"/>
+      </w:pPr>
+      <w:r>
+        <w:rPr>
+          <w:rStyle w:val="CommentReference"/>
+        </w:rPr>
+        <w:annotationRef/>
+      </w:r>
+      <w:r>
+        <w:t>I’ve added in a bit on this in the GD.</w:t>
+      </w:r>
+    </w:p>
+  </w:comment>
+  <w:comment w:id="19" w:author="Charlotte Edmunds" w:date="2024-02-26T15:34:00Z" w:initials="CE">
+    <w:p>
+      <w:r>
+        <w:rPr>
+          <w:rStyle w:val="CommentReference"/>
+        </w:rPr>
+        <w:annotationRef/>
+      </w:r>
+      <w:r>
+        <w:rPr>
+          <w:sz w:val="20"/>
+          <w:szCs w:val="20"/>
+        </w:rPr>
+        <w:t xml:space="preserve">Andy, I think reading through the General Discussion (and perhaps anything you think) would be good. </w:t>
+      </w:r>
+    </w:p>
+  </w:comment>
+  <w:comment w:id="20" w:author="Charlotte Edmunds" w:date="2023-09-14T13:37:00Z" w:initials="CE">
     <w:p>
       <w:r>
         <w:rPr>
@@ -1974,31 +2399,49 @@
 <file path=word/commentsExtended.xml><?xml version="1.0" encoding="utf-8"?>
 <w15:commentsEx xmlns:wpc="http://schemas.microsoft.com/office/word/2010/wordprocessingCanvas" xmlns:cx="http://schemas.microsoft.com/office/drawing/2014/chartex" xmlns:cx1="http://schemas.microsoft.com/office/drawing/2015/9/8/chartex" xmlns:cx2="http://schemas.microsoft.com/office/drawing/2015/10/21/chartex" xmlns:cx3="http://schemas.microsoft.com/office/drawing/2016/5/9/chartex" xmlns:cx4="http://schemas.microsoft.com/office/drawing/2016/5/10/chartex" xmlns:cx5="http://schemas.microsoft.com/office/drawing/2016/5/11/chartex" xmlns:cx6="http://schemas.microsoft.com/office/drawing/2016/5/12/chartex" xmlns:cx7="http://schemas.microsoft.com/office/drawing/2016/5/13/chartex" xmlns:cx8="http://schemas.microsoft.com/office/drawing/2016/5/14/chartex" xmlns:mc="http://schemas.openxmlformats.org/markup-compatibility/2006" xmlns:aink="http://schemas.microsoft.com/office/drawing/2016/ink" xmlns:am3d="http://schemas.microsoft.com/office/drawing/2017/model3d" xmlns:o="urn:schemas-microsoft-com:office:office" xmlns:oel="http://schemas.microsoft.com/office/2019/extlst" xmlns:r="http://schemas.openxmlformats.org/officeDocument/2006/relationships" xmlns:m="http://schemas.openxmlformats.org/officeDocument/2006/math" xmlns:v="urn:schemas-microsoft-com:vml" xmlns:wp14="http://schemas.microsoft.com/office/word/2010/wordprocessingDrawing" xmlns:wp="http://schemas.openxmlformats.org/drawingml/2006/wordprocessingDrawing" xmlns:w10="urn:schemas-microsoft-com:office:word" xmlns:w="http://schemas.openxmlformats.org/wordprocessingml/2006/main" xmlns:w14="http://schemas.microsoft.com/office/word/2010/wordml" xmlns:w15="http://schemas.microsoft.com/office/word/2012/wordml" xmlns:w16cex="http://schemas.microsoft.com/office/word/2018/wordml/cex" xmlns:w16cid="http://schemas.microsoft.com/office/word/2016/wordml/cid" xmlns:w16="http://schemas.microsoft.com/office/word/2018/wordml" xmlns:w16sdtdh="http://schemas.microsoft.com/office/word/2020/wordml/sdtdatahash" xmlns:w16se="http://schemas.microsoft.com/office/word/2015/wordml/symex" xmlns:wpg="http://schemas.microsoft.com/office/word/2010/wordprocessingGroup" xmlns:wpi="http://schemas.microsoft.com/office/word/2010/wordprocessingInk" xmlns:wne="http://schemas.microsoft.com/office/word/2006/wordml" xmlns:wps="http://schemas.microsoft.com/office/word/2010/wordprocessingShape" mc:Ignorable="w14 w15 w16se w16cid w16 w16cex w16sdtdh wp14">
   <w15:commentEx w15:paraId="3CC6375D" w15:done="0"/>
+  <w15:commentEx w15:paraId="57D1CDF8" w15:paraIdParent="3CC6375D" w15:done="0"/>
+  <w15:commentEx w15:paraId="6A504A78" w15:paraIdParent="3CC6375D" w15:done="0"/>
+  <w15:commentEx w15:paraId="45E1B2F1" w15:done="0"/>
   <w15:commentEx w15:paraId="35FEE6D6" w15:done="0"/>
+  <w15:commentEx w15:paraId="06839527" w15:done="0"/>
   <w15:commentEx w15:paraId="2834D4D0" w15:done="0"/>
   <w15:commentEx w15:paraId="61117848" w15:paraIdParent="2834D4D0" w15:done="0"/>
   <w15:commentEx w15:paraId="0336FAE1" w15:paraIdParent="2834D4D0" w15:done="0"/>
-  <w15:commentEx w15:paraId="296AD3C7" w15:done="0"/>
+  <w15:commentEx w15:paraId="1937188C" w15:paraIdParent="2834D4D0" w15:done="0"/>
+  <w15:commentEx w15:paraId="159251DF" w15:done="0"/>
+  <w15:commentEx w15:paraId="48211ACA" w15:done="0"/>
+  <w15:commentEx w15:paraId="6529F726" w15:done="0"/>
   <w15:commentEx w15:paraId="43E7A649" w15:done="1"/>
   <w15:commentEx w15:paraId="5BCE39BE" w15:paraIdParent="43E7A649" w15:done="1"/>
   <w15:commentEx w15:paraId="0731FC3F" w15:paraIdParent="43E7A649" w15:done="1"/>
   <w15:commentEx w15:paraId="52B987C7" w15:done="0"/>
+  <w15:commentEx w15:paraId="3AAF9206" w15:paraIdParent="52B987C7" w15:done="0"/>
+  <w15:commentEx w15:paraId="5F0C29A9" w15:paraIdParent="52B987C7" w15:done="0"/>
   <w15:commentEx w15:paraId="6CA84B7D" w15:done="1"/>
 </w15:commentsEx>
 </file>
 
 <file path=word/commentsExtensible.xml><?xml version="1.0" encoding="utf-8"?>
-<w16cex:commentsExtensible xmlns:wpc="http://schemas.microsoft.com/office/word/2010/wordprocessingCanvas" xmlns:cx="http://schemas.microsoft.com/office/drawing/2014/chartex" xmlns:cx1="http://schemas.microsoft.com/office/drawing/2015/9/8/chartex" xmlns:cx2="http://schemas.microsoft.com/office/drawing/2015/10/21/chartex" xmlns:cx3="http://schemas.microsoft.com/office/drawing/2016/5/9/chartex" xmlns:cx4="http://schemas.microsoft.com/office/drawing/2016/5/10/chartex" xmlns:cx5="http://schemas.microsoft.com/office/drawing/2016/5/11/chartex" xmlns:cx6="http://schemas.microsoft.com/office/drawing/2016/5/12/chartex" xmlns:cx7="http://schemas.microsoft.com/office/drawing/2016/5/13/chartex" xmlns:cx8="http://schemas.microsoft.com/office/drawing/2016/5/14/chartex" xmlns:mc="http://schemas.openxmlformats.org/markup-compatibility/2006" xmlns:aink="http://schemas.microsoft.com/office/drawing/2016/ink" xmlns:am3d="http://schemas.microsoft.com/office/drawing/2017/model3d" xmlns:o="urn:schemas-microsoft-com:office:office" xmlns:oel="http://schemas.microsoft.com/office/2019/extlst" xmlns:r="http://schemas.openxmlformats.org/officeDocument/2006/relationships" xmlns:m="http://schemas.openxmlformats.org/officeDocument/2006/math" xmlns:v="urn:schemas-microsoft-com:vml" xmlns:wp14="http://schemas.microsoft.com/office/word/2010/wordprocessingDrawing" xmlns:wp="http://schemas.openxmlformats.org/drawingml/2006/wordprocessingDrawing" xmlns:w10="urn:schemas-microsoft-com:office:word" xmlns:w="http://schemas.openxmlformats.org/wordprocessingml/2006/main" xmlns:w14="http://schemas.microsoft.com/office/word/2010/wordml" xmlns:w15="http://schemas.microsoft.com/office/word/2012/wordml" xmlns:w16cex="http://schemas.microsoft.com/office/word/2018/wordml/cex" xmlns:w16cid="http://schemas.microsoft.com/office/word/2016/wordml/cid" xmlns:w16="http://schemas.microsoft.com/office/word/2018/wordml" xmlns:w16sdtdh="http://schemas.microsoft.com/office/word/2020/wordml/sdtdatahash" xmlns:w16se="http://schemas.microsoft.com/office/word/2015/wordml/symex" xmlns:wpg="http://schemas.microsoft.com/office/word/2010/wordprocessingGroup" xmlns:wpi="http://schemas.microsoft.com/office/word/2010/wordprocessingInk" xmlns:wne="http://schemas.microsoft.com/office/word/2006/wordml" xmlns:wps="http://schemas.microsoft.com/office/word/2010/wordprocessingShape" mc:Ignorable="w14 w15 w16se w16cid w16 w16cex w16sdtdh wp14">
+<w16cex:commentsExtensible xmlns:wpc="http://schemas.microsoft.com/office/word/2010/wordprocessingCanvas" xmlns:cx="http://schemas.microsoft.com/office/drawing/2014/chartex" xmlns:cx1="http://schemas.microsoft.com/office/drawing/2015/9/8/chartex" xmlns:cx2="http://schemas.microsoft.com/office/drawing/2015/10/21/chartex" xmlns:cx3="http://schemas.microsoft.com/office/drawing/2016/5/9/chartex" xmlns:cx4="http://schemas.microsoft.com/office/drawing/2016/5/10/chartex" xmlns:cx5="http://schemas.microsoft.com/office/drawing/2016/5/11/chartex" xmlns:cx6="http://schemas.microsoft.com/office/drawing/2016/5/12/chartex" xmlns:cx7="http://schemas.microsoft.com/office/drawing/2016/5/13/chartex" xmlns:cx8="http://schemas.microsoft.com/office/drawing/2016/5/14/chartex" xmlns:cr="http://schemas.microsoft.com/office/comments/2020/reactions" xmlns:mc="http://schemas.openxmlformats.org/markup-compatibility/2006" xmlns:aink="http://schemas.microsoft.com/office/drawing/2016/ink" xmlns:am3d="http://schemas.microsoft.com/office/drawing/2017/model3d" xmlns:o="urn:schemas-microsoft-com:office:office" xmlns:oel="http://schemas.microsoft.com/office/2019/extlst" xmlns:r="http://schemas.openxmlformats.org/officeDocument/2006/relationships" xmlns:m="http://schemas.openxmlformats.org/officeDocument/2006/math" xmlns:v="urn:schemas-microsoft-com:vml" xmlns:wp14="http://schemas.microsoft.com/office/word/2010/wordprocessingDrawing" xmlns:wp="http://schemas.openxmlformats.org/drawingml/2006/wordprocessingDrawing" xmlns:w10="urn:schemas-microsoft-com:office:word" xmlns:w="http://schemas.openxmlformats.org/wordprocessingml/2006/main" xmlns:w14="http://schemas.microsoft.com/office/word/2010/wordml" xmlns:w15="http://schemas.microsoft.com/office/word/2012/wordml" xmlns:w16cex="http://schemas.microsoft.com/office/word/2018/wordml/cex" xmlns:w16cid="http://schemas.microsoft.com/office/word/2016/wordml/cid" xmlns:w16="http://schemas.microsoft.com/office/word/2018/wordml" xmlns:w16sdtdh="http://schemas.microsoft.com/office/word/2020/wordml/sdtdatahash" xmlns:w16se="http://schemas.microsoft.com/office/word/2015/wordml/symex" xmlns:wpg="http://schemas.microsoft.com/office/word/2010/wordprocessingGroup" xmlns:wpi="http://schemas.microsoft.com/office/word/2010/wordprocessingInk" xmlns:wne="http://schemas.microsoft.com/office/word/2006/wordml" xmlns:wps="http://schemas.microsoft.com/office/word/2010/wordprocessingShape" mc:Ignorable="w14 w15 w16se w16cid w16 w16cex w16sdtdh cr wp14">
   <w16cex:commentExtensible w16cex:durableId="0ABAD8D0" w16cex:dateUtc="2024-01-08T11:32:00Z"/>
+  <w16cex:commentExtensible w16cex:durableId="02B8907F" w16cex:dateUtc="2024-01-24T16:55:00Z"/>
+  <w16cex:commentExtensible w16cex:durableId="6826C7B6" w16cex:dateUtc="2024-02-26T15:31:00Z"/>
+  <w16cex:commentExtensible w16cex:durableId="59A12F51" w16cex:dateUtc="2024-01-25T13:09:00Z"/>
   <w16cex:commentExtensible w16cex:durableId="05C874EB" w16cex:dateUtc="2023-10-02T09:46:00Z"/>
+  <w16cex:commentExtensible w16cex:durableId="36DF5969" w16cex:dateUtc="2024-01-25T16:03:00Z"/>
   <w16cex:commentExtensible w16cex:durableId="28AD88F9" w16cex:dateUtc="2023-09-14T12:28:00Z"/>
   <w16cex:commentExtensible w16cex:durableId="3D70F874" w16cex:dateUtc="2023-09-19T16:07:00Z"/>
   <w16cex:commentExtensible w16cex:durableId="44AE6186" w16cex:dateUtc="2023-10-02T10:47:00Z"/>
-  <w16cex:commentExtensible w16cex:durableId="2729B21D" w16cex:dateUtc="2024-01-08T11:30:00Z"/>
+  <w16cex:commentExtensible w16cex:durableId="4402C892" w16cex:dateUtc="2024-02-26T15:32:00Z"/>
+  <w16cex:commentExtensible w16cex:durableId="1488A3C0" w16cex:dateUtc="2024-01-24T17:07:00Z"/>
+  <w16cex:commentExtensible w16cex:durableId="4FDBFF4C" w16cex:dateUtc="2024-01-25T16:07:00Z"/>
+  <w16cex:commentExtensible w16cex:durableId="728575AB" w16cex:dateUtc="2024-01-25T12:17:00Z"/>
   <w16cex:commentExtensible w16cex:durableId="28AD8AEA" w16cex:dateUtc="2023-09-14T12:36:00Z"/>
   <w16cex:commentExtensible w16cex:durableId="79236CF2" w16cex:dateUtc="2023-09-19T16:45:00Z"/>
   <w16cex:commentExtensible w16cex:durableId="405A191C" w16cex:dateUtc="2023-09-22T12:38:00Z"/>
   <w16cex:commentExtensible w16cex:durableId="7CC1BDDD" w16cex:dateUtc="2024-01-08T11:28:00Z"/>
+  <w16cex:commentExtensible w16cex:durableId="51ADCE09" w16cex:dateUtc="2024-01-25T12:18:00Z"/>
+  <w16cex:commentExtensible w16cex:durableId="1DA192BF" w16cex:dateUtc="2024-02-26T15:34:00Z"/>
   <w16cex:commentExtensible w16cex:durableId="28AD8AFC" w16cex:dateUtc="2023-09-14T12:37:00Z"/>
 </w16cex:commentsExtensible>
 </file>
@@ -2006,15 +2449,24 @@
 <file path=word/commentsIds.xml><?xml version="1.0" encoding="utf-8"?>
 <w16cid:commentsIds xmlns:wpc="http://schemas.microsoft.com/office/word/2010/wordprocessingCanvas" xmlns:cx="http://schemas.microsoft.com/office/drawing/2014/chartex" xmlns:cx1="http://schemas.microsoft.com/office/drawing/2015/9/8/chartex" xmlns:cx2="http://schemas.microsoft.com/office/drawing/2015/10/21/chartex" xmlns:cx3="http://schemas.microsoft.com/office/drawing/2016/5/9/chartex" xmlns:cx4="http://schemas.microsoft.com/office/drawing/2016/5/10/chartex" xmlns:cx5="http://schemas.microsoft.com/office/drawing/2016/5/11/chartex" xmlns:cx6="http://schemas.microsoft.com/office/drawing/2016/5/12/chartex" xmlns:cx7="http://schemas.microsoft.com/office/drawing/2016/5/13/chartex" xmlns:cx8="http://schemas.microsoft.com/office/drawing/2016/5/14/chartex" xmlns:mc="http://schemas.openxmlformats.org/markup-compatibility/2006" xmlns:aink="http://schemas.microsoft.com/office/drawing/2016/ink" xmlns:am3d="http://schemas.microsoft.com/office/drawing/2017/model3d" xmlns:o="urn:schemas-microsoft-com:office:office" xmlns:oel="http://schemas.microsoft.com/office/2019/extlst" xmlns:r="http://schemas.openxmlformats.org/officeDocument/2006/relationships" xmlns:m="http://schemas.openxmlformats.org/officeDocument/2006/math" xmlns:v="urn:schemas-microsoft-com:vml" xmlns:wp14="http://schemas.microsoft.com/office/word/2010/wordprocessingDrawing" xmlns:wp="http://schemas.openxmlformats.org/drawingml/2006/wordprocessingDrawing" xmlns:w10="urn:schemas-microsoft-com:office:word" xmlns:w="http://schemas.openxmlformats.org/wordprocessingml/2006/main" xmlns:w14="http://schemas.microsoft.com/office/word/2010/wordml" xmlns:w15="http://schemas.microsoft.com/office/word/2012/wordml" xmlns:w16cex="http://schemas.microsoft.com/office/word/2018/wordml/cex" xmlns:w16cid="http://schemas.microsoft.com/office/word/2016/wordml/cid" xmlns:w16="http://schemas.microsoft.com/office/word/2018/wordml" xmlns:w16sdtdh="http://schemas.microsoft.com/office/word/2020/wordml/sdtdatahash" xmlns:w16se="http://schemas.microsoft.com/office/word/2015/wordml/symex" xmlns:wpg="http://schemas.microsoft.com/office/word/2010/wordprocessingGroup" xmlns:wpi="http://schemas.microsoft.com/office/word/2010/wordprocessingInk" xmlns:wne="http://schemas.microsoft.com/office/word/2006/wordml" xmlns:wps="http://schemas.microsoft.com/office/word/2010/wordprocessingShape" mc:Ignorable="w14 w15 w16se w16cid w16 w16cex w16sdtdh wp14">
   <w16cid:commentId w16cid:paraId="3CC6375D" w16cid:durableId="0ABAD8D0"/>
+  <w16cid:commentId w16cid:paraId="57D1CDF8" w16cid:durableId="02B8907F"/>
+  <w16cid:commentId w16cid:paraId="6A504A78" w16cid:durableId="6826C7B6"/>
+  <w16cid:commentId w16cid:paraId="45E1B2F1" w16cid:durableId="59A12F51"/>
   <w16cid:commentId w16cid:paraId="35FEE6D6" w16cid:durableId="05C874EB"/>
+  <w16cid:commentId w16cid:paraId="06839527" w16cid:durableId="36DF5969"/>
   <w16cid:commentId w16cid:paraId="2834D4D0" w16cid:durableId="28AD88F9"/>
   <w16cid:commentId w16cid:paraId="61117848" w16cid:durableId="3D70F874"/>
   <w16cid:commentId w16cid:paraId="0336FAE1" w16cid:durableId="44AE6186"/>
-  <w16cid:commentId w16cid:paraId="296AD3C7" w16cid:durableId="2729B21D"/>
+  <w16cid:commentId w16cid:paraId="1937188C" w16cid:durableId="4402C892"/>
+  <w16cid:commentId w16cid:paraId="159251DF" w16cid:durableId="1488A3C0"/>
+  <w16cid:commentId w16cid:paraId="48211ACA" w16cid:durableId="4FDBFF4C"/>
+  <w16cid:commentId w16cid:paraId="6529F726" w16cid:durableId="728575AB"/>
   <w16cid:commentId w16cid:paraId="43E7A649" w16cid:durableId="28AD8AEA"/>
   <w16cid:commentId w16cid:paraId="5BCE39BE" w16cid:durableId="79236CF2"/>
   <w16cid:commentId w16cid:paraId="0731FC3F" w16cid:durableId="405A191C"/>
   <w16cid:commentId w16cid:paraId="52B987C7" w16cid:durableId="7CC1BDDD"/>
+  <w16cid:commentId w16cid:paraId="3AAF9206" w16cid:durableId="51ADCE09"/>
+  <w16cid:commentId w16cid:paraId="5F0C29A9" w16cid:durableId="1DA192BF"/>
   <w16cid:commentId w16cid:paraId="6CA84B7D" w16cid:durableId="28AD8AFC"/>
 </w16cid:commentsIds>
 </file>
@@ -2180,11 +2632,11 @@
   <w15:person w15:author="Charlotte Edmunds">
     <w15:presenceInfo w15:providerId="AD" w15:userId="S::btx783@qmul.ac.uk::888cbedd-f1d9-46a2-90e1-2f6e5c006f24"/>
   </w15:person>
+  <w15:person w15:author="Fraser Milton">
+    <w15:presenceInfo w15:providerId="Windows Live" w15:userId="aea12dd4568b639b"/>
+  </w15:person>
   <w15:person w15:author="Andy Wills">
     <w15:presenceInfo w15:providerId="AD" w15:userId="S::andy.wills@plymouth.ac.uk::a9e1662d-f2b0-4dc4-b15f-e0b4dd9ce0f4"/>
-  </w15:person>
-  <w15:person w15:author="Fraser Milton">
-    <w15:presenceInfo w15:providerId="Windows Live" w15:userId="aea12dd4568b639b"/>
   </w15:person>
 </w15:people>
 </file>
@@ -2633,6 +3085,7 @@
   <w:style w:type="character" w:default="1" w:styleId="DefaultParagraphFont">
     <w:name w:val="Default Paragraph Font"/>
     <w:uiPriority w:val="1"/>
+    <w:semiHidden/>
     <w:unhideWhenUsed/>
   </w:style>
   <w:style w:type="table" w:default="1" w:styleId="TableNormal">
@@ -2821,6 +3274,13 @@
       <w:color w:val="954F72" w:themeColor="followedHyperlink"/>
       <w:u w:val="single"/>
     </w:rPr>
+  </w:style>
+  <w:style w:type="paragraph" w:styleId="Revision">
+    <w:name w:val="Revision"/>
+    <w:hidden/>
+    <w:uiPriority w:val="99"/>
+    <w:semiHidden/>
+    <w:rsid w:val="00B212FD"/>
   </w:style>
 </w:styles>
 </file>

</xml_diff>

<commit_message>
Latest version, updated after Fraser's comments of 1/3/2024
</commit_message>
<xml_diff>
--- a/submissions/cognition2/responseToReviewers.docx
+++ b/submissions/cognition2/responseToReviewers.docx
@@ -258,13 +258,37 @@
         </w:rPr>
         <w:t xml:space="preserve">Yes, that’s possible. We’re confident that our results are robust, but the precise mechanisms that underlie the effect remain uncertain and Combination Theory does not make any direct predictions in this regard. </w:t>
       </w:r>
-      <w:r>
-        <w:rPr>
-          <w:i/>
-          <w:iCs/>
-          <w:color w:val="4472C4" w:themeColor="accent1"/>
-        </w:rPr>
-        <w:t xml:space="preserve">Nonetheless, these are interesting questions for future research. </w:t>
+      <w:commentRangeStart w:id="0"/>
+      <w:commentRangeStart w:id="1"/>
+      <w:r>
+        <w:rPr>
+          <w:i/>
+          <w:iCs/>
+          <w:color w:val="4472C4" w:themeColor="accent1"/>
+        </w:rPr>
+        <w:t>Nonetheless</w:t>
+      </w:r>
+      <w:commentRangeEnd w:id="0"/>
+      <w:r>
+        <w:rPr>
+          <w:rStyle w:val="CommentReference"/>
+        </w:rPr>
+        <w:commentReference w:id="0"/>
+      </w:r>
+      <w:commentRangeEnd w:id="1"/>
+      <w:r>
+        <w:rPr>
+          <w:rStyle w:val="CommentReference"/>
+        </w:rPr>
+        <w:commentReference w:id="1"/>
+      </w:r>
+      <w:r>
+        <w:rPr>
+          <w:i/>
+          <w:iCs/>
+          <w:color w:val="4472C4" w:themeColor="accent1"/>
+        </w:rPr>
+        <w:t xml:space="preserve">, these are interesting questions for future research. </w:t>
       </w:r>
       <w:r>
         <w:rPr>
@@ -1372,17 +1396,7 @@
           <w:i/>
           <w:iCs/>
         </w:rPr>
-        <w:t xml:space="preserve">We </w:t>
-      </w:r>
-      <w:commentRangeStart w:id="0"/>
-      <w:commentRangeStart w:id="1"/>
-      <w:commentRangeStart w:id="2"/>
-      <w:r>
-        <w:rPr>
-          <w:i/>
-          <w:iCs/>
-        </w:rPr>
-        <w:t>agree that it remains an open question as to what the pattern of results would be with three dimensional integral stimuli</w:t>
+        <w:t>We agree that it remains an open question as to what the pattern of results would be with three dimensional integral stimuli</w:t>
       </w:r>
       <w:r>
         <w:rPr>
@@ -1397,27 +1411,6 @@
           <w:iCs/>
         </w:rPr>
         <w:t>this in the General Discussion (page x, line x etc) as a fruitful line for further research.</w:t>
-      </w:r>
-      <w:commentRangeEnd w:id="0"/>
-      <w:r>
-        <w:rPr>
-          <w:rStyle w:val="CommentReference"/>
-        </w:rPr>
-        <w:commentReference w:id="0"/>
-      </w:r>
-      <w:commentRangeEnd w:id="1"/>
-      <w:r>
-        <w:rPr>
-          <w:rStyle w:val="CommentReference"/>
-        </w:rPr>
-        <w:commentReference w:id="1"/>
-      </w:r>
-      <w:commentRangeEnd w:id="2"/>
-      <w:r>
-        <w:rPr>
-          <w:rStyle w:val="CommentReference"/>
-        </w:rPr>
-        <w:commentReference w:id="2"/>
       </w:r>
     </w:p>
     <w:p>
@@ -1564,32 +1557,80 @@
     </w:p>
     <w:p/>
     <w:p>
-      <w:r>
+      <w:pPr>
+        <w:rPr>
+          <w:i/>
+          <w:iCs/>
+          <w:color w:val="4472C4" w:themeColor="accent1"/>
+        </w:rPr>
+      </w:pPr>
+      <w:r>
+        <w:rPr>
+          <w:i/>
+          <w:iCs/>
+          <w:color w:val="4472C4" w:themeColor="accent1"/>
+        </w:rPr>
         <w:t xml:space="preserve">Thanks for raising this. We agree that our experiments are more properly described as manipulating stimulus presentation time and have changed the phrasing throughout the revised manuscript accordingly. </w:t>
       </w:r>
       <w:r>
+        <w:rPr>
+          <w:i/>
+          <w:iCs/>
+          <w:color w:val="4472C4" w:themeColor="accent1"/>
+        </w:rPr>
         <w:t xml:space="preserve"> </w:t>
       </w:r>
     </w:p>
-    <w:p/>
-    <w:p>
-      <w:r>
+    <w:p>
+      <w:pPr>
+        <w:rPr>
+          <w:i/>
+          <w:iCs/>
+          <w:color w:val="4472C4" w:themeColor="accent1"/>
+        </w:rPr>
+      </w:pPr>
+    </w:p>
+    <w:p>
+      <w:pPr>
+        <w:rPr>
+          <w:i/>
+          <w:iCs/>
+          <w:color w:val="4472C4" w:themeColor="accent1"/>
+        </w:rPr>
+      </w:pPr>
+      <w:r>
+        <w:rPr>
+          <w:i/>
+          <w:iCs/>
+          <w:color w:val="4472C4" w:themeColor="accent1"/>
+        </w:rPr>
         <w:t xml:space="preserve">As noted </w:t>
       </w:r>
       <w:r>
         <w:rPr>
           <w:b/>
           <w:bCs/>
+          <w:i/>
+          <w:iCs/>
+          <w:color w:val="4472C4" w:themeColor="accent1"/>
         </w:rPr>
         <w:t xml:space="preserve">in the Introduction (p. XXX), </w:t>
       </w:r>
       <w:r>
+        <w:rPr>
+          <w:i/>
+          <w:iCs/>
+          <w:color w:val="4472C4" w:themeColor="accent1"/>
+        </w:rPr>
         <w:t xml:space="preserve">the predictions of Combination and Differentiation Theory with regards to separable stimuli have previously been compared with both stimulus presentation time procedures and response deadline (‘time pressure’) procedures; the conclusions from both procedures are the same. In the current experiments on integral stimuli, we chose to focus on stimulus presentation time as we have in general found the effect sizes to be larger. </w:t>
       </w:r>
       <w:r>
         <w:rPr>
           <w:b/>
           <w:bCs/>
+          <w:i/>
+          <w:iCs/>
+          <w:color w:val="4472C4" w:themeColor="accent1"/>
         </w:rPr>
         <w:t>We now make this point on p. XXX</w:t>
       </w:r>
@@ -1602,91 +1643,241 @@
     </w:p>
     <w:p/>
     <w:p>
-      <w:r>
+      <w:pPr>
+        <w:rPr>
+          <w:i/>
+          <w:iCs/>
+          <w:color w:val="4472C4" w:themeColor="accent1"/>
+        </w:rPr>
+      </w:pPr>
+      <w:r>
+        <w:rPr>
+          <w:i/>
+          <w:iCs/>
+          <w:color w:val="4472C4" w:themeColor="accent1"/>
+        </w:rPr>
         <w:t>Combination Theory</w:t>
       </w:r>
       <w:r>
+        <w:rPr>
+          <w:i/>
+          <w:iCs/>
+          <w:color w:val="4472C4" w:themeColor="accent1"/>
+        </w:rPr>
         <w:t xml:space="preserve"> does indeed state</w:t>
       </w:r>
       <w:r>
+        <w:rPr>
+          <w:i/>
+          <w:iCs/>
+          <w:color w:val="4472C4" w:themeColor="accent1"/>
+        </w:rPr>
         <w:t xml:space="preserve"> that integral dimensions are initially represented separately. </w:t>
       </w:r>
       <w:r>
+        <w:rPr>
+          <w:i/>
+          <w:iCs/>
+          <w:color w:val="4472C4" w:themeColor="accent1"/>
+        </w:rPr>
         <w:t>However, t</w:t>
       </w:r>
       <w:r>
+        <w:rPr>
+          <w:i/>
+          <w:iCs/>
+          <w:color w:val="4472C4" w:themeColor="accent1"/>
+        </w:rPr>
         <w:t xml:space="preserve">he theory further states that </w:t>
       </w:r>
       <w:r>
+        <w:rPr>
+          <w:i/>
+          <w:iCs/>
+          <w:color w:val="4472C4" w:themeColor="accent1"/>
+        </w:rPr>
         <w:t>integral dimensions</w:t>
       </w:r>
       <w:r>
+        <w:rPr>
+          <w:i/>
+          <w:iCs/>
+          <w:color w:val="4472C4" w:themeColor="accent1"/>
+        </w:rPr>
         <w:t xml:space="preserve"> are rapidly combined and, once combined, are hard to selectively attend. </w:t>
       </w:r>
       <w:r>
+        <w:rPr>
+          <w:i/>
+          <w:iCs/>
+          <w:color w:val="4472C4" w:themeColor="accent1"/>
+        </w:rPr>
         <w:t xml:space="preserve">So, </w:t>
       </w:r>
       <w:r>
+        <w:rPr>
+          <w:i/>
+          <w:iCs/>
+          <w:color w:val="4472C4" w:themeColor="accent1"/>
+        </w:rPr>
         <w:t xml:space="preserve">observing </w:t>
       </w:r>
       <w:r>
+        <w:rPr>
+          <w:i/>
+          <w:iCs/>
+          <w:color w:val="4472C4" w:themeColor="accent1"/>
+        </w:rPr>
         <w:t xml:space="preserve">any unidimensional classification </w:t>
       </w:r>
       <w:r>
+        <w:rPr>
+          <w:i/>
+          <w:iCs/>
+          <w:color w:val="4472C4" w:themeColor="accent1"/>
+        </w:rPr>
         <w:t xml:space="preserve">of integral stimuli </w:t>
       </w:r>
       <w:r>
+        <w:rPr>
+          <w:i/>
+          <w:iCs/>
+          <w:color w:val="4472C4" w:themeColor="accent1"/>
+        </w:rPr>
         <w:t>will likely depend on having very short stimulus presentation times</w:t>
       </w:r>
       <w:r>
+        <w:rPr>
+          <w:i/>
+          <w:iCs/>
+          <w:color w:val="4472C4" w:themeColor="accent1"/>
+        </w:rPr>
         <w:t xml:space="preserve">, and </w:t>
       </w:r>
       <w:r>
+        <w:rPr>
+          <w:i/>
+          <w:iCs/>
+          <w:color w:val="4472C4" w:themeColor="accent1"/>
+        </w:rPr>
         <w:t>a highly sensitive</w:t>
       </w:r>
       <w:r>
+        <w:rPr>
+          <w:i/>
+          <w:iCs/>
+          <w:color w:val="4472C4" w:themeColor="accent1"/>
+        </w:rPr>
         <w:t xml:space="preserve"> analysis method.  </w:t>
       </w:r>
     </w:p>
-    <w:p/>
-    <w:p>
-      <w:r>
+    <w:p>
+      <w:pPr>
+        <w:rPr>
+          <w:i/>
+          <w:iCs/>
+          <w:color w:val="4472C4" w:themeColor="accent1"/>
+        </w:rPr>
+      </w:pPr>
+    </w:p>
+    <w:p>
+      <w:pPr>
+        <w:rPr>
+          <w:i/>
+          <w:iCs/>
+          <w:color w:val="4472C4" w:themeColor="accent1"/>
+        </w:rPr>
+      </w:pPr>
+      <w:r>
+        <w:rPr>
+          <w:i/>
+          <w:iCs/>
+          <w:color w:val="4472C4" w:themeColor="accent1"/>
+        </w:rPr>
         <w:lastRenderedPageBreak/>
         <w:t>The current experiments concern robust but subtle effects at</w:t>
       </w:r>
       <w:r>
+        <w:rPr>
+          <w:i/>
+          <w:iCs/>
+          <w:color w:val="4472C4" w:themeColor="accent1"/>
+        </w:rPr>
         <w:t xml:space="preserve"> very short presentation times</w:t>
       </w:r>
       <w:r>
+        <w:rPr>
+          <w:i/>
+          <w:iCs/>
+          <w:color w:val="4472C4" w:themeColor="accent1"/>
+        </w:rPr>
         <w:t xml:space="preserve">. </w:t>
       </w:r>
       <w:r>
+        <w:rPr>
+          <w:i/>
+          <w:iCs/>
+          <w:color w:val="4472C4" w:themeColor="accent1"/>
+        </w:rPr>
         <w:t>For example, in Experiment 2</w:t>
       </w:r>
       <w:r>
+        <w:rPr>
+          <w:i/>
+          <w:iCs/>
+          <w:color w:val="4472C4" w:themeColor="accent1"/>
+        </w:rPr>
         <w:t>,</w:t>
       </w:r>
       <w:r>
+        <w:rPr>
+          <w:i/>
+          <w:iCs/>
+          <w:color w:val="4472C4" w:themeColor="accent1"/>
+        </w:rPr>
         <w:t xml:space="preserve"> a 100 </w:t>
       </w:r>
       <w:proofErr w:type="spellStart"/>
       <w:r>
+        <w:rPr>
+          <w:i/>
+          <w:iCs/>
+          <w:color w:val="4472C4" w:themeColor="accent1"/>
+        </w:rPr>
         <w:t>ms</w:t>
       </w:r>
       <w:proofErr w:type="spellEnd"/>
       <w:r>
+        <w:rPr>
+          <w:i/>
+          <w:iCs/>
+          <w:color w:val="4472C4" w:themeColor="accent1"/>
+        </w:rPr>
         <w:t xml:space="preserve"> presentation time led to an average of 14% of response blocks </w:t>
       </w:r>
       <w:r>
+        <w:rPr>
+          <w:i/>
+          <w:iCs/>
+          <w:color w:val="4472C4" w:themeColor="accent1"/>
+        </w:rPr>
         <w:t>e</w:t>
       </w:r>
       <w:r>
+        <w:rPr>
+          <w:i/>
+          <w:iCs/>
+          <w:color w:val="4472C4" w:themeColor="accent1"/>
+        </w:rPr>
         <w:t xml:space="preserve">xhibiting unidimensional classification (up from 1% at 2000ms). This of course means that, even at this very short presentation time, classification was typically (85%) overall similarity. The theoretical point is that the direction of the effect (increased unidimensional responding with decreased stimulus presentation time) is as predicted by Combination Theory, and counter to the predictions of Differentiation Theory.  </w:t>
       </w:r>
       <w:r>
         <w:rPr>
           <w:b/>
           <w:bCs/>
+          <w:i/>
+          <w:iCs/>
+          <w:color w:val="4472C4" w:themeColor="accent1"/>
         </w:rPr>
         <w:t xml:space="preserve">We now clarify this on p. XXX. </w:t>
       </w:r>
@@ -1712,33 +1903,15 @@
           <w:iCs/>
           <w:color w:val="4472C4" w:themeColor="accent1"/>
         </w:rPr>
-        <w:t xml:space="preserve">Agreed </w:t>
-      </w:r>
-      <w:proofErr w:type="gramStart"/>
-      <w:r>
-        <w:rPr>
-          <w:i/>
-          <w:iCs/>
-          <w:color w:val="4472C4" w:themeColor="accent1"/>
-        </w:rPr>
-        <w:t xml:space="preserve">- </w:t>
-      </w:r>
-      <w:r>
-        <w:rPr>
-          <w:i/>
-          <w:iCs/>
-          <w:color w:val="4472C4" w:themeColor="accent1"/>
-        </w:rPr>
-        <w:t xml:space="preserve"> the</w:t>
-      </w:r>
-      <w:proofErr w:type="gramEnd"/>
-      <w:r>
-        <w:rPr>
-          <w:i/>
-          <w:iCs/>
-          <w:color w:val="4472C4" w:themeColor="accent1"/>
-        </w:rPr>
-        <w:t xml:space="preserve"> addition of a mask would like</w:t>
+        <w:t xml:space="preserve">Agreed - </w:t>
+      </w:r>
+      <w:r>
+        <w:rPr>
+          <w:i/>
+          <w:iCs/>
+          <w:color w:val="4472C4" w:themeColor="accent1"/>
+        </w:rPr>
+        <w:t>the addition of a mask would like</w:t>
       </w:r>
       <w:r>
         <w:rPr>
@@ -1788,155 +1961,178 @@
           <w:iCs/>
           <w:color w:val="4472C4" w:themeColor="accent1"/>
         </w:rPr>
-        <w:t xml:space="preserve">We now clarify this on p. XXX. </w:t>
-      </w:r>
-    </w:p>
-    <w:p>
-      <w:pPr>
-        <w:rPr>
-          <w:i/>
-          <w:iCs/>
-          <w:color w:val="4472C4" w:themeColor="accent1"/>
-        </w:rPr>
-      </w:pPr>
-    </w:p>
-    <w:p>
-      <w:r>
-        <w:t xml:space="preserve">Relatedly, a very short stimulus presentation may have altered the perception of the </w:t>
-      </w:r>
-      <w:proofErr w:type="spellStart"/>
-      <w:r>
-        <w:t>colors</w:t>
-      </w:r>
-      <w:proofErr w:type="spellEnd"/>
-      <w:r>
-        <w:t xml:space="preserve"> themselves, given that cones require more energy summed over time to be activated; if so, this would seem to complicate the interpretation of the results, so some control tasks might be needed to determine if the longer and shorter duration </w:t>
-      </w:r>
-      <w:proofErr w:type="spellStart"/>
-      <w:r>
-        <w:t>color</w:t>
-      </w:r>
-      <w:proofErr w:type="spellEnd"/>
-      <w:r>
-        <w:t xml:space="preserve"> patches appeared the same.</w:t>
-      </w:r>
-    </w:p>
-    <w:p/>
-    <w:p>
-      <w:r>
-        <w:t>Time to peak response is approximately 60ms for foveal cones</w:t>
-      </w:r>
-      <w:r>
-        <w:t xml:space="preserve"> (</w:t>
-      </w:r>
-      <w:proofErr w:type="spellStart"/>
-      <w:r>
-        <w:t>Masland</w:t>
-      </w:r>
-      <w:proofErr w:type="spellEnd"/>
-      <w:r>
-        <w:t>, 2017)</w:t>
-      </w:r>
-      <w:r>
-        <w:t>, against a</w:t>
-      </w:r>
-      <w:r>
-        <w:t>n</w:t>
-      </w:r>
-      <w:r>
-        <w:t xml:space="preserve"> </w:t>
-      </w:r>
-      <w:r>
-        <w:t xml:space="preserve">effective </w:t>
-      </w:r>
-      <w:r>
-        <w:t xml:space="preserve">stimulus presentation time </w:t>
-      </w:r>
-      <w:r>
-        <w:t xml:space="preserve">in our experiments </w:t>
-      </w:r>
-      <w:r>
-        <w:t>of</w:t>
-      </w:r>
-      <w:r>
-        <w:t xml:space="preserve"> at least</w:t>
-      </w:r>
-      <w:r>
-        <w:t xml:space="preserve"> 100ms. So, insufficient time for the cones to respond to the stimulus is unlikely to be a sufficient explanation for the effect we observe. </w:t>
-      </w:r>
-    </w:p>
-    <w:p/>
-    <w:p>
-      <w:r>
-        <w:t xml:space="preserve">Nonetheless, </w:t>
-      </w:r>
-      <w:r>
-        <w:t xml:space="preserve">psychophysics and </w:t>
-      </w:r>
-      <w:r>
-        <w:t xml:space="preserve">visual neuroscience </w:t>
-      </w:r>
-      <w:r>
-        <w:t>are</w:t>
-      </w:r>
-      <w:r>
-        <w:t xml:space="preserve"> relevant to discussion of Combination Theory versus Differentiation Theory</w:t>
-      </w:r>
-      <w:r>
-        <w:t>. For example,</w:t>
-      </w:r>
-      <w:r>
-        <w:t xml:space="preserve"> evidence suggests that</w:t>
-      </w:r>
-      <w:r>
-        <w:t xml:space="preserve"> </w:t>
-      </w:r>
-      <w:r>
-        <w:t>luminance is represented at least somewhat separately from hue in the LGN (</w:t>
-      </w:r>
-      <w:proofErr w:type="spellStart"/>
-      <w:r>
-        <w:t>Ghodrati</w:t>
-      </w:r>
-      <w:proofErr w:type="spellEnd"/>
-      <w:r>
-        <w:t xml:space="preserve"> et al., 2017), and </w:t>
-      </w:r>
-      <w:r>
-        <w:t xml:space="preserve">later combined through recurrent inhibitory activity in early visual cortex (Xing et al. 2015). </w:t>
-      </w:r>
-      <w:r>
-        <w:t xml:space="preserve">The later combination of stimulus components that are initially represented separately seems more consistent with Combination Theory than Differentiation Theory. </w:t>
-      </w:r>
-    </w:p>
-    <w:p/>
-    <w:p>
-      <w:pPr>
+        <w:t>This is now</w:t>
+      </w:r>
+      <w:r>
         <w:rPr>
           <w:b/>
           <w:bCs/>
-        </w:rPr>
-      </w:pPr>
+          <w:i/>
+          <w:iCs/>
+          <w:color w:val="4472C4" w:themeColor="accent1"/>
+        </w:rPr>
+        <w:t xml:space="preserve"> </w:t>
+      </w:r>
       <w:r>
         <w:rPr>
           <w:b/>
           <w:bCs/>
-        </w:rPr>
-        <w:t>We now briefly cover these issues in the General Discussion, on p. XXX.</w:t>
+          <w:i/>
+          <w:iCs/>
+          <w:color w:val="4472C4" w:themeColor="accent1"/>
+        </w:rPr>
+        <w:t>mentioned</w:t>
+      </w:r>
+      <w:r>
+        <w:rPr>
+          <w:b/>
+          <w:bCs/>
+          <w:i/>
+          <w:iCs/>
+          <w:color w:val="4472C4" w:themeColor="accent1"/>
+        </w:rPr>
+        <w:t xml:space="preserve"> </w:t>
+      </w:r>
+      <w:r>
+        <w:rPr>
+          <w:b/>
+          <w:bCs/>
+          <w:i/>
+          <w:iCs/>
+          <w:color w:val="4472C4" w:themeColor="accent1"/>
+        </w:rPr>
+        <w:t xml:space="preserve">in the discussion </w:t>
+      </w:r>
+      <w:r>
+        <w:rPr>
+          <w:b/>
+          <w:bCs/>
+          <w:i/>
+          <w:iCs/>
+          <w:color w:val="4472C4" w:themeColor="accent1"/>
+        </w:rPr>
+        <w:t xml:space="preserve">p. XXX. </w:t>
+      </w:r>
+    </w:p>
+    <w:p>
+      <w:pPr>
+        <w:rPr>
+          <w:i/>
+          <w:iCs/>
+          <w:color w:val="4472C4" w:themeColor="accent1"/>
+        </w:rPr>
+      </w:pPr>
+    </w:p>
+    <w:p>
+      <w:r>
+        <w:t xml:space="preserve">Relatedly, a very short stimulus presentation may have altered the perception of the </w:t>
+      </w:r>
+      <w:proofErr w:type="spellStart"/>
+      <w:r>
+        <w:t>colors</w:t>
+      </w:r>
+      <w:proofErr w:type="spellEnd"/>
+      <w:r>
+        <w:t xml:space="preserve"> themselves, given that cones require more energy summed over time to be activated; if so, this would seem to complicate the interpretation of the results, so some control tasks might be needed to determine if the longer and shorter duration </w:t>
+      </w:r>
+      <w:proofErr w:type="spellStart"/>
+      <w:r>
+        <w:t>color</w:t>
+      </w:r>
+      <w:proofErr w:type="spellEnd"/>
+      <w:r>
+        <w:t xml:space="preserve"> patches appeared the same.</w:t>
       </w:r>
     </w:p>
     <w:p/>
     <w:p>
       <w:r>
+        <w:t>Time to peak response is approximately 60ms for foveal cones</w:t>
+      </w:r>
+      <w:r>
+        <w:t xml:space="preserve"> (Masland, 2017)</w:t>
+      </w:r>
+      <w:r>
+        <w:t>, against a</w:t>
+      </w:r>
+      <w:r>
+        <w:t>n</w:t>
+      </w:r>
+      <w:r>
         <w:t xml:space="preserve"> </w:t>
       </w:r>
-    </w:p>
+      <w:r>
+        <w:t xml:space="preserve">effective </w:t>
+      </w:r>
+      <w:r>
+        <w:t xml:space="preserve">stimulus presentation time </w:t>
+      </w:r>
+      <w:r>
+        <w:t xml:space="preserve">in our experiments </w:t>
+      </w:r>
+      <w:r>
+        <w:t>of</w:t>
+      </w:r>
+      <w:r>
+        <w:t xml:space="preserve"> at least</w:t>
+      </w:r>
+      <w:r>
+        <w:t xml:space="preserve"> 100ms. So, insufficient time for the cones to respond to the stimulus is unlikely to be a sufficient explanation for the effect we observe. </w:t>
+      </w:r>
+    </w:p>
+    <w:p/>
+    <w:p>
+      <w:r>
+        <w:t xml:space="preserve">Nonetheless, </w:t>
+      </w:r>
+      <w:r>
+        <w:t xml:space="preserve">psychophysics and </w:t>
+      </w:r>
+      <w:r>
+        <w:t xml:space="preserve">visual neuroscience </w:t>
+      </w:r>
+      <w:r>
+        <w:t>are</w:t>
+      </w:r>
+      <w:r>
+        <w:t xml:space="preserve"> relevant to discussion of Combination Theory versus Differentiation Theory</w:t>
+      </w:r>
+      <w:r>
+        <w:t>. For example,</w:t>
+      </w:r>
+      <w:r>
+        <w:t xml:space="preserve"> evidence suggests that</w:t>
+      </w:r>
+      <w:r>
+        <w:t xml:space="preserve"> </w:t>
+      </w:r>
+      <w:r>
+        <w:t>luminance is represented at least somewhat separately from hue in the LGN (</w:t>
+      </w:r>
+      <w:proofErr w:type="spellStart"/>
+      <w:r>
+        <w:t>Ghodrati</w:t>
+      </w:r>
+      <w:proofErr w:type="spellEnd"/>
+      <w:r>
+        <w:t xml:space="preserve"> et al., 2017), and </w:t>
+      </w:r>
+      <w:r>
+        <w:t xml:space="preserve">later combined through recurrent inhibitory activity in early visual cortex (Xing et al. 2015). </w:t>
+      </w:r>
+      <w:r>
+        <w:t xml:space="preserve">The later combination of stimulus components that are initially represented separately seems more consistent with Combination Theory than Differentiation Theory. </w:t>
+      </w:r>
+    </w:p>
+    <w:p/>
     <w:p>
       <w:pPr>
         <w:rPr>
           <w:u w:val="single"/>
         </w:rPr>
       </w:pPr>
+      <w:commentRangeStart w:id="2"/>
+      <w:commentRangeStart w:id="3"/>
       <w:proofErr w:type="spellStart"/>
       <w:proofErr w:type="gramStart"/>
       <w:r>
@@ -2068,6 +2264,63 @@
       <w:r>
         <w:t>2226-32</w:t>
       </w:r>
+      <w:commentRangeEnd w:id="2"/>
+      <w:r>
+        <w:rPr>
+          <w:rStyle w:val="CommentReference"/>
+        </w:rPr>
+        <w:commentReference w:id="2"/>
+      </w:r>
+      <w:commentRangeEnd w:id="3"/>
+      <w:r>
+        <w:rPr>
+          <w:rStyle w:val="CommentReference"/>
+        </w:rPr>
+        <w:commentReference w:id="3"/>
+      </w:r>
+    </w:p>
+    <w:p>
+      <w:commentRangeStart w:id="4"/>
+      <w:commentRangeStart w:id="5"/>
+    </w:p>
+    <w:p>
+      <w:pPr>
+        <w:rPr>
+          <w:i/>
+          <w:iCs/>
+          <w:color w:val="4472C4" w:themeColor="accent1"/>
+        </w:rPr>
+      </w:pPr>
+      <w:r>
+        <w:rPr>
+          <w:i/>
+          <w:iCs/>
+          <w:color w:val="4472C4" w:themeColor="accent1"/>
+        </w:rPr>
+        <w:t>We now briefly cover these issues in the General Discussion, on p. XXX.</w:t>
+      </w:r>
+      <w:commentRangeEnd w:id="4"/>
+      <w:r>
+        <w:rPr>
+          <w:rStyle w:val="CommentReference"/>
+          <w:i/>
+          <w:iCs/>
+          <w:color w:val="4472C4" w:themeColor="accent1"/>
+        </w:rPr>
+        <w:commentReference w:id="4"/>
+      </w:r>
+      <w:commentRangeEnd w:id="5"/>
+      <w:r>
+        <w:rPr>
+          <w:rStyle w:val="CommentReference"/>
+        </w:rPr>
+        <w:commentReference w:id="5"/>
+      </w:r>
+    </w:p>
+    <w:p>
+      <w:r>
+        <w:t xml:space="preserve"> </w:t>
+      </w:r>
     </w:p>
     <w:p/>
     <w:p>
@@ -2298,7 +2551,33 @@
           <w:iCs/>
           <w:color w:val="4472C4" w:themeColor="accent1"/>
         </w:rPr>
-        <w:t xml:space="preserve">heory. We are happy to make this clearer in the revision. </w:t>
+        <w:t xml:space="preserve">heory. </w:t>
+      </w:r>
+      <w:r>
+        <w:rPr>
+          <w:i/>
+          <w:iCs/>
+          <w:color w:val="4472C4" w:themeColor="accent1"/>
+        </w:rPr>
+        <w:t xml:space="preserve">We have made this clearer in the revision – see </w:t>
+      </w:r>
+      <w:proofErr w:type="spellStart"/>
+      <w:r>
+        <w:rPr>
+          <w:i/>
+          <w:iCs/>
+          <w:color w:val="4472C4" w:themeColor="accent1"/>
+        </w:rPr>
+        <w:t>p.XXX</w:t>
+      </w:r>
+      <w:proofErr w:type="spellEnd"/>
+      <w:r>
+        <w:rPr>
+          <w:i/>
+          <w:iCs/>
+          <w:color w:val="4472C4" w:themeColor="accent1"/>
+        </w:rPr>
+        <w:t xml:space="preserve">. </w:t>
       </w:r>
     </w:p>
     <w:p>
@@ -2328,7 +2607,31 @@
           <w:iCs/>
           <w:color w:val="4472C4" w:themeColor="accent1"/>
         </w:rPr>
-        <w:t xml:space="preserve">We’ve now added a strategy analysis section to the method of Experiment 1 to address this – please see page 9. </w:t>
+        <w:t xml:space="preserve">We’ve now added a strategy analysis section to the method of Experiment 1 to address this </w:t>
+      </w:r>
+      <w:r>
+        <w:rPr>
+          <w:i/>
+          <w:iCs/>
+          <w:color w:val="4472C4" w:themeColor="accent1"/>
+        </w:rPr>
+        <w:t>(</w:t>
+      </w:r>
+      <w:r>
+        <w:rPr>
+          <w:i/>
+          <w:iCs/>
+          <w:color w:val="4472C4" w:themeColor="accent1"/>
+        </w:rPr>
+        <w:t>please see page 9</w:t>
+      </w:r>
+      <w:r>
+        <w:rPr>
+          <w:i/>
+          <w:iCs/>
+          <w:color w:val="4472C4" w:themeColor="accent1"/>
+        </w:rPr>
+        <w:t xml:space="preserve">) and have detailed the approach more carefully at the beginning of the Experiment 1 section (please see page XX). </w:t>
       </w:r>
       <w:r>
         <w:rPr>
@@ -2353,8 +2656,11 @@
 
 <file path=word/comments.xml><?xml version="1.0" encoding="utf-8"?>
 <w:comments xmlns:wpc="http://schemas.microsoft.com/office/word/2010/wordprocessingCanvas" xmlns:cx="http://schemas.microsoft.com/office/drawing/2014/chartex" xmlns:cx1="http://schemas.microsoft.com/office/drawing/2015/9/8/chartex" xmlns:cx2="http://schemas.microsoft.com/office/drawing/2015/10/21/chartex" xmlns:cx3="http://schemas.microsoft.com/office/drawing/2016/5/9/chartex" xmlns:cx4="http://schemas.microsoft.com/office/drawing/2016/5/10/chartex" xmlns:cx5="http://schemas.microsoft.com/office/drawing/2016/5/11/chartex" xmlns:cx6="http://schemas.microsoft.com/office/drawing/2016/5/12/chartex" xmlns:cx7="http://schemas.microsoft.com/office/drawing/2016/5/13/chartex" xmlns:cx8="http://schemas.microsoft.com/office/drawing/2016/5/14/chartex" xmlns:mc="http://schemas.openxmlformats.org/markup-compatibility/2006" xmlns:aink="http://schemas.microsoft.com/office/drawing/2016/ink" xmlns:am3d="http://schemas.microsoft.com/office/drawing/2017/model3d" xmlns:o="urn:schemas-microsoft-com:office:office" xmlns:oel="http://schemas.microsoft.com/office/2019/extlst" xmlns:r="http://schemas.openxmlformats.org/officeDocument/2006/relationships" xmlns:m="http://schemas.openxmlformats.org/officeDocument/2006/math" xmlns:v="urn:schemas-microsoft-com:vml" xmlns:wp14="http://schemas.microsoft.com/office/word/2010/wordprocessingDrawing" xmlns:wp="http://schemas.openxmlformats.org/drawingml/2006/wordprocessingDrawing" xmlns:w10="urn:schemas-microsoft-com:office:word" xmlns:w="http://schemas.openxmlformats.org/wordprocessingml/2006/main" xmlns:w14="http://schemas.microsoft.com/office/word/2010/wordml" xmlns:w15="http://schemas.microsoft.com/office/word/2012/wordml" xmlns:w16cex="http://schemas.microsoft.com/office/word/2018/wordml/cex" xmlns:w16cid="http://schemas.microsoft.com/office/word/2016/wordml/cid" xmlns:w16="http://schemas.microsoft.com/office/word/2018/wordml" xmlns:w16sdtdh="http://schemas.microsoft.com/office/word/2020/wordml/sdtdatahash" xmlns:w16se="http://schemas.microsoft.com/office/word/2015/wordml/symex" xmlns:wpg="http://schemas.microsoft.com/office/word/2010/wordprocessingGroup" xmlns:wpi="http://schemas.microsoft.com/office/word/2010/wordprocessingInk" xmlns:wne="http://schemas.microsoft.com/office/word/2006/wordml" xmlns:wps="http://schemas.microsoft.com/office/word/2010/wordprocessingShape" mc:Ignorable="w14 w15 w16se w16cid w16 w16cex w16sdtdh wp14">
-  <w:comment w:id="0" w:author="Andy Wills" w:date="2024-02-27T12:15:00Z" w:initials="AJW">
-    <w:p>
+  <w:comment w:id="0" w:author="Fraser Milton" w:date="2024-03-01T14:37:00Z" w:initials="FM">
+    <w:p>
+      <w:pPr>
+        <w:pStyle w:val="CommentText"/>
+      </w:pPr>
       <w:r>
         <w:rPr>
           <w:rStyle w:val="CommentReference"/>
@@ -2362,18 +2668,32 @@
         <w:annotationRef/>
       </w:r>
       <w:r>
-        <w:rPr>
-          <w:color w:val="000000"/>
+        <w:t>I might be inclined to put in the bit we had earlier about the difficulties of partitioning components similar to what we have in the paper. The reason for doing it here rather than elsewhere is that depending on the diligence of the editor it’s possible they won’t look through the paper themselves and just rely on the reviewers in which case they might miss that short section.. Hopefully not but it can’t do any harm here.</w:t>
+      </w:r>
+    </w:p>
+  </w:comment>
+  <w:comment w:id="1" w:author="Charlotte Edmunds" w:date="2024-04-04T14:58:00Z" w:initials="CE">
+    <w:p>
+      <w:r>
+        <w:rPr>
+          <w:rStyle w:val="CommentReference"/>
+        </w:rPr>
+        <w:annotationRef/>
+      </w:r>
+      <w:r>
+        <w:rPr>
           <w:sz w:val="20"/>
           <w:szCs w:val="20"/>
         </w:rPr>
-        <w:t>Although actually we don’t yet… Please add.</w:t>
-      </w:r>
-    </w:p>
-    <w:p/>
+        <w:t xml:space="preserve">Sorry, not really following you…! </w:t>
+      </w:r>
+    </w:p>
   </w:comment>
-  <w:comment w:id="1" w:author="Andy Wills" w:date="2024-02-27T12:22:00Z" w:initials="AJW">
-    <w:p>
+  <w:comment w:id="2" w:author="Fraser Milton" w:date="2024-03-01T12:42:00Z" w:initials="FM">
+    <w:p>
+      <w:pPr>
+        <w:pStyle w:val="CommentText"/>
+      </w:pPr>
       <w:r>
         <w:rPr>
           <w:rStyle w:val="CommentReference"/>
@@ -2381,16 +2701,44 @@
         <w:annotationRef/>
       </w:r>
       <w:r>
-        <w:rPr>
-          <w:color w:val="000000"/>
+        <w:t>I wonder if we need these references here although if we do they should be in a similar format e.g., the Ghodrati doesn’t have the journal . Equally if we do this here we should do it for other new references e.g., the Rodgers one above. My Inclination would be to not include this in the cover letter but just in the main text but if you include I think a more consistent approach is needed.</w:t>
+      </w:r>
+    </w:p>
+  </w:comment>
+  <w:comment w:id="3" w:author="Charlotte Edmunds" w:date="2024-04-04T14:51:00Z" w:initials="CE">
+    <w:p>
+      <w:r>
+        <w:rPr>
+          <w:rStyle w:val="CommentReference"/>
+        </w:rPr>
+        <w:annotationRef/>
+      </w:r>
+      <w:r>
+        <w:rPr>
           <w:sz w:val="20"/>
           <w:szCs w:val="20"/>
         </w:rPr>
-        <w:t>Note that the study he is probably referring to is Nosofsky &amp; Palmeri (1996) which is an integral-dimension version of Shepard, Hovland, Jenkins. He’d also probably like his 2022 paper cited in thisr regard too as it includes a variant on the Palmeri stimulus set.</w:t>
+        <w:t xml:space="preserve">They are part of the reviewers comment, not ours so I left them. Happy to delete or keep. </w:t>
       </w:r>
     </w:p>
   </w:comment>
-  <w:comment w:id="2" w:author="Charlotte Edmunds" w:date="2024-02-29T10:53:00Z" w:initials="CE">
+  <w:comment w:id="4" w:author="Fraser Milton" w:date="2024-03-01T14:42:00Z" w:initials="FM">
+    <w:p>
+      <w:pPr>
+        <w:pStyle w:val="CommentText"/>
+      </w:pPr>
+      <w:r>
+        <w:rPr>
+          <w:rStyle w:val="CommentReference"/>
+        </w:rPr>
+        <w:annotationRef/>
+      </w:r>
+      <w:r>
+        <w:t>I think that this still needs to be done.</w:t>
+      </w:r>
+    </w:p>
+  </w:comment>
+  <w:comment w:id="5" w:author="Charlotte Edmunds" w:date="2024-04-04T14:55:00Z" w:initials="CE">
     <w:p>
       <w:r>
         <w:rPr>
@@ -2403,7 +2751,7 @@
           <w:sz w:val="20"/>
           <w:szCs w:val="20"/>
         </w:rPr>
-        <w:t xml:space="preserve">Added. </w:t>
+        <w:t>It’s in the discussion. Paragraph starts: “ In the current work, we used color stimuli varying in saturation and brightness”</w:t>
       </w:r>
     </w:p>
   </w:comment>
@@ -2412,25 +2760,34 @@
 
 <file path=word/commentsExtended.xml><?xml version="1.0" encoding="utf-8"?>
 <w15:commentsEx xmlns:wpc="http://schemas.microsoft.com/office/word/2010/wordprocessingCanvas" xmlns:cx="http://schemas.microsoft.com/office/drawing/2014/chartex" xmlns:cx1="http://schemas.microsoft.com/office/drawing/2015/9/8/chartex" xmlns:cx2="http://schemas.microsoft.com/office/drawing/2015/10/21/chartex" xmlns:cx3="http://schemas.microsoft.com/office/drawing/2016/5/9/chartex" xmlns:cx4="http://schemas.microsoft.com/office/drawing/2016/5/10/chartex" xmlns:cx5="http://schemas.microsoft.com/office/drawing/2016/5/11/chartex" xmlns:cx6="http://schemas.microsoft.com/office/drawing/2016/5/12/chartex" xmlns:cx7="http://schemas.microsoft.com/office/drawing/2016/5/13/chartex" xmlns:cx8="http://schemas.microsoft.com/office/drawing/2016/5/14/chartex" xmlns:mc="http://schemas.openxmlformats.org/markup-compatibility/2006" xmlns:aink="http://schemas.microsoft.com/office/drawing/2016/ink" xmlns:am3d="http://schemas.microsoft.com/office/drawing/2017/model3d" xmlns:o="urn:schemas-microsoft-com:office:office" xmlns:oel="http://schemas.microsoft.com/office/2019/extlst" xmlns:r="http://schemas.openxmlformats.org/officeDocument/2006/relationships" xmlns:m="http://schemas.openxmlformats.org/officeDocument/2006/math" xmlns:v="urn:schemas-microsoft-com:vml" xmlns:wp14="http://schemas.microsoft.com/office/word/2010/wordprocessingDrawing" xmlns:wp="http://schemas.openxmlformats.org/drawingml/2006/wordprocessingDrawing" xmlns:w10="urn:schemas-microsoft-com:office:word" xmlns:w="http://schemas.openxmlformats.org/wordprocessingml/2006/main" xmlns:w14="http://schemas.microsoft.com/office/word/2010/wordml" xmlns:w15="http://schemas.microsoft.com/office/word/2012/wordml" xmlns:w16cex="http://schemas.microsoft.com/office/word/2018/wordml/cex" xmlns:w16cid="http://schemas.microsoft.com/office/word/2016/wordml/cid" xmlns:w16="http://schemas.microsoft.com/office/word/2018/wordml" xmlns:w16sdtdh="http://schemas.microsoft.com/office/word/2020/wordml/sdtdatahash" xmlns:w16se="http://schemas.microsoft.com/office/word/2015/wordml/symex" xmlns:wpg="http://schemas.microsoft.com/office/word/2010/wordprocessingGroup" xmlns:wpi="http://schemas.microsoft.com/office/word/2010/wordprocessingInk" xmlns:wne="http://schemas.microsoft.com/office/word/2006/wordml" xmlns:wps="http://schemas.microsoft.com/office/word/2010/wordprocessingShape" mc:Ignorable="w14 w15 w16se w16cid w16 w16cex w16sdtdh wp14">
-  <w15:commentEx w15:paraId="726DD0DC" w15:done="0"/>
-  <w15:commentEx w15:paraId="61F658E5" w15:paraIdParent="726DD0DC" w15:done="0"/>
-  <w15:commentEx w15:paraId="7CDB3751" w15:paraIdParent="726DD0DC" w15:done="0"/>
+  <w15:commentEx w15:paraId="5C9C8340" w15:done="0"/>
+  <w15:commentEx w15:paraId="21A800E8" w15:paraIdParent="5C9C8340" w15:done="0"/>
+  <w15:commentEx w15:paraId="27214D36" w15:done="0"/>
+  <w15:commentEx w15:paraId="32D748A7" w15:paraIdParent="27214D36" w15:done="0"/>
+  <w15:commentEx w15:paraId="7A9A8672" w15:done="0"/>
+  <w15:commentEx w15:paraId="6B2C2763" w15:paraIdParent="7A9A8672" w15:done="0"/>
 </w15:commentsEx>
 </file>
 
 <file path=word/commentsExtensible.xml><?xml version="1.0" encoding="utf-8"?>
 <w16cex:commentsExtensible xmlns:wpc="http://schemas.microsoft.com/office/word/2010/wordprocessingCanvas" xmlns:cx="http://schemas.microsoft.com/office/drawing/2014/chartex" xmlns:cx1="http://schemas.microsoft.com/office/drawing/2015/9/8/chartex" xmlns:cx2="http://schemas.microsoft.com/office/drawing/2015/10/21/chartex" xmlns:cx3="http://schemas.microsoft.com/office/drawing/2016/5/9/chartex" xmlns:cx4="http://schemas.microsoft.com/office/drawing/2016/5/10/chartex" xmlns:cx5="http://schemas.microsoft.com/office/drawing/2016/5/11/chartex" xmlns:cx6="http://schemas.microsoft.com/office/drawing/2016/5/12/chartex" xmlns:cx7="http://schemas.microsoft.com/office/drawing/2016/5/13/chartex" xmlns:cx8="http://schemas.microsoft.com/office/drawing/2016/5/14/chartex" xmlns:cr="http://schemas.microsoft.com/office/comments/2020/reactions" xmlns:mc="http://schemas.openxmlformats.org/markup-compatibility/2006" xmlns:aink="http://schemas.microsoft.com/office/drawing/2016/ink" xmlns:am3d="http://schemas.microsoft.com/office/drawing/2017/model3d" xmlns:o="urn:schemas-microsoft-com:office:office" xmlns:oel="http://schemas.microsoft.com/office/2019/extlst" xmlns:r="http://schemas.openxmlformats.org/officeDocument/2006/relationships" xmlns:m="http://schemas.openxmlformats.org/officeDocument/2006/math" xmlns:v="urn:schemas-microsoft-com:vml" xmlns:wp14="http://schemas.microsoft.com/office/word/2010/wordprocessingDrawing" xmlns:wp="http://schemas.openxmlformats.org/drawingml/2006/wordprocessingDrawing" xmlns:w10="urn:schemas-microsoft-com:office:word" xmlns:w="http://schemas.openxmlformats.org/wordprocessingml/2006/main" xmlns:w14="http://schemas.microsoft.com/office/word/2010/wordml" xmlns:w15="http://schemas.microsoft.com/office/word/2012/wordml" xmlns:w16cex="http://schemas.microsoft.com/office/word/2018/wordml/cex" xmlns:w16cid="http://schemas.microsoft.com/office/word/2016/wordml/cid" xmlns:w16="http://schemas.microsoft.com/office/word/2018/wordml" xmlns:w16sdtdh="http://schemas.microsoft.com/office/word/2020/wordml/sdtdatahash" xmlns:w16se="http://schemas.microsoft.com/office/word/2015/wordml/symex" xmlns:wpg="http://schemas.microsoft.com/office/word/2010/wordprocessingGroup" xmlns:wpi="http://schemas.microsoft.com/office/word/2010/wordprocessingInk" xmlns:wne="http://schemas.microsoft.com/office/word/2006/wordml" xmlns:wps="http://schemas.microsoft.com/office/word/2010/wordprocessingShape" mc:Ignorable="w14 w15 w16se w16cid w16 w16cex w16sdtdh cr wp14">
-  <w16cex:commentExtensible w16cex:durableId="6BA7249D" w16cex:dateUtc="2024-02-27T12:15:00Z"/>
-  <w16cex:commentExtensible w16cex:durableId="7472A242" w16cex:dateUtc="2024-02-27T12:22:00Z"/>
-  <w16cex:commentExtensible w16cex:durableId="3254B923" w16cex:dateUtc="2024-02-29T10:53:00Z"/>
+  <w16cex:commentExtensible w16cex:durableId="0A1687C6" w16cex:dateUtc="2024-03-01T14:37:00Z"/>
+  <w16cex:commentExtensible w16cex:durableId="5B566916" w16cex:dateUtc="2024-04-04T13:58:00Z"/>
+  <w16cex:commentExtensible w16cex:durableId="7CA063BE" w16cex:dateUtc="2024-03-01T12:42:00Z"/>
+  <w16cex:commentExtensible w16cex:durableId="4EC5649E" w16cex:dateUtc="2024-04-04T13:51:00Z"/>
+  <w16cex:commentExtensible w16cex:durableId="3B7C5336" w16cex:dateUtc="2024-03-01T14:42:00Z"/>
+  <w16cex:commentExtensible w16cex:durableId="4F6CED4F" w16cex:dateUtc="2024-04-04T13:55:00Z"/>
 </w16cex:commentsExtensible>
 </file>
 
 <file path=word/commentsIds.xml><?xml version="1.0" encoding="utf-8"?>
 <w16cid:commentsIds xmlns:wpc="http://schemas.microsoft.com/office/word/2010/wordprocessingCanvas" xmlns:cx="http://schemas.microsoft.com/office/drawing/2014/chartex" xmlns:cx1="http://schemas.microsoft.com/office/drawing/2015/9/8/chartex" xmlns:cx2="http://schemas.microsoft.com/office/drawing/2015/10/21/chartex" xmlns:cx3="http://schemas.microsoft.com/office/drawing/2016/5/9/chartex" xmlns:cx4="http://schemas.microsoft.com/office/drawing/2016/5/10/chartex" xmlns:cx5="http://schemas.microsoft.com/office/drawing/2016/5/11/chartex" xmlns:cx6="http://schemas.microsoft.com/office/drawing/2016/5/12/chartex" xmlns:cx7="http://schemas.microsoft.com/office/drawing/2016/5/13/chartex" xmlns:cx8="http://schemas.microsoft.com/office/drawing/2016/5/14/chartex" xmlns:mc="http://schemas.openxmlformats.org/markup-compatibility/2006" xmlns:aink="http://schemas.microsoft.com/office/drawing/2016/ink" xmlns:am3d="http://schemas.microsoft.com/office/drawing/2017/model3d" xmlns:o="urn:schemas-microsoft-com:office:office" xmlns:oel="http://schemas.microsoft.com/office/2019/extlst" xmlns:r="http://schemas.openxmlformats.org/officeDocument/2006/relationships" xmlns:m="http://schemas.openxmlformats.org/officeDocument/2006/math" xmlns:v="urn:schemas-microsoft-com:vml" xmlns:wp14="http://schemas.microsoft.com/office/word/2010/wordprocessingDrawing" xmlns:wp="http://schemas.openxmlformats.org/drawingml/2006/wordprocessingDrawing" xmlns:w10="urn:schemas-microsoft-com:office:word" xmlns:w="http://schemas.openxmlformats.org/wordprocessingml/2006/main" xmlns:w14="http://schemas.microsoft.com/office/word/2010/wordml" xmlns:w15="http://schemas.microsoft.com/office/word/2012/wordml" xmlns:w16cex="http://schemas.microsoft.com/office/word/2018/wordml/cex" xmlns:w16cid="http://schemas.microsoft.com/office/word/2016/wordml/cid" xmlns:w16="http://schemas.microsoft.com/office/word/2018/wordml" xmlns:w16sdtdh="http://schemas.microsoft.com/office/word/2020/wordml/sdtdatahash" xmlns:w16se="http://schemas.microsoft.com/office/word/2015/wordml/symex" xmlns:wpg="http://schemas.microsoft.com/office/word/2010/wordprocessingGroup" xmlns:wpi="http://schemas.microsoft.com/office/word/2010/wordprocessingInk" xmlns:wne="http://schemas.microsoft.com/office/word/2006/wordml" xmlns:wps="http://schemas.microsoft.com/office/word/2010/wordprocessingShape" mc:Ignorable="w14 w15 w16se w16cid w16 w16cex w16sdtdh wp14">
-  <w16cid:commentId w16cid:paraId="726DD0DC" w16cid:durableId="6BA7249D"/>
-  <w16cid:commentId w16cid:paraId="61F658E5" w16cid:durableId="7472A242"/>
-  <w16cid:commentId w16cid:paraId="7CDB3751" w16cid:durableId="3254B923"/>
+  <w16cid:commentId w16cid:paraId="5C9C8340" w16cid:durableId="0A1687C6"/>
+  <w16cid:commentId w16cid:paraId="21A800E8" w16cid:durableId="5B566916"/>
+  <w16cid:commentId w16cid:paraId="27214D36" w16cid:durableId="7CA063BE"/>
+  <w16cid:commentId w16cid:paraId="32D748A7" w16cid:durableId="4EC5649E"/>
+  <w16cid:commentId w16cid:paraId="7A9A8672" w16cid:durableId="3B7C5336"/>
+  <w16cid:commentId w16cid:paraId="6B2C2763" w16cid:durableId="4F6CED4F"/>
 </w16cid:commentsIds>
 </file>
 
@@ -2712,11 +3069,11 @@
 
 <file path=word/people.xml><?xml version="1.0" encoding="utf-8"?>
 <w15:people xmlns:wpc="http://schemas.microsoft.com/office/word/2010/wordprocessingCanvas" xmlns:cx="http://schemas.microsoft.com/office/drawing/2014/chartex" xmlns:cx1="http://schemas.microsoft.com/office/drawing/2015/9/8/chartex" xmlns:cx2="http://schemas.microsoft.com/office/drawing/2015/10/21/chartex" xmlns:cx3="http://schemas.microsoft.com/office/drawing/2016/5/9/chartex" xmlns:cx4="http://schemas.microsoft.com/office/drawing/2016/5/10/chartex" xmlns:cx5="http://schemas.microsoft.com/office/drawing/2016/5/11/chartex" xmlns:cx6="http://schemas.microsoft.com/office/drawing/2016/5/12/chartex" xmlns:cx7="http://schemas.microsoft.com/office/drawing/2016/5/13/chartex" xmlns:cx8="http://schemas.microsoft.com/office/drawing/2016/5/14/chartex" xmlns:mc="http://schemas.openxmlformats.org/markup-compatibility/2006" xmlns:aink="http://schemas.microsoft.com/office/drawing/2016/ink" xmlns:am3d="http://schemas.microsoft.com/office/drawing/2017/model3d" xmlns:o="urn:schemas-microsoft-com:office:office" xmlns:oel="http://schemas.microsoft.com/office/2019/extlst" xmlns:r="http://schemas.openxmlformats.org/officeDocument/2006/relationships" xmlns:m="http://schemas.openxmlformats.org/officeDocument/2006/math" xmlns:v="urn:schemas-microsoft-com:vml" xmlns:wp14="http://schemas.microsoft.com/office/word/2010/wordprocessingDrawing" xmlns:wp="http://schemas.openxmlformats.org/drawingml/2006/wordprocessingDrawing" xmlns:w10="urn:schemas-microsoft-com:office:word" xmlns:w="http://schemas.openxmlformats.org/wordprocessingml/2006/main" xmlns:w14="http://schemas.microsoft.com/office/word/2010/wordml" xmlns:w15="http://schemas.microsoft.com/office/word/2012/wordml" xmlns:w16cex="http://schemas.microsoft.com/office/word/2018/wordml/cex" xmlns:w16cid="http://schemas.microsoft.com/office/word/2016/wordml/cid" xmlns:w16="http://schemas.microsoft.com/office/word/2018/wordml" xmlns:w16sdtdh="http://schemas.microsoft.com/office/word/2020/wordml/sdtdatahash" xmlns:w16se="http://schemas.microsoft.com/office/word/2015/wordml/symex" xmlns:wpg="http://schemas.microsoft.com/office/word/2010/wordprocessingGroup" xmlns:wpi="http://schemas.microsoft.com/office/word/2010/wordprocessingInk" xmlns:wne="http://schemas.microsoft.com/office/word/2006/wordml" xmlns:wps="http://schemas.microsoft.com/office/word/2010/wordprocessingShape" mc:Ignorable="w14 w15 w16se w16cid w16 w16cex w16sdtdh wp14">
-  <w15:person w15:author="Andy Wills">
-    <w15:presenceInfo w15:providerId="AD" w15:userId="S::andy.wills@plymouth.ac.uk::a9e1662d-f2b0-4dc4-b15f-e0b4dd9ce0f4"/>
+  <w15:person w15:author="Fraser Milton">
+    <w15:presenceInfo w15:providerId="Windows Live" w15:userId="aea12dd4568b639b"/>
   </w15:person>
   <w15:person w15:author="Charlotte Edmunds">
-    <w15:presenceInfo w15:providerId="AD" w15:userId="S::btx783@qmul.ac.uk::888cbedd-f1d9-46a2-90e1-2f6e5c006f24"/>
+    <w15:presenceInfo w15:providerId="None" w15:userId="Charlotte Edmunds"/>
   </w15:person>
 </w15:people>
 </file>

</xml_diff>

<commit_message>
Andy's comments 10 April
</commit_message>
<xml_diff>
--- a/submissions/cognition2/responseToReviewers.docx
+++ b/submissions/cognition2/responseToReviewers.docx
@@ -258,37 +258,47 @@
         </w:rPr>
         <w:t xml:space="preserve">Yes, that’s possible. We’re confident that our results are robust, but the precise mechanisms that underlie the effect remain uncertain and Combination Theory does not make any direct predictions in this regard. </w:t>
       </w:r>
-      <w:commentRangeStart w:id="0"/>
-      <w:commentRangeStart w:id="1"/>
-      <w:r>
-        <w:rPr>
-          <w:i/>
-          <w:iCs/>
-          <w:color w:val="4472C4" w:themeColor="accent1"/>
-        </w:rPr>
-        <w:t>Nonetheless</w:t>
-      </w:r>
-      <w:commentRangeEnd w:id="0"/>
-      <w:r>
-        <w:rPr>
-          <w:rStyle w:val="CommentReference"/>
-        </w:rPr>
-        <w:commentReference w:id="0"/>
-      </w:r>
-      <w:commentRangeEnd w:id="1"/>
-      <w:r>
-        <w:rPr>
-          <w:rStyle w:val="CommentReference"/>
-        </w:rPr>
-        <w:commentReference w:id="1"/>
-      </w:r>
-      <w:r>
-        <w:rPr>
-          <w:i/>
-          <w:iCs/>
-          <w:color w:val="4472C4" w:themeColor="accent1"/>
-        </w:rPr>
-        <w:t xml:space="preserve">, these are interesting questions for future research. </w:t>
+      <w:r>
+        <w:rPr>
+          <w:i/>
+          <w:iCs/>
+          <w:color w:val="4472C4" w:themeColor="accent1"/>
+        </w:rPr>
+        <w:t xml:space="preserve">This is because categorization involves </w:t>
+      </w:r>
+      <w:proofErr w:type="gramStart"/>
+      <w:r>
+        <w:rPr>
+          <w:i/>
+          <w:iCs/>
+          <w:color w:val="4472C4" w:themeColor="accent1"/>
+        </w:rPr>
+        <w:t>a number of</w:t>
+      </w:r>
+      <w:proofErr w:type="gramEnd"/>
+      <w:r>
+        <w:rPr>
+          <w:i/>
+          <w:iCs/>
+          <w:color w:val="4472C4" w:themeColor="accent1"/>
+        </w:rPr>
+        <w:t xml:space="preserve"> processes (e.g., perceptual, attentional, decisional/strategic and action) that are unlikely to be independent of each other making partitioning the precise contribution of these various components at the very least extremely difficult.</w:t>
+      </w:r>
+      <w:r>
+        <w:rPr>
+          <w:i/>
+          <w:iCs/>
+          <w:color w:val="4472C4" w:themeColor="accent1"/>
+        </w:rPr>
+        <w:t xml:space="preserve"> </w:t>
+      </w:r>
+      <w:r>
+        <w:rPr>
+          <w:i/>
+          <w:iCs/>
+          <w:color w:val="4472C4" w:themeColor="accent1"/>
+        </w:rPr>
+        <w:t xml:space="preserve">Nonetheless, these are interesting questions for future research. </w:t>
       </w:r>
       <w:r>
         <w:rPr>
@@ -347,18 +357,18 @@
       </w:r>
       <w:proofErr w:type="spellEnd"/>
       <w:r>
-        <w:t xml:space="preserve"> squares varying in chroma and brightness, the authors showed that increasing time pressure increased the use of unidimensional classification. Critically, these results are inconsistent with the idea that integral stimuli are perceived as integrated configurations that require resources for selective attention to a single dimension (Differentiation Theory). Rather, the results support the idea that integral stimuli are initially perceived as separable dimensions which are quickly combined (Combination Theory).</w:t>
-      </w:r>
-      <w:r>
-        <w:br/>
-      </w:r>
-      <w:r>
-        <w:br/>
-        <w:t xml:space="preserve">I thought this paper was well-written, tested a clear prediction capable of distinguishing </w:t>
+        <w:t xml:space="preserve"> squares varying in chroma and brightness, the authors showed that increasing time pressure increased the use of unidimensional classification. Critically, these results are inconsistent with the idea that integral stimuli are perceived as integrated configurations that require resources for selective attention to a single dimension (Differentiation Theory). Rather, the results support the idea that integral stimuli are initially perceived as separable dimensions </w:t>
       </w:r>
       <w:r>
         <w:lastRenderedPageBreak/>
-        <w:t xml:space="preserve">between two competing theories, and the methods and analyses were rigorous and clearly presented. The paper tests a novel, interesting, and counter-intuitive prediction, that a specific type of </w:t>
+        <w:t>which are quickly combined (Combination Theory).</w:t>
+      </w:r>
+      <w:r>
+        <w:br/>
+      </w:r>
+      <w:r>
+        <w:br/>
+        <w:t xml:space="preserve">I thought this paper was well-written, tested a clear prediction capable of distinguishing between two competing theories, and the methods and analyses were rigorous and clearly presented. The paper tests a novel, interesting, and counter-intuitive prediction, that a specific type of </w:t>
       </w:r>
       <w:proofErr w:type="spellStart"/>
       <w:r>
@@ -640,33 +650,739 @@
       </w:r>
       <w:r>
         <w:br/>
-      </w:r>
+        <w:t xml:space="preserve">In this paper, the authors concluded that integral stimuli are not slowly </w:t>
+      </w:r>
+      <w:proofErr w:type="spellStart"/>
+      <w:r>
+        <w:t>analyzed</w:t>
+      </w:r>
+      <w:proofErr w:type="spellEnd"/>
+      <w:r>
+        <w:t xml:space="preserve">, but quickly </w:t>
+      </w:r>
+      <w:r>
+        <w:t>synthesized. The authors would like to use the Differentiation Theory to explain this phenomenon.</w:t>
+      </w:r>
+    </w:p>
+    <w:p>
+      <w:r>
+        <w:t>- The Combination Theory assumes that the dimensions of integral stimuli are separable at the first place, however, they are processed holistically, and that's why they are called "integral stimuli".</w:t>
+      </w:r>
+      <w:r>
+        <w:t xml:space="preserve"> If this is not the intent of what the authors are trying to say in the Introduction section, then the authors should explain this issue more clearly.</w:t>
+      </w:r>
+      <w:r>
+        <w:t xml:space="preserve"> </w:t>
+      </w:r>
+    </w:p>
+    <w:p/>
+    <w:p>
+      <w:pPr>
+        <w:rPr>
+          <w:i/>
+          <w:iCs/>
+          <w:color w:val="0070C0"/>
+        </w:rPr>
+      </w:pPr>
+      <w:r>
+        <w:rPr>
+          <w:i/>
+          <w:iCs/>
+          <w:color w:val="0070C0"/>
+        </w:rPr>
+        <w:t>This summary doesn't quite align with the message that we wished to convey</w:t>
+      </w:r>
+      <w:r>
+        <w:rPr>
+          <w:i/>
+          <w:iCs/>
+          <w:color w:val="0070C0"/>
+        </w:rPr>
+        <w:t xml:space="preserve">. </w:t>
+      </w:r>
+      <w:r>
+        <w:rPr>
+          <w:i/>
+          <w:iCs/>
+          <w:color w:val="0070C0"/>
+        </w:rPr>
+        <w:t>We</w:t>
+      </w:r>
+      <w:r>
+        <w:rPr>
+          <w:i/>
+          <w:iCs/>
+          <w:color w:val="0070C0"/>
+        </w:rPr>
+        <w:t xml:space="preserve"> </w:t>
+      </w:r>
+      <w:r>
+        <w:rPr>
+          <w:i/>
+          <w:iCs/>
+          <w:color w:val="0070C0"/>
+        </w:rPr>
+        <w:t xml:space="preserve">compared </w:t>
+      </w:r>
+      <w:r>
+        <w:rPr>
+          <w:i/>
+          <w:iCs/>
+          <w:color w:val="0070C0"/>
+        </w:rPr>
+        <w:t>the predictions of Differentiation Theory and Combination Theory</w:t>
+      </w:r>
+      <w:r>
+        <w:rPr>
+          <w:i/>
+          <w:iCs/>
+          <w:color w:val="0070C0"/>
+        </w:rPr>
+        <w:t xml:space="preserve"> in explaining patterns of</w:t>
+      </w:r>
+      <w:r>
+        <w:rPr>
+          <w:i/>
+          <w:iCs/>
+          <w:color w:val="0070C0"/>
+        </w:rPr>
+        <w:t xml:space="preserve"> categorisation </w:t>
+      </w:r>
+      <w:proofErr w:type="gramStart"/>
+      <w:r>
+        <w:rPr>
+          <w:i/>
+          <w:iCs/>
+          <w:color w:val="0070C0"/>
+        </w:rPr>
+        <w:t>behaviour</w:t>
+      </w:r>
+      <w:r>
+        <w:rPr>
+          <w:i/>
+          <w:iCs/>
+          <w:color w:val="0070C0"/>
+        </w:rPr>
+        <w:t>, and</w:t>
+      </w:r>
+      <w:proofErr w:type="gramEnd"/>
+      <w:r>
+        <w:rPr>
+          <w:i/>
+          <w:iCs/>
+          <w:color w:val="0070C0"/>
+        </w:rPr>
+        <w:t xml:space="preserve"> came out in favour of Combination Theory</w:t>
+      </w:r>
+      <w:r>
+        <w:rPr>
+          <w:i/>
+          <w:iCs/>
+          <w:color w:val="0070C0"/>
+        </w:rPr>
+        <w:t xml:space="preserve"> (not Differentiation Theory)</w:t>
+      </w:r>
+      <w:r>
+        <w:rPr>
+          <w:i/>
+          <w:iCs/>
+          <w:color w:val="0070C0"/>
+        </w:rPr>
+        <w:t xml:space="preserve">. </w:t>
+      </w:r>
+      <w:r>
+        <w:rPr>
+          <w:i/>
+          <w:iCs/>
+          <w:color w:val="0070C0"/>
+        </w:rPr>
+        <w:t xml:space="preserve">Combination Theory </w:t>
+      </w:r>
+      <w:r>
+        <w:rPr>
+          <w:i/>
+          <w:iCs/>
+          <w:color w:val="0070C0"/>
+        </w:rPr>
+        <w:t>argues that cognition begins with the stimulus attributes and that they are combined if time and/or mental resources allow.</w:t>
+      </w:r>
+      <w:r>
+        <w:rPr>
+          <w:i/>
+          <w:iCs/>
+          <w:color w:val="0070C0"/>
+        </w:rPr>
+        <w:t xml:space="preserve"> Combination Theory</w:t>
+      </w:r>
+      <w:r>
+        <w:rPr>
+          <w:i/>
+          <w:iCs/>
+          <w:color w:val="0070C0"/>
+        </w:rPr>
+        <w:t xml:space="preserve"> does not assume that integral stimuli are processed holistically</w:t>
+      </w:r>
+      <w:r>
+        <w:rPr>
+          <w:i/>
+          <w:iCs/>
+          <w:color w:val="0070C0"/>
+        </w:rPr>
+        <w:t xml:space="preserve">. </w:t>
+      </w:r>
+      <w:r>
+        <w:rPr>
+          <w:i/>
+          <w:iCs/>
+          <w:color w:val="0070C0"/>
+        </w:rPr>
+        <w:t>We’ve edited the first five paragraphs</w:t>
+      </w:r>
+      <w:r>
+        <w:rPr>
+          <w:i/>
+          <w:iCs/>
+          <w:color w:val="0070C0"/>
+        </w:rPr>
+        <w:t xml:space="preserve"> of our Introduction</w:t>
+      </w:r>
+      <w:r>
+        <w:rPr>
+          <w:i/>
+          <w:iCs/>
+          <w:color w:val="0070C0"/>
+        </w:rPr>
+        <w:t xml:space="preserve"> to make this clearer.</w:t>
+      </w:r>
+      <w:r>
+        <w:rPr>
+          <w:i/>
+          <w:iCs/>
+          <w:color w:val="0070C0"/>
+        </w:rPr>
+        <w:t xml:space="preserve"> </w:t>
+      </w:r>
+    </w:p>
+    <w:p>
+      <w:r>
+        <w:br/>
+        <w:t xml:space="preserve">- Please explain more about the "noisy" in the sentence "A strong preference for overall similarity classification in integral stimuli under low time pressure is already well established, and the application of time pressure makes classification data </w:t>
+      </w:r>
+      <w:proofErr w:type="gramStart"/>
+      <w:r>
+        <w:t>more 'noisy'</w:t>
+      </w:r>
+      <w:proofErr w:type="gramEnd"/>
+      <w:r>
+        <w:t>".</w:t>
+      </w:r>
+    </w:p>
+    <w:p/>
+    <w:p>
+      <w:pPr>
+        <w:rPr>
+          <w:i/>
+          <w:iCs/>
+        </w:rPr>
+      </w:pPr>
+      <w:r>
+        <w:rPr>
+          <w:i/>
+          <w:iCs/>
+          <w:color w:val="0070C0"/>
+        </w:rPr>
+        <w:t xml:space="preserve">Sure, now done, </w:t>
+      </w:r>
+      <w:r>
+        <w:rPr>
+          <w:i/>
+          <w:iCs/>
+          <w:color w:val="0070C0"/>
+        </w:rPr>
+        <w:t>see line 128, page 7.</w:t>
+      </w:r>
+      <w:r>
+        <w:rPr>
+          <w:i/>
+          <w:iCs/>
+        </w:rPr>
+        <w:br/>
+      </w:r>
+    </w:p>
+    <w:p>
+      <w:r>
+        <w:t>- Please add information about the IRB number.</w:t>
+      </w:r>
+    </w:p>
+    <w:p/>
+    <w:p>
+      <w:pPr>
+        <w:rPr>
+          <w:i/>
+          <w:iCs/>
+          <w:color w:val="0070C0"/>
+        </w:rPr>
+      </w:pPr>
+      <w:r>
+        <w:rPr>
+          <w:i/>
+          <w:iCs/>
+          <w:color w:val="0070C0"/>
+        </w:rPr>
+        <w:t>Happy to add –</w:t>
+      </w:r>
+      <w:r>
+        <w:rPr>
+          <w:i/>
+          <w:iCs/>
+          <w:color w:val="0070C0"/>
+        </w:rPr>
+        <w:t xml:space="preserve"> this has now been added to the Author Note on the title page.</w:t>
+      </w:r>
+    </w:p>
+    <w:p>
+      <w:r>
+        <w:br/>
+        <w:t>- In the power analysis, the statistical analysis method should be mentioned.</w:t>
+      </w:r>
+    </w:p>
+    <w:p/>
+    <w:p>
+      <w:pPr>
+        <w:rPr>
+          <w:i/>
+          <w:iCs/>
+        </w:rPr>
+      </w:pPr>
+      <w:r>
+        <w:rPr>
+          <w:i/>
+          <w:iCs/>
+          <w:color w:val="0070C0"/>
+        </w:rPr>
+        <w:t>This has now been added – please see line 135, page 7.</w:t>
+      </w:r>
+    </w:p>
+    <w:p>
+      <w:r>
+        <w:br/>
+        <w:t>- It is hard to understand "There are six different ways in which three stimuli can be placed in three spatial locations and thus each of the eight triads had six different instantiations, resulting in 48 physically different triads per experiment". Please provide the readers with examples in case that the spatial structure of objects formed in the mind of readers is inconsistent with the authors' intent.</w:t>
+      </w:r>
+    </w:p>
+    <w:p/>
+    <w:p>
+      <w:pPr>
+        <w:rPr>
+          <w:i/>
+          <w:iCs/>
+          <w:color w:val="4472C4" w:themeColor="accent1"/>
+        </w:rPr>
+      </w:pPr>
+      <w:r>
+        <w:rPr>
+          <w:i/>
+          <w:iCs/>
+          <w:color w:val="4472C4" w:themeColor="accent1"/>
+        </w:rPr>
+        <w:t xml:space="preserve">Thanks, good suggestion. </w:t>
+      </w:r>
+      <w:r>
+        <w:rPr>
+          <w:i/>
+          <w:iCs/>
+          <w:color w:val="4472C4" w:themeColor="accent1"/>
+        </w:rPr>
+        <w:t>We’ve added example</w:t>
+      </w:r>
+      <w:r>
+        <w:rPr>
+          <w:i/>
+          <w:iCs/>
+          <w:color w:val="4472C4" w:themeColor="accent1"/>
+        </w:rPr>
+        <w:t>s</w:t>
+      </w:r>
+      <w:r>
+        <w:rPr>
+          <w:i/>
+          <w:iCs/>
+          <w:color w:val="4472C4" w:themeColor="accent1"/>
+        </w:rPr>
+        <w:t xml:space="preserve"> – see line 149, page 8. </w:t>
+      </w:r>
+    </w:p>
+    <w:p>
+      <w:r>
+        <w:br/>
+        <w:t>- Please be more specific about how the performance of participants was classified into UD, OS, ID, or Bias, and what are the meanings of these four words.</w:t>
+      </w:r>
+    </w:p>
+    <w:p/>
+    <w:p>
+      <w:pPr>
+        <w:rPr>
+          <w:i/>
+          <w:iCs/>
+          <w:color w:val="4472C4" w:themeColor="accent1"/>
+        </w:rPr>
+      </w:pPr>
+      <w:r>
+        <w:rPr>
+          <w:i/>
+          <w:iCs/>
+          <w:color w:val="4472C4" w:themeColor="accent1"/>
+        </w:rPr>
+        <w:t xml:space="preserve">Sure. </w:t>
+      </w:r>
+      <w:r>
+        <w:rPr>
+          <w:i/>
+          <w:iCs/>
+          <w:color w:val="4472C4" w:themeColor="accent1"/>
+        </w:rPr>
+        <w:t xml:space="preserve">We’ve added a “Strategy analysis” section to the method to </w:t>
+      </w:r>
+      <w:r>
+        <w:rPr>
+          <w:i/>
+          <w:iCs/>
+          <w:color w:val="4472C4" w:themeColor="accent1"/>
+        </w:rPr>
+        <w:t>achieve this</w:t>
+      </w:r>
+      <w:r>
+        <w:rPr>
+          <w:i/>
+          <w:iCs/>
+          <w:color w:val="4472C4" w:themeColor="accent1"/>
+        </w:rPr>
+        <w:t xml:space="preserve"> –</w:t>
+      </w:r>
+      <w:r>
+        <w:rPr>
+          <w:i/>
+          <w:iCs/>
+          <w:color w:val="4472C4" w:themeColor="accent1"/>
+        </w:rPr>
+        <w:t xml:space="preserve"> </w:t>
+      </w:r>
+      <w:r>
+        <w:rPr>
+          <w:i/>
+          <w:iCs/>
+          <w:color w:val="4472C4" w:themeColor="accent1"/>
+        </w:rPr>
+        <w:t>see page 9.</w:t>
+      </w:r>
+    </w:p>
+    <w:p/>
+    <w:p>
       <w:r>
         <w:lastRenderedPageBreak/>
-        <w:t xml:space="preserve">In this paper, the authors concluded that integral stimuli are not slowly </w:t>
+        <w:br/>
+        <w:t>- Why an experiment with the same stimuli, apparatus, and procedure as Experiment 1 was conducted?</w:t>
+      </w:r>
+    </w:p>
+    <w:p/>
+    <w:p>
+      <w:pPr>
+        <w:rPr>
+          <w:i/>
+          <w:iCs/>
+          <w:color w:val="0070C0"/>
+        </w:rPr>
+      </w:pPr>
+      <w:r>
+        <w:rPr>
+          <w:i/>
+          <w:iCs/>
+          <w:color w:val="0070C0"/>
+        </w:rPr>
+        <w:t>This experiment was conducted as the key conclusions of the initial experiment were based on post-hoc analyses. This</w:t>
+      </w:r>
+      <w:r>
+        <w:rPr>
+          <w:i/>
+          <w:iCs/>
+          <w:color w:val="0070C0"/>
+        </w:rPr>
+        <w:t xml:space="preserve"> is </w:t>
+      </w:r>
+      <w:r>
+        <w:rPr>
+          <w:i/>
+          <w:iCs/>
+          <w:color w:val="0070C0"/>
+        </w:rPr>
+        <w:t>now</w:t>
+      </w:r>
+      <w:r>
+        <w:rPr>
+          <w:i/>
+          <w:iCs/>
+          <w:color w:val="0070C0"/>
+        </w:rPr>
+        <w:t xml:space="preserve"> clarified in lines 203-205, page 11. </w:t>
+      </w:r>
+    </w:p>
+    <w:p>
+      <w:r>
+        <w:br/>
+        <w:t>- The authors mentioned "Crucially, increased time pressure once again increased the prevalence of unidimensional classification of these integral stimuli, BF10= 1047." What are the two groups that are comparing?</w:t>
+      </w:r>
+    </w:p>
+    <w:p/>
+    <w:p>
+      <w:pPr>
+        <w:rPr>
+          <w:i/>
+          <w:iCs/>
+          <w:color w:val="0070C0"/>
+        </w:rPr>
+      </w:pPr>
+      <w:r>
+        <w:rPr>
+          <w:i/>
+          <w:iCs/>
+          <w:color w:val="0070C0"/>
+        </w:rPr>
+        <w:t xml:space="preserve">The longer (2000ms) and shorter (100 </w:t>
       </w:r>
       <w:proofErr w:type="spellStart"/>
       <w:r>
-        <w:t>analyzed</w:t>
+        <w:rPr>
+          <w:i/>
+          <w:iCs/>
+          <w:color w:val="0070C0"/>
+        </w:rPr>
+        <w:t>ms</w:t>
       </w:r>
       <w:proofErr w:type="spellEnd"/>
       <w:r>
-        <w:t xml:space="preserve">, but quickly </w:t>
-      </w:r>
-      <w:r>
-        <w:t>synthesized. The authors would like to use the Differentiation Theory to explain this phenomenon.</w:t>
-      </w:r>
-    </w:p>
-    <w:p>
-      <w:r>
-        <w:t>- The Combination Theory assumes that the dimensions of integral stimuli are separable at the first place, however, they are processed holistically, and that's why they are called "integral stimuli".</w:t>
-      </w:r>
-      <w:r>
-        <w:t xml:space="preserve"> If this is not the intent of what the authors are trying to say in the Introduction section, then the authors should explain this issue more clearly.</w:t>
-      </w:r>
-      <w:r>
+        <w:rPr>
+          <w:i/>
+          <w:iCs/>
+          <w:color w:val="0070C0"/>
+        </w:rPr>
+        <w:t xml:space="preserve">) presentation-time groups. We now clarify this </w:t>
+      </w:r>
+      <w:proofErr w:type="gramStart"/>
+      <w:r>
+        <w:rPr>
+          <w:i/>
+          <w:iCs/>
+          <w:color w:val="0070C0"/>
+        </w:rPr>
+        <w:t xml:space="preserve">on </w:t>
+      </w:r>
+      <w:r>
+        <w:rPr>
+          <w:i/>
+          <w:iCs/>
+          <w:color w:val="0070C0"/>
+        </w:rPr>
+        <w:t xml:space="preserve"> line</w:t>
+      </w:r>
+      <w:proofErr w:type="gramEnd"/>
+      <w:r>
+        <w:rPr>
+          <w:i/>
+          <w:iCs/>
+          <w:color w:val="0070C0"/>
+        </w:rPr>
+        <w:t xml:space="preserve"> 218, page 11. </w:t>
+      </w:r>
+    </w:p>
+    <w:p>
+      <w:r>
+        <w:br/>
+        <w:t>- The sample size of Experiment 3 is limited.</w:t>
+      </w:r>
+    </w:p>
+    <w:p/>
+    <w:p>
+      <w:pPr>
+        <w:rPr>
+          <w:rFonts w:cstheme="minorHAnsi"/>
+          <w:i/>
+          <w:iCs/>
+          <w:color w:val="0070C0"/>
+        </w:rPr>
+      </w:pPr>
+      <w:r>
+        <w:rPr>
+          <w:rFonts w:cstheme="minorHAnsi"/>
+          <w:i/>
+          <w:iCs/>
+          <w:color w:val="0070C0"/>
+        </w:rPr>
+        <w:t xml:space="preserve">The sample size for Experiment 3 is </w:t>
+      </w:r>
+      <w:r>
+        <w:rPr>
+          <w:rFonts w:cstheme="minorHAnsi"/>
+          <w:i/>
+          <w:iCs/>
+          <w:color w:val="0070C0"/>
+        </w:rPr>
+        <w:t xml:space="preserve">in line with past </w:t>
+      </w:r>
+      <w:r>
+        <w:rPr>
+          <w:rFonts w:cstheme="minorHAnsi"/>
+          <w:i/>
+          <w:iCs/>
+          <w:color w:val="0070C0"/>
+        </w:rPr>
+        <w:t xml:space="preserve">MDS </w:t>
+      </w:r>
+      <w:r>
+        <w:rPr>
+          <w:rFonts w:cstheme="minorHAnsi"/>
+          <w:i/>
+          <w:iCs/>
+          <w:color w:val="0070C0"/>
+        </w:rPr>
+        <w:t>experiments</w:t>
+      </w:r>
+      <w:r>
+        <w:rPr>
+          <w:rFonts w:cstheme="minorHAnsi"/>
+          <w:i/>
+          <w:iCs/>
+          <w:color w:val="0070C0"/>
+        </w:rPr>
         <w:t xml:space="preserve"> </w:t>
       </w:r>
+      <w:r>
+        <w:rPr>
+          <w:rFonts w:cstheme="minorHAnsi"/>
+          <w:i/>
+          <w:iCs/>
+          <w:color w:val="0070C0"/>
+        </w:rPr>
+        <w:t xml:space="preserve">in </w:t>
+      </w:r>
+      <w:r>
+        <w:rPr>
+          <w:rFonts w:cstheme="minorHAnsi"/>
+          <w:i/>
+          <w:iCs/>
+          <w:color w:val="0070C0"/>
+        </w:rPr>
+        <w:t>categorization</w:t>
+      </w:r>
+      <w:r>
+        <w:rPr>
+          <w:rFonts w:cstheme="minorHAnsi"/>
+          <w:i/>
+          <w:iCs/>
+          <w:color w:val="0070C0"/>
+        </w:rPr>
+        <w:t xml:space="preserve"> research</w:t>
+      </w:r>
+      <w:r>
+        <w:rPr>
+          <w:rFonts w:cstheme="minorHAnsi"/>
+          <w:i/>
+          <w:iCs/>
+          <w:color w:val="0070C0"/>
+        </w:rPr>
+        <w:t xml:space="preserve"> (</w:t>
+      </w:r>
+      <w:r>
+        <w:rPr>
+          <w:rFonts w:cstheme="minorHAnsi"/>
+          <w:i/>
+          <w:iCs/>
+          <w:color w:val="0070C0"/>
+        </w:rPr>
+        <w:t xml:space="preserve">examples now given in the manuscript) </w:t>
+      </w:r>
+      <w:r>
+        <w:rPr>
+          <w:rFonts w:cstheme="minorHAnsi"/>
+          <w:i/>
+          <w:iCs/>
+          <w:color w:val="0070C0"/>
+        </w:rPr>
+        <w:t xml:space="preserve">and </w:t>
+      </w:r>
+      <w:r>
+        <w:rPr>
+          <w:rFonts w:cstheme="minorHAnsi"/>
+          <w:i/>
+          <w:iCs/>
+          <w:color w:val="0070C0"/>
+        </w:rPr>
+        <w:t xml:space="preserve">is </w:t>
+      </w:r>
+      <w:r>
+        <w:rPr>
+          <w:rFonts w:cstheme="minorHAnsi"/>
+          <w:i/>
+          <w:iCs/>
+          <w:color w:val="0070C0"/>
+        </w:rPr>
+        <w:t>consistent</w:t>
+      </w:r>
+      <w:r>
+        <w:rPr>
+          <w:rFonts w:cstheme="minorHAnsi"/>
+          <w:i/>
+          <w:iCs/>
+        </w:rPr>
+        <w:t xml:space="preserve"> with the </w:t>
+      </w:r>
+      <w:r>
+        <w:rPr>
+          <w:rFonts w:cstheme="minorHAnsi"/>
+          <w:i/>
+          <w:iCs/>
+        </w:rPr>
+        <w:t xml:space="preserve">sort of </w:t>
+      </w:r>
+      <w:r>
+        <w:rPr>
+          <w:rFonts w:cstheme="minorHAnsi"/>
+          <w:i/>
+          <w:iCs/>
+        </w:rPr>
+        <w:t>sample size shown by Rodgers (1991, Applied Psychological Medicine) to lead to good metric recovery.</w:t>
+      </w:r>
+      <w:r>
+        <w:rPr>
+          <w:rFonts w:cstheme="minorHAnsi"/>
+          <w:i/>
+          <w:iCs/>
+          <w:color w:val="0070C0"/>
+        </w:rPr>
+        <w:t xml:space="preserve"> </w:t>
+      </w:r>
+      <w:r>
+        <w:rPr>
+          <w:rFonts w:cstheme="minorHAnsi"/>
+          <w:i/>
+          <w:iCs/>
+          <w:color w:val="0070C0"/>
+        </w:rPr>
+        <w:t xml:space="preserve">We now clarify this on </w:t>
+      </w:r>
+      <w:r>
+        <w:rPr>
+          <w:rFonts w:cstheme="minorHAnsi"/>
+          <w:i/>
+          <w:iCs/>
+          <w:color w:val="0070C0"/>
+        </w:rPr>
+        <w:t>line 238, page 12.</w:t>
+      </w:r>
+    </w:p>
+    <w:p>
+      <w:r>
+        <w:br/>
+        <w:t>- Please give some examples of the procedure of Experiment 3.</w:t>
+      </w:r>
     </w:p>
     <w:p/>
     <w:p>
@@ -674,803 +1390,145 @@
         <w:rPr>
           <w:i/>
           <w:iCs/>
-          <w:color w:val="0070C0"/>
-        </w:rPr>
-      </w:pPr>
-      <w:r>
-        <w:rPr>
-          <w:i/>
-          <w:iCs/>
-          <w:color w:val="0070C0"/>
-        </w:rPr>
-        <w:t>This summary doesn't quite align with the message that we wished to convey</w:t>
-      </w:r>
-      <w:r>
-        <w:rPr>
-          <w:i/>
-          <w:iCs/>
-          <w:color w:val="0070C0"/>
-        </w:rPr>
-        <w:t xml:space="preserve">. </w:t>
-      </w:r>
-      <w:r>
-        <w:rPr>
-          <w:i/>
-          <w:iCs/>
-          <w:color w:val="0070C0"/>
-        </w:rPr>
-        <w:t>We</w:t>
-      </w:r>
-      <w:r>
-        <w:rPr>
-          <w:i/>
-          <w:iCs/>
-          <w:color w:val="0070C0"/>
+          <w:color w:val="4472C4" w:themeColor="accent1"/>
+        </w:rPr>
+      </w:pPr>
+      <w:r>
+        <w:rPr>
+          <w:i/>
+          <w:iCs/>
+          <w:color w:val="4472C4" w:themeColor="accent1"/>
+        </w:rPr>
+        <w:t xml:space="preserve">We’ve added a Figure illustrating an example trial in Experiment 3. </w:t>
+      </w:r>
+    </w:p>
+    <w:p>
+      <w:r>
+        <w:br/>
+        <w:t>- The conclusions drawn in this study are based on two dimensional integral stimuli. However, if more dimensions are involved, different conclusions might be found.</w:t>
+      </w:r>
+    </w:p>
+    <w:p/>
+    <w:p>
+      <w:pPr>
+        <w:rPr>
+          <w:color w:val="4472C4" w:themeColor="accent1"/>
+        </w:rPr>
+      </w:pPr>
+      <w:r>
+        <w:rPr>
+          <w:i/>
+          <w:iCs/>
+          <w:color w:val="4472C4" w:themeColor="accent1"/>
+        </w:rPr>
+        <w:t>We agree that it remains an open question as to what the pattern of results would be with three dimensional integral stimuli. We now note this in the General Discussion (page x, line x etc) as a fruitful line for further research.</w:t>
+      </w:r>
+    </w:p>
+    <w:p>
+      <w:r>
+        <w:br/>
+        <w:t xml:space="preserve">- In the Vigo et al. (2022) paper, a Dual Discrimination Invariance Model was proposed to account for the </w:t>
+      </w:r>
+      <w:proofErr w:type="spellStart"/>
+      <w:r>
+        <w:t>behavioral</w:t>
+      </w:r>
+      <w:proofErr w:type="spellEnd"/>
+      <w:r>
+        <w:t xml:space="preserve"> results of the integral stimuli. Please refer to it and check if it helpful to explain the results observed in this study and the discussion between Euclidean or Manhattan distance in psychological space.</w:t>
+      </w:r>
+    </w:p>
+    <w:p/>
+    <w:p>
+      <w:pPr>
+        <w:rPr>
+          <w:color w:val="4472C4" w:themeColor="accent1"/>
+        </w:rPr>
+      </w:pPr>
+      <w:r>
+        <w:rPr>
+          <w:color w:val="4472C4" w:themeColor="accent1"/>
+        </w:rPr>
+        <w:t>DDIM is an interesting model</w:t>
+      </w:r>
+      <w:r>
+        <w:rPr>
+          <w:color w:val="4472C4" w:themeColor="accent1"/>
+        </w:rPr>
+        <w:t xml:space="preserve"> of classification</w:t>
+      </w:r>
+      <w:r>
+        <w:rPr>
+          <w:color w:val="4472C4" w:themeColor="accent1"/>
+        </w:rPr>
+        <w:t xml:space="preserve">, and we are happy to include </w:t>
+      </w:r>
+      <w:r>
+        <w:rPr>
+          <w:color w:val="4472C4" w:themeColor="accent1"/>
+        </w:rPr>
+        <w:t xml:space="preserve">some discussion of </w:t>
+      </w:r>
+      <w:r>
+        <w:rPr>
+          <w:color w:val="4472C4" w:themeColor="accent1"/>
+        </w:rPr>
+        <w:t>it</w:t>
+      </w:r>
+      <w:r>
+        <w:rPr>
+          <w:color w:val="4472C4" w:themeColor="accent1"/>
+        </w:rPr>
+        <w:t xml:space="preserve"> alongside other models </w:t>
+      </w:r>
+      <w:r>
+        <w:rPr>
+          <w:color w:val="4472C4" w:themeColor="accent1"/>
+        </w:rPr>
+        <w:t>in our General Discussion</w:t>
+      </w:r>
+      <w:r>
+        <w:rPr>
+          <w:color w:val="4472C4" w:themeColor="accent1"/>
+        </w:rPr>
+        <w:t xml:space="preserve"> – see </w:t>
+      </w:r>
+      <w:proofErr w:type="gramStart"/>
+      <w:r>
+        <w:rPr>
+          <w:color w:val="4472C4" w:themeColor="accent1"/>
+        </w:rPr>
+        <w:t>XXX..</w:t>
+      </w:r>
+      <w:proofErr w:type="gramEnd"/>
+      <w:r>
+        <w:rPr>
+          <w:color w:val="4472C4" w:themeColor="accent1"/>
         </w:rPr>
         <w:t xml:space="preserve"> </w:t>
       </w:r>
       <w:r>
         <w:rPr>
-          <w:i/>
-          <w:iCs/>
-          <w:color w:val="0070C0"/>
-        </w:rPr>
-        <w:t xml:space="preserve">compared </w:t>
-      </w:r>
-      <w:r>
-        <w:rPr>
-          <w:i/>
-          <w:iCs/>
-          <w:color w:val="0070C0"/>
-        </w:rPr>
-        <w:t>the predictions of Differentiation Theory and Combination Theory</w:t>
-      </w:r>
-      <w:r>
-        <w:rPr>
-          <w:i/>
-          <w:iCs/>
-          <w:color w:val="0070C0"/>
-        </w:rPr>
-        <w:t xml:space="preserve"> in explaining patterns of</w:t>
-      </w:r>
-      <w:r>
-        <w:rPr>
-          <w:i/>
-          <w:iCs/>
-          <w:color w:val="0070C0"/>
-        </w:rPr>
-        <w:t xml:space="preserve"> categorisation </w:t>
-      </w:r>
-      <w:proofErr w:type="gramStart"/>
-      <w:r>
-        <w:rPr>
-          <w:i/>
-          <w:iCs/>
-          <w:color w:val="0070C0"/>
-        </w:rPr>
-        <w:t>behaviour</w:t>
-      </w:r>
-      <w:r>
-        <w:rPr>
-          <w:i/>
-          <w:iCs/>
-          <w:color w:val="0070C0"/>
-        </w:rPr>
-        <w:t>, and</w:t>
-      </w:r>
-      <w:proofErr w:type="gramEnd"/>
-      <w:r>
-        <w:rPr>
-          <w:i/>
-          <w:iCs/>
-          <w:color w:val="0070C0"/>
-        </w:rPr>
-        <w:t xml:space="preserve"> came out in favour of Combination Theory</w:t>
-      </w:r>
-      <w:r>
-        <w:rPr>
-          <w:i/>
-          <w:iCs/>
-          <w:color w:val="0070C0"/>
-        </w:rPr>
-        <w:t xml:space="preserve"> (not Differentiation Theory)</w:t>
-      </w:r>
-      <w:r>
-        <w:rPr>
-          <w:i/>
-          <w:iCs/>
-          <w:color w:val="0070C0"/>
-        </w:rPr>
-        <w:t xml:space="preserve">. </w:t>
-      </w:r>
-      <w:r>
-        <w:rPr>
-          <w:i/>
-          <w:iCs/>
-          <w:color w:val="0070C0"/>
-        </w:rPr>
-        <w:t xml:space="preserve">Combination Theory </w:t>
-      </w:r>
-      <w:r>
-        <w:rPr>
-          <w:i/>
-          <w:iCs/>
-          <w:color w:val="0070C0"/>
-        </w:rPr>
-        <w:t>argues that cognition begins with the stimulus attributes and that they are combined if time and/or mental resources allow.</w:t>
-      </w:r>
-      <w:r>
-        <w:rPr>
-          <w:i/>
-          <w:iCs/>
-          <w:color w:val="0070C0"/>
-        </w:rPr>
-        <w:t xml:space="preserve"> Combination Theory</w:t>
-      </w:r>
-      <w:r>
-        <w:rPr>
-          <w:i/>
-          <w:iCs/>
-          <w:color w:val="0070C0"/>
-        </w:rPr>
-        <w:t xml:space="preserve"> does not assume that integral stimuli are processed holistically</w:t>
-      </w:r>
-      <w:r>
-        <w:rPr>
-          <w:i/>
-          <w:iCs/>
-          <w:color w:val="0070C0"/>
-        </w:rPr>
-        <w:t xml:space="preserve">. </w:t>
-      </w:r>
-      <w:r>
-        <w:rPr>
-          <w:i/>
-          <w:iCs/>
-          <w:color w:val="0070C0"/>
-        </w:rPr>
-        <w:t>We’ve edited the first five paragraphs</w:t>
-      </w:r>
-      <w:r>
-        <w:rPr>
-          <w:i/>
-          <w:iCs/>
-          <w:color w:val="0070C0"/>
-        </w:rPr>
-        <w:t xml:space="preserve"> of our Introduction</w:t>
-      </w:r>
-      <w:r>
-        <w:rPr>
-          <w:i/>
-          <w:iCs/>
-          <w:color w:val="0070C0"/>
-        </w:rPr>
-        <w:t xml:space="preserve"> to make this clearer.</w:t>
-      </w:r>
-      <w:r>
-        <w:rPr>
-          <w:i/>
-          <w:iCs/>
-          <w:color w:val="0070C0"/>
+          <w:color w:val="4472C4" w:themeColor="accent1"/>
         </w:rPr>
         <w:t xml:space="preserve"> </w:t>
       </w:r>
-    </w:p>
-    <w:p>
-      <w:r>
-        <w:br/>
-        <w:t xml:space="preserve">- Please explain more about the "noisy" in the sentence "A strong preference for overall similarity classification in integral stimuli under low time pressure is already well established, and the application of time pressure makes classification data </w:t>
-      </w:r>
-      <w:proofErr w:type="gramStart"/>
-      <w:r>
-        <w:t>more 'noisy'</w:t>
-      </w:r>
-      <w:proofErr w:type="gramEnd"/>
-      <w:r>
-        <w:t>".</w:t>
-      </w:r>
-    </w:p>
-    <w:p/>
-    <w:p>
-      <w:pPr>
-        <w:rPr>
-          <w:i/>
-          <w:iCs/>
-        </w:rPr>
-      </w:pPr>
-      <w:r>
-        <w:rPr>
-          <w:i/>
-          <w:iCs/>
-          <w:color w:val="0070C0"/>
-        </w:rPr>
-        <w:t xml:space="preserve">Sure, now done, </w:t>
-      </w:r>
-      <w:r>
-        <w:rPr>
-          <w:i/>
-          <w:iCs/>
-          <w:color w:val="0070C0"/>
-        </w:rPr>
-        <w:t>see line 128, page 7.</w:t>
-      </w:r>
-      <w:r>
-        <w:rPr>
-          <w:i/>
-          <w:iCs/>
-        </w:rPr>
-        <w:br/>
-      </w:r>
-    </w:p>
-    <w:p>
-      <w:r>
-        <w:t>- Please add information about the IRB number.</w:t>
-      </w:r>
-    </w:p>
-    <w:p/>
-    <w:p>
-      <w:pPr>
-        <w:rPr>
-          <w:i/>
-          <w:iCs/>
-          <w:color w:val="0070C0"/>
-        </w:rPr>
-      </w:pPr>
-      <w:r>
-        <w:rPr>
-          <w:i/>
-          <w:iCs/>
-          <w:color w:val="0070C0"/>
-        </w:rPr>
-        <w:t>Happy to add –</w:t>
-      </w:r>
-      <w:r>
-        <w:rPr>
-          <w:i/>
-          <w:iCs/>
-          <w:color w:val="0070C0"/>
-        </w:rPr>
-        <w:t xml:space="preserve"> this has now been added to the Author Note on the title page.</w:t>
-      </w:r>
-    </w:p>
-    <w:p>
-      <w:r>
-        <w:br/>
-        <w:t>- In the power analysis, the statistical analysis method should be mentioned.</w:t>
-      </w:r>
-    </w:p>
-    <w:p/>
-    <w:p>
-      <w:pPr>
-        <w:rPr>
-          <w:i/>
-          <w:iCs/>
-        </w:rPr>
-      </w:pPr>
-      <w:r>
-        <w:rPr>
-          <w:i/>
-          <w:iCs/>
-          <w:color w:val="0070C0"/>
-        </w:rPr>
-        <w:t>This has now been added – please see line 135, page 7.</w:t>
-      </w:r>
-    </w:p>
-    <w:p>
-      <w:r>
-        <w:br/>
-        <w:t>- It is hard to understand "There are six different ways in which three stimuli can be placed in three spatial locations and thus each of the eight triads had six different instantiations, resulting in 48 physically different triads per experiment". Please provide the readers with examples in case that the spatial structure of objects formed in the mind of readers is inconsistent with the authors' intent.</w:t>
-      </w:r>
-    </w:p>
-    <w:p/>
-    <w:p>
-      <w:pPr>
-        <w:rPr>
-          <w:i/>
-          <w:iCs/>
-          <w:color w:val="4472C4" w:themeColor="accent1"/>
-        </w:rPr>
-      </w:pPr>
-      <w:r>
-        <w:rPr>
-          <w:i/>
-          <w:iCs/>
-          <w:color w:val="4472C4" w:themeColor="accent1"/>
-        </w:rPr>
-        <w:t xml:space="preserve">Thanks, good suggestion. </w:t>
-      </w:r>
-      <w:r>
-        <w:rPr>
-          <w:i/>
-          <w:iCs/>
-          <w:color w:val="4472C4" w:themeColor="accent1"/>
-        </w:rPr>
-        <w:t>We’ve added example</w:t>
-      </w:r>
-      <w:r>
-        <w:rPr>
-          <w:i/>
-          <w:iCs/>
-          <w:color w:val="4472C4" w:themeColor="accent1"/>
-        </w:rPr>
-        <w:t>s</w:t>
-      </w:r>
-      <w:r>
-        <w:rPr>
-          <w:i/>
-          <w:iCs/>
-          <w:color w:val="4472C4" w:themeColor="accent1"/>
-        </w:rPr>
-        <w:t xml:space="preserve"> – see line 149, page 8. </w:t>
-      </w:r>
-    </w:p>
-    <w:p>
-      <w:r>
-        <w:br/>
-        <w:t>- Please be more specific about how the performance of participants was classified into UD, OS, ID, or Bias, and what are the meanings of these four words.</w:t>
-      </w:r>
-    </w:p>
-    <w:p/>
-    <w:p>
-      <w:pPr>
-        <w:rPr>
-          <w:i/>
-          <w:iCs/>
-          <w:color w:val="4472C4" w:themeColor="accent1"/>
-        </w:rPr>
-      </w:pPr>
-      <w:r>
-        <w:rPr>
-          <w:i/>
-          <w:iCs/>
-          <w:color w:val="4472C4" w:themeColor="accent1"/>
-        </w:rPr>
-        <w:t xml:space="preserve">Sure. </w:t>
-      </w:r>
-      <w:r>
-        <w:rPr>
-          <w:i/>
-          <w:iCs/>
-          <w:color w:val="4472C4" w:themeColor="accent1"/>
-        </w:rPr>
-        <w:t xml:space="preserve">We’ve added a “Strategy analysis” section to the method to </w:t>
-      </w:r>
-      <w:r>
-        <w:rPr>
-          <w:i/>
-          <w:iCs/>
-          <w:color w:val="4472C4" w:themeColor="accent1"/>
-        </w:rPr>
-        <w:t>achieve this</w:t>
-      </w:r>
-      <w:r>
-        <w:rPr>
-          <w:i/>
-          <w:iCs/>
-          <w:color w:val="4472C4" w:themeColor="accent1"/>
-        </w:rPr>
-        <w:t xml:space="preserve"> –</w:t>
-      </w:r>
-      <w:r>
-        <w:rPr>
-          <w:i/>
-          <w:iCs/>
-          <w:color w:val="4472C4" w:themeColor="accent1"/>
-        </w:rPr>
-        <w:t xml:space="preserve"> </w:t>
-      </w:r>
-      <w:r>
-        <w:rPr>
-          <w:i/>
-          <w:iCs/>
-          <w:color w:val="4472C4" w:themeColor="accent1"/>
-        </w:rPr>
-        <w:t>see page 9.</w:t>
-      </w:r>
-    </w:p>
-    <w:p/>
-    <w:p>
-      <w:r>
-        <w:br/>
-        <w:t>- Why an experiment with the same stimuli, apparatus, and procedure as Experiment 1 was conducted?</w:t>
-      </w:r>
-    </w:p>
-    <w:p/>
-    <w:p>
-      <w:pPr>
-        <w:rPr>
-          <w:i/>
-          <w:iCs/>
-          <w:color w:val="0070C0"/>
-        </w:rPr>
-      </w:pPr>
-      <w:r>
-        <w:rPr>
-          <w:i/>
-          <w:iCs/>
-          <w:color w:val="0070C0"/>
-        </w:rPr>
-        <w:lastRenderedPageBreak/>
-        <w:t>This experiment was conducted as the key conclusions of the initial experiment were based on post-hoc analyses. This</w:t>
-      </w:r>
-      <w:r>
-        <w:rPr>
-          <w:i/>
-          <w:iCs/>
-          <w:color w:val="0070C0"/>
-        </w:rPr>
-        <w:t xml:space="preserve"> is </w:t>
-      </w:r>
-      <w:r>
-        <w:rPr>
-          <w:i/>
-          <w:iCs/>
-          <w:color w:val="0070C0"/>
-        </w:rPr>
-        <w:t>now</w:t>
-      </w:r>
-      <w:r>
-        <w:rPr>
-          <w:i/>
-          <w:iCs/>
-          <w:color w:val="0070C0"/>
-        </w:rPr>
-        <w:t xml:space="preserve"> clarified in lines 203-205, page 11. </w:t>
-      </w:r>
-    </w:p>
-    <w:p>
-      <w:r>
-        <w:br/>
-        <w:t>- The authors mentioned "Crucially, increased time pressure once again increased the prevalence of unidimensional classification of these integral stimuli, BF10= 1047." What are the two groups that are comparing?</w:t>
-      </w:r>
-    </w:p>
-    <w:p/>
-    <w:p>
-      <w:pPr>
-        <w:rPr>
-          <w:i/>
-          <w:iCs/>
-          <w:color w:val="0070C0"/>
-        </w:rPr>
-      </w:pPr>
-      <w:r>
-        <w:rPr>
-          <w:i/>
-          <w:iCs/>
-          <w:color w:val="0070C0"/>
-        </w:rPr>
-        <w:t xml:space="preserve">The longer (2000ms) and shorter (100 </w:t>
-      </w:r>
-      <w:proofErr w:type="spellStart"/>
-      <w:r>
-        <w:rPr>
-          <w:i/>
-          <w:iCs/>
-          <w:color w:val="0070C0"/>
-        </w:rPr>
-        <w:t>ms</w:t>
-      </w:r>
-      <w:proofErr w:type="spellEnd"/>
-      <w:r>
-        <w:rPr>
-          <w:i/>
-          <w:iCs/>
-          <w:color w:val="0070C0"/>
-        </w:rPr>
-        <w:t xml:space="preserve">) presentation-time groups. We now clarify this </w:t>
-      </w:r>
-      <w:proofErr w:type="gramStart"/>
-      <w:r>
-        <w:rPr>
-          <w:i/>
-          <w:iCs/>
-          <w:color w:val="0070C0"/>
-        </w:rPr>
-        <w:t xml:space="preserve">on </w:t>
-      </w:r>
-      <w:r>
-        <w:rPr>
-          <w:i/>
-          <w:iCs/>
-          <w:color w:val="0070C0"/>
-        </w:rPr>
-        <w:t xml:space="preserve"> line</w:t>
-      </w:r>
-      <w:proofErr w:type="gramEnd"/>
-      <w:r>
-        <w:rPr>
-          <w:i/>
-          <w:iCs/>
-          <w:color w:val="0070C0"/>
-        </w:rPr>
-        <w:t xml:space="preserve"> 218, page 11. </w:t>
-      </w:r>
-    </w:p>
-    <w:p>
-      <w:r>
-        <w:br/>
-        <w:t>- The sample size of Experiment 3 is limited.</w:t>
-      </w:r>
-    </w:p>
-    <w:p/>
-    <w:p>
-      <w:pPr>
-        <w:rPr>
-          <w:rFonts w:cstheme="minorHAnsi"/>
-          <w:i/>
-          <w:iCs/>
-          <w:color w:val="0070C0"/>
-        </w:rPr>
-      </w:pPr>
-      <w:r>
-        <w:rPr>
-          <w:rFonts w:cstheme="minorHAnsi"/>
-          <w:i/>
-          <w:iCs/>
-          <w:color w:val="0070C0"/>
-        </w:rPr>
-        <w:t xml:space="preserve">The sample size for Experiment 3 is </w:t>
-      </w:r>
-      <w:r>
-        <w:rPr>
-          <w:rFonts w:cstheme="minorHAnsi"/>
-          <w:i/>
-          <w:iCs/>
-          <w:color w:val="0070C0"/>
-        </w:rPr>
-        <w:t xml:space="preserve">in line with past </w:t>
-      </w:r>
-      <w:r>
-        <w:rPr>
-          <w:rFonts w:cstheme="minorHAnsi"/>
-          <w:i/>
-          <w:iCs/>
-          <w:color w:val="0070C0"/>
-        </w:rPr>
-        <w:t xml:space="preserve">MDS </w:t>
-      </w:r>
-      <w:r>
-        <w:rPr>
-          <w:rFonts w:cstheme="minorHAnsi"/>
-          <w:i/>
-          <w:iCs/>
-          <w:color w:val="0070C0"/>
-        </w:rPr>
-        <w:t>experiments</w:t>
-      </w:r>
-      <w:r>
-        <w:rPr>
-          <w:rFonts w:cstheme="minorHAnsi"/>
-          <w:i/>
-          <w:iCs/>
-          <w:color w:val="0070C0"/>
-        </w:rPr>
-        <w:t xml:space="preserve"> </w:t>
-      </w:r>
-      <w:r>
-        <w:rPr>
-          <w:rFonts w:cstheme="minorHAnsi"/>
-          <w:i/>
-          <w:iCs/>
-          <w:color w:val="0070C0"/>
-        </w:rPr>
-        <w:t xml:space="preserve">in </w:t>
-      </w:r>
-      <w:r>
-        <w:rPr>
-          <w:rFonts w:cstheme="minorHAnsi"/>
-          <w:i/>
-          <w:iCs/>
-          <w:color w:val="0070C0"/>
-        </w:rPr>
-        <w:t>categorization</w:t>
-      </w:r>
-      <w:r>
-        <w:rPr>
-          <w:rFonts w:cstheme="minorHAnsi"/>
-          <w:i/>
-          <w:iCs/>
-          <w:color w:val="0070C0"/>
-        </w:rPr>
-        <w:t xml:space="preserve"> research</w:t>
-      </w:r>
-      <w:r>
-        <w:rPr>
-          <w:rFonts w:cstheme="minorHAnsi"/>
-          <w:i/>
-          <w:iCs/>
-          <w:color w:val="0070C0"/>
-        </w:rPr>
-        <w:t xml:space="preserve"> (</w:t>
-      </w:r>
-      <w:r>
-        <w:rPr>
-          <w:rFonts w:cstheme="minorHAnsi"/>
-          <w:i/>
-          <w:iCs/>
-          <w:color w:val="0070C0"/>
-        </w:rPr>
-        <w:t xml:space="preserve">examples now given in the manuscript) </w:t>
-      </w:r>
-      <w:r>
-        <w:rPr>
-          <w:rFonts w:cstheme="minorHAnsi"/>
-          <w:i/>
-          <w:iCs/>
-          <w:color w:val="0070C0"/>
-        </w:rPr>
-        <w:t xml:space="preserve">and </w:t>
-      </w:r>
-      <w:r>
-        <w:rPr>
-          <w:rFonts w:cstheme="minorHAnsi"/>
-          <w:i/>
-          <w:iCs/>
-          <w:color w:val="0070C0"/>
-        </w:rPr>
-        <w:t xml:space="preserve">is </w:t>
-      </w:r>
-      <w:r>
-        <w:rPr>
-          <w:rFonts w:cstheme="minorHAnsi"/>
-          <w:i/>
-          <w:iCs/>
-          <w:color w:val="0070C0"/>
-        </w:rPr>
-        <w:t>consistent</w:t>
-      </w:r>
-      <w:r>
-        <w:rPr>
-          <w:rFonts w:cstheme="minorHAnsi"/>
-          <w:i/>
-          <w:iCs/>
-        </w:rPr>
-        <w:t xml:space="preserve"> with the </w:t>
-      </w:r>
-      <w:r>
-        <w:rPr>
-          <w:rFonts w:cstheme="minorHAnsi"/>
-          <w:i/>
-          <w:iCs/>
-        </w:rPr>
-        <w:t xml:space="preserve">sort of </w:t>
-      </w:r>
-      <w:r>
-        <w:rPr>
-          <w:rFonts w:cstheme="minorHAnsi"/>
-          <w:i/>
-          <w:iCs/>
-        </w:rPr>
-        <w:t>sample size shown by Rodgers (1991, Applied Psychological Medicine) to lead to good metric recovery.</w:t>
-      </w:r>
-      <w:r>
-        <w:rPr>
-          <w:rFonts w:cstheme="minorHAnsi"/>
-          <w:i/>
-          <w:iCs/>
-          <w:color w:val="0070C0"/>
-        </w:rPr>
-        <w:t xml:space="preserve"> </w:t>
-      </w:r>
-      <w:r>
-        <w:rPr>
-          <w:rFonts w:cstheme="minorHAnsi"/>
-          <w:i/>
-          <w:iCs/>
-          <w:color w:val="0070C0"/>
-        </w:rPr>
-        <w:t xml:space="preserve">We now clarify this on </w:t>
-      </w:r>
-      <w:r>
-        <w:rPr>
-          <w:rFonts w:cstheme="minorHAnsi"/>
-          <w:i/>
-          <w:iCs/>
-          <w:color w:val="0070C0"/>
-        </w:rPr>
-        <w:t>line 238, page 12.</w:t>
-      </w:r>
-    </w:p>
-    <w:p>
-      <w:r>
-        <w:br/>
-        <w:t>- Please give some examples of the procedure of Experiment 3.</w:t>
-      </w:r>
-    </w:p>
-    <w:p/>
-    <w:p>
-      <w:r>
-        <w:t xml:space="preserve">We’ve added a Figure illustrating an example trial in Experiment 3. </w:t>
-      </w:r>
-    </w:p>
-    <w:p>
-      <w:r>
-        <w:br/>
-        <w:t>- The conclusions drawn in this study are based on two dimensional integral stimuli. However, if more dimensions are involved, different conclusions might be found.</w:t>
-      </w:r>
-    </w:p>
-    <w:p/>
-    <w:p>
-      <w:r>
-        <w:rPr>
-          <w:i/>
-          <w:iCs/>
-        </w:rPr>
-        <w:t>We agree that it remains an open question as to what the pattern of results would be with three dimensional integral stimuli</w:t>
-      </w:r>
-      <w:r>
-        <w:rPr>
-          <w:i/>
-          <w:iCs/>
-        </w:rPr>
-        <w:t xml:space="preserve">. We now note </w:t>
-      </w:r>
-      <w:r>
-        <w:rPr>
-          <w:i/>
-          <w:iCs/>
-        </w:rPr>
-        <w:t>this in the General Discussion (page x, line x etc) as a fruitful line for further research.</w:t>
-      </w:r>
-    </w:p>
-    <w:p>
-      <w:r>
-        <w:br/>
-        <w:t xml:space="preserve">- In the Vigo et al. (2022) paper, a Dual Discrimination Invariance Model was proposed to account for the </w:t>
-      </w:r>
-      <w:proofErr w:type="spellStart"/>
-      <w:r>
-        <w:t>behavioral</w:t>
-      </w:r>
-      <w:proofErr w:type="spellEnd"/>
-      <w:r>
-        <w:t xml:space="preserve"> results of the integral stimuli. Please refer to it and check if it helpful to explain the results observed in this study and the discussion between Euclidean or Manhattan distance in psychological space.</w:t>
-      </w:r>
-    </w:p>
-    <w:p/>
-    <w:p>
-      <w:r>
-        <w:t>DDIM is an interesting model</w:t>
-      </w:r>
-      <w:r>
-        <w:t xml:space="preserve"> of classification</w:t>
-      </w:r>
-      <w:r>
-        <w:t xml:space="preserve">, and we are happy to include </w:t>
-      </w:r>
-      <w:r>
-        <w:t xml:space="preserve">some discussion of </w:t>
-      </w:r>
-      <w:r>
-        <w:t>it</w:t>
-      </w:r>
-      <w:r>
-        <w:t xml:space="preserve"> alongside other models </w:t>
-      </w:r>
-      <w:r>
-        <w:t>in our General Discussion</w:t>
-      </w:r>
-      <w:r>
-        <w:t xml:space="preserve"> – see </w:t>
-      </w:r>
-      <w:proofErr w:type="gramStart"/>
-      <w:r>
-        <w:t>XXX..</w:t>
-      </w:r>
-      <w:proofErr w:type="gramEnd"/>
-      <w:r>
-        <w:t xml:space="preserve"> </w:t>
-      </w:r>
-      <w:r>
-        <w:t xml:space="preserve"> </w:t>
-      </w:r>
-      <w:r>
-        <w:br/>
-      </w:r>
-      <w:r>
-        <w:br/>
-      </w:r>
-      <w:r>
+      <w:r>
+        <w:rPr>
+          <w:color w:val="4472C4" w:themeColor="accent1"/>
+        </w:rPr>
+        <w:br/>
+      </w:r>
+      <w:r>
+        <w:rPr>
+          <w:color w:val="4472C4" w:themeColor="accent1"/>
+        </w:rPr>
+        <w:br/>
+      </w:r>
+      <w:r>
+        <w:rPr>
+          <w:color w:val="4472C4" w:themeColor="accent1"/>
+        </w:rPr>
         <w:br/>
       </w:r>
     </w:p>
@@ -1593,9 +1651,13 @@
     <w:p>
       <w:pPr>
         <w:rPr>
-          <w:i/>
-          <w:iCs/>
-          <w:color w:val="4472C4" w:themeColor="accent1"/>
+          <w:rFonts w:ascii="Aptos" w:eastAsia="Times New Roman" w:hAnsi="Aptos" w:cs="Times New Roman"/>
+          <w:i/>
+          <w:iCs/>
+          <w:color w:val="4472C4" w:themeColor="accent1"/>
+          <w:kern w:val="0"/>
+          <w:lang w:eastAsia="en-GB"/>
+          <w14:ligatures w14:val="none"/>
         </w:rPr>
       </w:pPr>
       <w:r>
@@ -1622,7 +1684,39 @@
           <w:iCs/>
           <w:color w:val="4472C4" w:themeColor="accent1"/>
         </w:rPr>
-        <w:t xml:space="preserve">the predictions of Combination and Differentiation Theory with regards to separable stimuli have previously been compared with both stimulus presentation time procedures and response deadline (‘time pressure’) procedures; the conclusions from both procedures are the same. In the current experiments on integral stimuli, we chose to focus on stimulus presentation time as we have in general found the effect sizes to be larger. </w:t>
+        <w:t>the predictions of Combination and Differentiation Theory with regards to separable stimuli have previously been compared with both stimulus presentation time procedures and response deadline (‘time pressure’) procedures; the conclusions from both procedures are the same.</w:t>
+      </w:r>
+      <w:r>
+        <w:rPr>
+          <w:i/>
+          <w:iCs/>
+          <w:color w:val="4472C4" w:themeColor="accent1"/>
+        </w:rPr>
+        <w:t xml:space="preserve"> </w:t>
+      </w:r>
+      <w:r>
+        <w:rPr>
+          <w:rFonts w:ascii="Aptos" w:eastAsia="Times New Roman" w:hAnsi="Aptos" w:cs="Times New Roman"/>
+          <w:i/>
+          <w:iCs/>
+          <w:color w:val="4472C4" w:themeColor="accent1"/>
+          <w:kern w:val="0"/>
+          <w:lang w:eastAsia="en-GB"/>
+          <w14:ligatures w14:val="none"/>
+        </w:rPr>
+        <w:t>The decision to use stimulus presentation time in the current experiments was motivated by our previous use of this procedure in a comparable experiment with separable stimuli (Wills et al., 2015, Exp. 2, triad procedure with squares varying in size and brightness). Previous experiments have sometimes used stimulus presentation time and sometimes a response deadline, with largely similar results.</w:t>
+      </w:r>
+      <w:r>
+        <w:rPr>
+          <w:rFonts w:ascii="Aptos" w:eastAsia="Times New Roman" w:hAnsi="Aptos" w:cs="Times New Roman"/>
+          <w:i/>
+          <w:iCs/>
+          <w:color w:val="4472C4" w:themeColor="accent1"/>
+          <w:kern w:val="0"/>
+          <w:lang w:eastAsia="en-GB"/>
+          <w14:ligatures w14:val="none"/>
+        </w:rPr>
+        <w:t xml:space="preserve"> </w:t>
       </w:r>
       <w:r>
         <w:rPr>
@@ -1728,7 +1822,16 @@
           <w:iCs/>
           <w:color w:val="4472C4" w:themeColor="accent1"/>
         </w:rPr>
-        <w:t xml:space="preserve">any unidimensional classification </w:t>
+        <w:t xml:space="preserve">any unidimensional </w:t>
+      </w:r>
+      <w:r>
+        <w:rPr>
+          <w:i/>
+          <w:iCs/>
+          <w:color w:val="4472C4" w:themeColor="accent1"/>
+        </w:rPr>
+        <w:lastRenderedPageBreak/>
+        <w:t xml:space="preserve">classification </w:t>
       </w:r>
       <w:r>
         <w:rPr>
@@ -1794,7 +1897,6 @@
           <w:iCs/>
           <w:color w:val="4472C4" w:themeColor="accent1"/>
         </w:rPr>
-        <w:lastRenderedPageBreak/>
         <w:t>The current experiments concern robust but subtle effects at</w:t>
       </w:r>
       <w:r>
@@ -2131,8 +2233,6 @@
           <w:u w:val="single"/>
         </w:rPr>
       </w:pPr>
-      <w:commentRangeStart w:id="2"/>
-      <w:commentRangeStart w:id="3"/>
       <w:proofErr w:type="spellStart"/>
       <w:proofErr w:type="gramStart"/>
       <w:r>
@@ -2264,25 +2364,8 @@
       <w:r>
         <w:t>2226-32</w:t>
       </w:r>
-      <w:commentRangeEnd w:id="2"/>
-      <w:r>
-        <w:rPr>
-          <w:rStyle w:val="CommentReference"/>
-        </w:rPr>
-        <w:commentReference w:id="2"/>
-      </w:r>
-      <w:commentRangeEnd w:id="3"/>
-      <w:r>
-        <w:rPr>
-          <w:rStyle w:val="CommentReference"/>
-        </w:rPr>
-        <w:commentReference w:id="3"/>
-      </w:r>
-    </w:p>
-    <w:p>
-      <w:commentRangeStart w:id="4"/>
-      <w:commentRangeStart w:id="5"/>
-    </w:p>
+    </w:p>
+    <w:p/>
     <w:p>
       <w:pPr>
         <w:rPr>
@@ -2299,30 +2382,12 @@
         </w:rPr>
         <w:t>We now briefly cover these issues in the General Discussion, on p. XXX.</w:t>
       </w:r>
-      <w:commentRangeEnd w:id="4"/>
-      <w:r>
-        <w:rPr>
-          <w:rStyle w:val="CommentReference"/>
-          <w:i/>
-          <w:iCs/>
-          <w:color w:val="4472C4" w:themeColor="accent1"/>
-        </w:rPr>
-        <w:commentReference w:id="4"/>
-      </w:r>
-      <w:commentRangeEnd w:id="5"/>
-      <w:r>
-        <w:rPr>
-          <w:rStyle w:val="CommentReference"/>
-        </w:rPr>
-        <w:commentReference w:id="5"/>
-      </w:r>
     </w:p>
     <w:p>
       <w:r>
         <w:t xml:space="preserve"> </w:t>
       </w:r>
     </w:p>
-    <w:p/>
     <w:p>
       <w:r>
         <w:br/>
@@ -2643,8 +2708,8 @@
     </w:p>
     <w:p/>
     <w:sectPr>
-      <w:headerReference w:type="default" r:id="rId11"/>
-      <w:footerReference w:type="default" r:id="rId12"/>
+      <w:headerReference w:type="default" r:id="rId7"/>
+      <w:footerReference w:type="default" r:id="rId8"/>
       <w:pgSz w:w="11906" w:h="16838"/>
       <w:pgMar w:top="1440" w:right="1440" w:bottom="1440" w:left="1440" w:header="708" w:footer="708" w:gutter="0"/>
       <w:cols w:space="708"/>
@@ -2652,143 +2717,6 @@
     </w:sectPr>
   </w:body>
 </w:document>
-</file>
-
-<file path=word/comments.xml><?xml version="1.0" encoding="utf-8"?>
-<w:comments xmlns:wpc="http://schemas.microsoft.com/office/word/2010/wordprocessingCanvas" xmlns:cx="http://schemas.microsoft.com/office/drawing/2014/chartex" xmlns:cx1="http://schemas.microsoft.com/office/drawing/2015/9/8/chartex" xmlns:cx2="http://schemas.microsoft.com/office/drawing/2015/10/21/chartex" xmlns:cx3="http://schemas.microsoft.com/office/drawing/2016/5/9/chartex" xmlns:cx4="http://schemas.microsoft.com/office/drawing/2016/5/10/chartex" xmlns:cx5="http://schemas.microsoft.com/office/drawing/2016/5/11/chartex" xmlns:cx6="http://schemas.microsoft.com/office/drawing/2016/5/12/chartex" xmlns:cx7="http://schemas.microsoft.com/office/drawing/2016/5/13/chartex" xmlns:cx8="http://schemas.microsoft.com/office/drawing/2016/5/14/chartex" xmlns:mc="http://schemas.openxmlformats.org/markup-compatibility/2006" xmlns:aink="http://schemas.microsoft.com/office/drawing/2016/ink" xmlns:am3d="http://schemas.microsoft.com/office/drawing/2017/model3d" xmlns:o="urn:schemas-microsoft-com:office:office" xmlns:oel="http://schemas.microsoft.com/office/2019/extlst" xmlns:r="http://schemas.openxmlformats.org/officeDocument/2006/relationships" xmlns:m="http://schemas.openxmlformats.org/officeDocument/2006/math" xmlns:v="urn:schemas-microsoft-com:vml" xmlns:wp14="http://schemas.microsoft.com/office/word/2010/wordprocessingDrawing" xmlns:wp="http://schemas.openxmlformats.org/drawingml/2006/wordprocessingDrawing" xmlns:w10="urn:schemas-microsoft-com:office:word" xmlns:w="http://schemas.openxmlformats.org/wordprocessingml/2006/main" xmlns:w14="http://schemas.microsoft.com/office/word/2010/wordml" xmlns:w15="http://schemas.microsoft.com/office/word/2012/wordml" xmlns:w16cex="http://schemas.microsoft.com/office/word/2018/wordml/cex" xmlns:w16cid="http://schemas.microsoft.com/office/word/2016/wordml/cid" xmlns:w16="http://schemas.microsoft.com/office/word/2018/wordml" xmlns:w16sdtdh="http://schemas.microsoft.com/office/word/2020/wordml/sdtdatahash" xmlns:w16se="http://schemas.microsoft.com/office/word/2015/wordml/symex" xmlns:wpg="http://schemas.microsoft.com/office/word/2010/wordprocessingGroup" xmlns:wpi="http://schemas.microsoft.com/office/word/2010/wordprocessingInk" xmlns:wne="http://schemas.microsoft.com/office/word/2006/wordml" xmlns:wps="http://schemas.microsoft.com/office/word/2010/wordprocessingShape" mc:Ignorable="w14 w15 w16se w16cid w16 w16cex w16sdtdh wp14">
-  <w:comment w:id="0" w:author="Fraser Milton" w:date="2024-03-01T14:37:00Z" w:initials="FM">
-    <w:p>
-      <w:pPr>
-        <w:pStyle w:val="CommentText"/>
-      </w:pPr>
-      <w:r>
-        <w:rPr>
-          <w:rStyle w:val="CommentReference"/>
-        </w:rPr>
-        <w:annotationRef/>
-      </w:r>
-      <w:r>
-        <w:t>I might be inclined to put in the bit we had earlier about the difficulties of partitioning components similar to what we have in the paper. The reason for doing it here rather than elsewhere is that depending on the diligence of the editor it’s possible they won’t look through the paper themselves and just rely on the reviewers in which case they might miss that short section.. Hopefully not but it can’t do any harm here.</w:t>
-      </w:r>
-    </w:p>
-  </w:comment>
-  <w:comment w:id="1" w:author="Charlotte Edmunds" w:date="2024-04-04T14:58:00Z" w:initials="CE">
-    <w:p>
-      <w:r>
-        <w:rPr>
-          <w:rStyle w:val="CommentReference"/>
-        </w:rPr>
-        <w:annotationRef/>
-      </w:r>
-      <w:r>
-        <w:rPr>
-          <w:sz w:val="20"/>
-          <w:szCs w:val="20"/>
-        </w:rPr>
-        <w:t xml:space="preserve">Sorry, not really following you…! </w:t>
-      </w:r>
-    </w:p>
-  </w:comment>
-  <w:comment w:id="2" w:author="Fraser Milton" w:date="2024-03-01T12:42:00Z" w:initials="FM">
-    <w:p>
-      <w:pPr>
-        <w:pStyle w:val="CommentText"/>
-      </w:pPr>
-      <w:r>
-        <w:rPr>
-          <w:rStyle w:val="CommentReference"/>
-        </w:rPr>
-        <w:annotationRef/>
-      </w:r>
-      <w:r>
-        <w:t>I wonder if we need these references here although if we do they should be in a similar format e.g., the Ghodrati doesn’t have the journal . Equally if we do this here we should do it for other new references e.g., the Rodgers one above. My Inclination would be to not include this in the cover letter but just in the main text but if you include I think a more consistent approach is needed.</w:t>
-      </w:r>
-    </w:p>
-  </w:comment>
-  <w:comment w:id="3" w:author="Charlotte Edmunds" w:date="2024-04-04T14:51:00Z" w:initials="CE">
-    <w:p>
-      <w:r>
-        <w:rPr>
-          <w:rStyle w:val="CommentReference"/>
-        </w:rPr>
-        <w:annotationRef/>
-      </w:r>
-      <w:r>
-        <w:rPr>
-          <w:sz w:val="20"/>
-          <w:szCs w:val="20"/>
-        </w:rPr>
-        <w:t xml:space="preserve">They are part of the reviewers comment, not ours so I left them. Happy to delete or keep. </w:t>
-      </w:r>
-    </w:p>
-  </w:comment>
-  <w:comment w:id="4" w:author="Fraser Milton" w:date="2024-03-01T14:42:00Z" w:initials="FM">
-    <w:p>
-      <w:pPr>
-        <w:pStyle w:val="CommentText"/>
-      </w:pPr>
-      <w:r>
-        <w:rPr>
-          <w:rStyle w:val="CommentReference"/>
-        </w:rPr>
-        <w:annotationRef/>
-      </w:r>
-      <w:r>
-        <w:t>I think that this still needs to be done.</w:t>
-      </w:r>
-    </w:p>
-  </w:comment>
-  <w:comment w:id="5" w:author="Charlotte Edmunds" w:date="2024-04-04T14:55:00Z" w:initials="CE">
-    <w:p>
-      <w:r>
-        <w:rPr>
-          <w:rStyle w:val="CommentReference"/>
-        </w:rPr>
-        <w:annotationRef/>
-      </w:r>
-      <w:r>
-        <w:rPr>
-          <w:sz w:val="20"/>
-          <w:szCs w:val="20"/>
-        </w:rPr>
-        <w:t>It’s in the discussion. Paragraph starts: “ In the current work, we used color stimuli varying in saturation and brightness”</w:t>
-      </w:r>
-    </w:p>
-  </w:comment>
-</w:comments>
-</file>
-
-<file path=word/commentsExtended.xml><?xml version="1.0" encoding="utf-8"?>
-<w15:commentsEx xmlns:wpc="http://schemas.microsoft.com/office/word/2010/wordprocessingCanvas" xmlns:cx="http://schemas.microsoft.com/office/drawing/2014/chartex" xmlns:cx1="http://schemas.microsoft.com/office/drawing/2015/9/8/chartex" xmlns:cx2="http://schemas.microsoft.com/office/drawing/2015/10/21/chartex" xmlns:cx3="http://schemas.microsoft.com/office/drawing/2016/5/9/chartex" xmlns:cx4="http://schemas.microsoft.com/office/drawing/2016/5/10/chartex" xmlns:cx5="http://schemas.microsoft.com/office/drawing/2016/5/11/chartex" xmlns:cx6="http://schemas.microsoft.com/office/drawing/2016/5/12/chartex" xmlns:cx7="http://schemas.microsoft.com/office/drawing/2016/5/13/chartex" xmlns:cx8="http://schemas.microsoft.com/office/drawing/2016/5/14/chartex" xmlns:mc="http://schemas.openxmlformats.org/markup-compatibility/2006" xmlns:aink="http://schemas.microsoft.com/office/drawing/2016/ink" xmlns:am3d="http://schemas.microsoft.com/office/drawing/2017/model3d" xmlns:o="urn:schemas-microsoft-com:office:office" xmlns:oel="http://schemas.microsoft.com/office/2019/extlst" xmlns:r="http://schemas.openxmlformats.org/officeDocument/2006/relationships" xmlns:m="http://schemas.openxmlformats.org/officeDocument/2006/math" xmlns:v="urn:schemas-microsoft-com:vml" xmlns:wp14="http://schemas.microsoft.com/office/word/2010/wordprocessingDrawing" xmlns:wp="http://schemas.openxmlformats.org/drawingml/2006/wordprocessingDrawing" xmlns:w10="urn:schemas-microsoft-com:office:word" xmlns:w="http://schemas.openxmlformats.org/wordprocessingml/2006/main" xmlns:w14="http://schemas.microsoft.com/office/word/2010/wordml" xmlns:w15="http://schemas.microsoft.com/office/word/2012/wordml" xmlns:w16cex="http://schemas.microsoft.com/office/word/2018/wordml/cex" xmlns:w16cid="http://schemas.microsoft.com/office/word/2016/wordml/cid" xmlns:w16="http://schemas.microsoft.com/office/word/2018/wordml" xmlns:w16sdtdh="http://schemas.microsoft.com/office/word/2020/wordml/sdtdatahash" xmlns:w16se="http://schemas.microsoft.com/office/word/2015/wordml/symex" xmlns:wpg="http://schemas.microsoft.com/office/word/2010/wordprocessingGroup" xmlns:wpi="http://schemas.microsoft.com/office/word/2010/wordprocessingInk" xmlns:wne="http://schemas.microsoft.com/office/word/2006/wordml" xmlns:wps="http://schemas.microsoft.com/office/word/2010/wordprocessingShape" mc:Ignorable="w14 w15 w16se w16cid w16 w16cex w16sdtdh wp14">
-  <w15:commentEx w15:paraId="5C9C8340" w15:done="0"/>
-  <w15:commentEx w15:paraId="21A800E8" w15:paraIdParent="5C9C8340" w15:done="0"/>
-  <w15:commentEx w15:paraId="27214D36" w15:done="0"/>
-  <w15:commentEx w15:paraId="32D748A7" w15:paraIdParent="27214D36" w15:done="0"/>
-  <w15:commentEx w15:paraId="7A9A8672" w15:done="0"/>
-  <w15:commentEx w15:paraId="6B2C2763" w15:paraIdParent="7A9A8672" w15:done="0"/>
-</w15:commentsEx>
-</file>
-
-<file path=word/commentsExtensible.xml><?xml version="1.0" encoding="utf-8"?>
-<w16cex:commentsExtensible xmlns:wpc="http://schemas.microsoft.com/office/word/2010/wordprocessingCanvas" xmlns:cx="http://schemas.microsoft.com/office/drawing/2014/chartex" xmlns:cx1="http://schemas.microsoft.com/office/drawing/2015/9/8/chartex" xmlns:cx2="http://schemas.microsoft.com/office/drawing/2015/10/21/chartex" xmlns:cx3="http://schemas.microsoft.com/office/drawing/2016/5/9/chartex" xmlns:cx4="http://schemas.microsoft.com/office/drawing/2016/5/10/chartex" xmlns:cx5="http://schemas.microsoft.com/office/drawing/2016/5/11/chartex" xmlns:cx6="http://schemas.microsoft.com/office/drawing/2016/5/12/chartex" xmlns:cx7="http://schemas.microsoft.com/office/drawing/2016/5/13/chartex" xmlns:cx8="http://schemas.microsoft.com/office/drawing/2016/5/14/chartex" xmlns:cr="http://schemas.microsoft.com/office/comments/2020/reactions" xmlns:mc="http://schemas.openxmlformats.org/markup-compatibility/2006" xmlns:aink="http://schemas.microsoft.com/office/drawing/2016/ink" xmlns:am3d="http://schemas.microsoft.com/office/drawing/2017/model3d" xmlns:o="urn:schemas-microsoft-com:office:office" xmlns:oel="http://schemas.microsoft.com/office/2019/extlst" xmlns:r="http://schemas.openxmlformats.org/officeDocument/2006/relationships" xmlns:m="http://schemas.openxmlformats.org/officeDocument/2006/math" xmlns:v="urn:schemas-microsoft-com:vml" xmlns:wp14="http://schemas.microsoft.com/office/word/2010/wordprocessingDrawing" xmlns:wp="http://schemas.openxmlformats.org/drawingml/2006/wordprocessingDrawing" xmlns:w10="urn:schemas-microsoft-com:office:word" xmlns:w="http://schemas.openxmlformats.org/wordprocessingml/2006/main" xmlns:w14="http://schemas.microsoft.com/office/word/2010/wordml" xmlns:w15="http://schemas.microsoft.com/office/word/2012/wordml" xmlns:w16cex="http://schemas.microsoft.com/office/word/2018/wordml/cex" xmlns:w16cid="http://schemas.microsoft.com/office/word/2016/wordml/cid" xmlns:w16="http://schemas.microsoft.com/office/word/2018/wordml" xmlns:w16sdtdh="http://schemas.microsoft.com/office/word/2020/wordml/sdtdatahash" xmlns:w16se="http://schemas.microsoft.com/office/word/2015/wordml/symex" xmlns:wpg="http://schemas.microsoft.com/office/word/2010/wordprocessingGroup" xmlns:wpi="http://schemas.microsoft.com/office/word/2010/wordprocessingInk" xmlns:wne="http://schemas.microsoft.com/office/word/2006/wordml" xmlns:wps="http://schemas.microsoft.com/office/word/2010/wordprocessingShape" mc:Ignorable="w14 w15 w16se w16cid w16 w16cex w16sdtdh cr wp14">
-  <w16cex:commentExtensible w16cex:durableId="0A1687C6" w16cex:dateUtc="2024-03-01T14:37:00Z"/>
-  <w16cex:commentExtensible w16cex:durableId="5B566916" w16cex:dateUtc="2024-04-04T13:58:00Z"/>
-  <w16cex:commentExtensible w16cex:durableId="7CA063BE" w16cex:dateUtc="2024-03-01T12:42:00Z"/>
-  <w16cex:commentExtensible w16cex:durableId="4EC5649E" w16cex:dateUtc="2024-04-04T13:51:00Z"/>
-  <w16cex:commentExtensible w16cex:durableId="3B7C5336" w16cex:dateUtc="2024-03-01T14:42:00Z"/>
-  <w16cex:commentExtensible w16cex:durableId="4F6CED4F" w16cex:dateUtc="2024-04-04T13:55:00Z"/>
-</w16cex:commentsExtensible>
-</file>
-
-<file path=word/commentsIds.xml><?xml version="1.0" encoding="utf-8"?>
-<w16cid:commentsIds xmlns:wpc="http://schemas.microsoft.com/office/word/2010/wordprocessingCanvas" xmlns:cx="http://schemas.microsoft.com/office/drawing/2014/chartex" xmlns:cx1="http://schemas.microsoft.com/office/drawing/2015/9/8/chartex" xmlns:cx2="http://schemas.microsoft.com/office/drawing/2015/10/21/chartex" xmlns:cx3="http://schemas.microsoft.com/office/drawing/2016/5/9/chartex" xmlns:cx4="http://schemas.microsoft.com/office/drawing/2016/5/10/chartex" xmlns:cx5="http://schemas.microsoft.com/office/drawing/2016/5/11/chartex" xmlns:cx6="http://schemas.microsoft.com/office/drawing/2016/5/12/chartex" xmlns:cx7="http://schemas.microsoft.com/office/drawing/2016/5/13/chartex" xmlns:cx8="http://schemas.microsoft.com/office/drawing/2016/5/14/chartex" xmlns:mc="http://schemas.openxmlformats.org/markup-compatibility/2006" xmlns:aink="http://schemas.microsoft.com/office/drawing/2016/ink" xmlns:am3d="http://schemas.microsoft.com/office/drawing/2017/model3d" xmlns:o="urn:schemas-microsoft-com:office:office" xmlns:oel="http://schemas.microsoft.com/office/2019/extlst" xmlns:r="http://schemas.openxmlformats.org/officeDocument/2006/relationships" xmlns:m="http://schemas.openxmlformats.org/officeDocument/2006/math" xmlns:v="urn:schemas-microsoft-com:vml" xmlns:wp14="http://schemas.microsoft.com/office/word/2010/wordprocessingDrawing" xmlns:wp="http://schemas.openxmlformats.org/drawingml/2006/wordprocessingDrawing" xmlns:w10="urn:schemas-microsoft-com:office:word" xmlns:w="http://schemas.openxmlformats.org/wordprocessingml/2006/main" xmlns:w14="http://schemas.microsoft.com/office/word/2010/wordml" xmlns:w15="http://schemas.microsoft.com/office/word/2012/wordml" xmlns:w16cex="http://schemas.microsoft.com/office/word/2018/wordml/cex" xmlns:w16cid="http://schemas.microsoft.com/office/word/2016/wordml/cid" xmlns:w16="http://schemas.microsoft.com/office/word/2018/wordml" xmlns:w16sdtdh="http://schemas.microsoft.com/office/word/2020/wordml/sdtdatahash" xmlns:w16se="http://schemas.microsoft.com/office/word/2015/wordml/symex" xmlns:wpg="http://schemas.microsoft.com/office/word/2010/wordprocessingGroup" xmlns:wpi="http://schemas.microsoft.com/office/word/2010/wordprocessingInk" xmlns:wne="http://schemas.microsoft.com/office/word/2006/wordml" xmlns:wps="http://schemas.microsoft.com/office/word/2010/wordprocessingShape" mc:Ignorable="w14 w15 w16se w16cid w16 w16cex w16sdtdh wp14">
-  <w16cid:commentId w16cid:paraId="5C9C8340" w16cid:durableId="0A1687C6"/>
-  <w16cid:commentId w16cid:paraId="21A800E8" w16cid:durableId="5B566916"/>
-  <w16cid:commentId w16cid:paraId="27214D36" w16cid:durableId="7CA063BE"/>
-  <w16cid:commentId w16cid:paraId="32D748A7" w16cid:durableId="4EC5649E"/>
-  <w16cid:commentId w16cid:paraId="7A9A8672" w16cid:durableId="3B7C5336"/>
-  <w16cid:commentId w16cid:paraId="6B2C2763" w16cid:durableId="4F6CED4F"/>
-</w16cid:commentsIds>
 </file>
 
 <file path=word/endnotes.xml><?xml version="1.0" encoding="utf-8"?>
@@ -3065,17 +2993,6 @@
     <w:abstractNumId w:val="0"/>
   </w:num>
 </w:numbering>
-</file>
-
-<file path=word/people.xml><?xml version="1.0" encoding="utf-8"?>
-<w15:people xmlns:wpc="http://schemas.microsoft.com/office/word/2010/wordprocessingCanvas" xmlns:cx="http://schemas.microsoft.com/office/drawing/2014/chartex" xmlns:cx1="http://schemas.microsoft.com/office/drawing/2015/9/8/chartex" xmlns:cx2="http://schemas.microsoft.com/office/drawing/2015/10/21/chartex" xmlns:cx3="http://schemas.microsoft.com/office/drawing/2016/5/9/chartex" xmlns:cx4="http://schemas.microsoft.com/office/drawing/2016/5/10/chartex" xmlns:cx5="http://schemas.microsoft.com/office/drawing/2016/5/11/chartex" xmlns:cx6="http://schemas.microsoft.com/office/drawing/2016/5/12/chartex" xmlns:cx7="http://schemas.microsoft.com/office/drawing/2016/5/13/chartex" xmlns:cx8="http://schemas.microsoft.com/office/drawing/2016/5/14/chartex" xmlns:mc="http://schemas.openxmlformats.org/markup-compatibility/2006" xmlns:aink="http://schemas.microsoft.com/office/drawing/2016/ink" xmlns:am3d="http://schemas.microsoft.com/office/drawing/2017/model3d" xmlns:o="urn:schemas-microsoft-com:office:office" xmlns:oel="http://schemas.microsoft.com/office/2019/extlst" xmlns:r="http://schemas.openxmlformats.org/officeDocument/2006/relationships" xmlns:m="http://schemas.openxmlformats.org/officeDocument/2006/math" xmlns:v="urn:schemas-microsoft-com:vml" xmlns:wp14="http://schemas.microsoft.com/office/word/2010/wordprocessingDrawing" xmlns:wp="http://schemas.openxmlformats.org/drawingml/2006/wordprocessingDrawing" xmlns:w10="urn:schemas-microsoft-com:office:word" xmlns:w="http://schemas.openxmlformats.org/wordprocessingml/2006/main" xmlns:w14="http://schemas.microsoft.com/office/word/2010/wordml" xmlns:w15="http://schemas.microsoft.com/office/word/2012/wordml" xmlns:w16cex="http://schemas.microsoft.com/office/word/2018/wordml/cex" xmlns:w16cid="http://schemas.microsoft.com/office/word/2016/wordml/cid" xmlns:w16="http://schemas.microsoft.com/office/word/2018/wordml" xmlns:w16sdtdh="http://schemas.microsoft.com/office/word/2020/wordml/sdtdatahash" xmlns:w16se="http://schemas.microsoft.com/office/word/2015/wordml/symex" xmlns:wpg="http://schemas.microsoft.com/office/word/2010/wordprocessingGroup" xmlns:wpi="http://schemas.microsoft.com/office/word/2010/wordprocessingInk" xmlns:wne="http://schemas.microsoft.com/office/word/2006/wordml" xmlns:wps="http://schemas.microsoft.com/office/word/2010/wordprocessingShape" mc:Ignorable="w14 w15 w16se w16cid w16 w16cex w16sdtdh wp14">
-  <w15:person w15:author="Fraser Milton">
-    <w15:presenceInfo w15:providerId="Windows Live" w15:userId="aea12dd4568b639b"/>
-  </w15:person>
-  <w15:person w15:author="Charlotte Edmunds">
-    <w15:presenceInfo w15:providerId="None" w15:userId="Charlotte Edmunds"/>
-  </w15:person>
-</w15:people>
 </file>
 
 <file path=word/styles.xml><?xml version="1.0" encoding="utf-8"?>

</xml_diff>

<commit_message>
Made all comments blue. Or else...
</commit_message>
<xml_diff>
--- a/submissions/cognition2/responseToReviewers.docx
+++ b/submissions/cognition2/responseToReviewers.docx
@@ -2148,88 +2148,241 @@
     </w:p>
     <w:p/>
     <w:p>
-      <w:r>
+      <w:pPr>
+        <w:rPr>
+          <w:i/>
+          <w:iCs/>
+          <w:color w:val="4472C4" w:themeColor="accent1"/>
+        </w:rPr>
+      </w:pPr>
+      <w:r>
+        <w:rPr>
+          <w:i/>
+          <w:iCs/>
+          <w:color w:val="4472C4" w:themeColor="accent1"/>
+        </w:rPr>
         <w:t>Time to peak response is approximately 60ms for foveal cones</w:t>
       </w:r>
       <w:r>
+        <w:rPr>
+          <w:i/>
+          <w:iCs/>
+          <w:color w:val="4472C4" w:themeColor="accent1"/>
+        </w:rPr>
         <w:t xml:space="preserve"> (Masland, 2017)</w:t>
       </w:r>
       <w:r>
+        <w:rPr>
+          <w:i/>
+          <w:iCs/>
+          <w:color w:val="4472C4" w:themeColor="accent1"/>
+        </w:rPr>
         <w:t>, against a</w:t>
       </w:r>
       <w:r>
+        <w:rPr>
+          <w:i/>
+          <w:iCs/>
+          <w:color w:val="4472C4" w:themeColor="accent1"/>
+        </w:rPr>
         <w:t>n</w:t>
       </w:r>
       <w:r>
+        <w:rPr>
+          <w:i/>
+          <w:iCs/>
+          <w:color w:val="4472C4" w:themeColor="accent1"/>
+        </w:rPr>
         <w:t xml:space="preserve"> </w:t>
       </w:r>
       <w:r>
+        <w:rPr>
+          <w:i/>
+          <w:iCs/>
+          <w:color w:val="4472C4" w:themeColor="accent1"/>
+        </w:rPr>
         <w:t xml:space="preserve">effective </w:t>
       </w:r>
       <w:r>
+        <w:rPr>
+          <w:i/>
+          <w:iCs/>
+          <w:color w:val="4472C4" w:themeColor="accent1"/>
+        </w:rPr>
         <w:t xml:space="preserve">stimulus presentation time </w:t>
       </w:r>
       <w:r>
+        <w:rPr>
+          <w:i/>
+          <w:iCs/>
+          <w:color w:val="4472C4" w:themeColor="accent1"/>
+        </w:rPr>
         <w:t xml:space="preserve">in our experiments </w:t>
       </w:r>
       <w:r>
+        <w:rPr>
+          <w:i/>
+          <w:iCs/>
+          <w:color w:val="4472C4" w:themeColor="accent1"/>
+        </w:rPr>
         <w:t>of</w:t>
       </w:r>
       <w:r>
+        <w:rPr>
+          <w:i/>
+          <w:iCs/>
+          <w:color w:val="4472C4" w:themeColor="accent1"/>
+        </w:rPr>
         <w:t xml:space="preserve"> at least</w:t>
       </w:r>
       <w:r>
+        <w:rPr>
+          <w:i/>
+          <w:iCs/>
+          <w:color w:val="4472C4" w:themeColor="accent1"/>
+        </w:rPr>
         <w:t xml:space="preserve"> 100ms. So, insufficient time for the cones to respond to the stimulus is unlikely to be a sufficient explanation for the effect we observe. </w:t>
       </w:r>
     </w:p>
-    <w:p/>
-    <w:p>
-      <w:r>
+    <w:p>
+      <w:pPr>
+        <w:rPr>
+          <w:i/>
+          <w:iCs/>
+          <w:color w:val="4472C4" w:themeColor="accent1"/>
+        </w:rPr>
+      </w:pPr>
+    </w:p>
+    <w:p>
+      <w:pPr>
+        <w:rPr>
+          <w:i/>
+          <w:iCs/>
+          <w:color w:val="4472C4" w:themeColor="accent1"/>
+        </w:rPr>
+      </w:pPr>
+      <w:r>
+        <w:rPr>
+          <w:i/>
+          <w:iCs/>
+          <w:color w:val="4472C4" w:themeColor="accent1"/>
+        </w:rPr>
         <w:t xml:space="preserve">Nonetheless, </w:t>
       </w:r>
       <w:r>
+        <w:rPr>
+          <w:i/>
+          <w:iCs/>
+          <w:color w:val="4472C4" w:themeColor="accent1"/>
+        </w:rPr>
         <w:t xml:space="preserve">psychophysics and </w:t>
       </w:r>
       <w:r>
+        <w:rPr>
+          <w:i/>
+          <w:iCs/>
+          <w:color w:val="4472C4" w:themeColor="accent1"/>
+        </w:rPr>
         <w:t xml:space="preserve">visual neuroscience </w:t>
       </w:r>
       <w:r>
+        <w:rPr>
+          <w:i/>
+          <w:iCs/>
+          <w:color w:val="4472C4" w:themeColor="accent1"/>
+        </w:rPr>
         <w:t>are</w:t>
       </w:r>
       <w:r>
+        <w:rPr>
+          <w:i/>
+          <w:iCs/>
+          <w:color w:val="4472C4" w:themeColor="accent1"/>
+        </w:rPr>
         <w:t xml:space="preserve"> relevant to discussion of Combination Theory versus Differentiation Theory</w:t>
       </w:r>
       <w:r>
+        <w:rPr>
+          <w:i/>
+          <w:iCs/>
+          <w:color w:val="4472C4" w:themeColor="accent1"/>
+        </w:rPr>
         <w:t>. For example,</w:t>
       </w:r>
       <w:r>
+        <w:rPr>
+          <w:i/>
+          <w:iCs/>
+          <w:color w:val="4472C4" w:themeColor="accent1"/>
+        </w:rPr>
         <w:t xml:space="preserve"> evidence suggests that</w:t>
       </w:r>
       <w:r>
+        <w:rPr>
+          <w:i/>
+          <w:iCs/>
+          <w:color w:val="4472C4" w:themeColor="accent1"/>
+        </w:rPr>
         <w:t xml:space="preserve"> </w:t>
       </w:r>
       <w:r>
+        <w:rPr>
+          <w:i/>
+          <w:iCs/>
+          <w:color w:val="4472C4" w:themeColor="accent1"/>
+        </w:rPr>
         <w:t>luminance is represented at least somewhat separately from hue in the LGN (</w:t>
       </w:r>
       <w:proofErr w:type="spellStart"/>
       <w:r>
+        <w:rPr>
+          <w:i/>
+          <w:iCs/>
+          <w:color w:val="4472C4" w:themeColor="accent1"/>
+        </w:rPr>
         <w:t>Ghodrati</w:t>
       </w:r>
       <w:proofErr w:type="spellEnd"/>
       <w:r>
+        <w:rPr>
+          <w:i/>
+          <w:iCs/>
+          <w:color w:val="4472C4" w:themeColor="accent1"/>
+        </w:rPr>
         <w:t xml:space="preserve"> et al., 2017), and </w:t>
       </w:r>
       <w:r>
+        <w:rPr>
+          <w:i/>
+          <w:iCs/>
+          <w:color w:val="4472C4" w:themeColor="accent1"/>
+        </w:rPr>
         <w:t xml:space="preserve">later combined through recurrent inhibitory activity in early visual cortex (Xing et al. 2015). </w:t>
       </w:r>
       <w:r>
+        <w:rPr>
+          <w:i/>
+          <w:iCs/>
+          <w:color w:val="4472C4" w:themeColor="accent1"/>
+        </w:rPr>
         <w:t xml:space="preserve">The later combination of stimulus components that are initially represented separately seems more consistent with Combination Theory than Differentiation Theory. </w:t>
       </w:r>
     </w:p>
-    <w:p/>
-    <w:p>
-      <w:pPr>
-        <w:rPr>
+    <w:p>
+      <w:pPr>
+        <w:rPr>
+          <w:i/>
+          <w:iCs/>
+          <w:color w:val="4472C4" w:themeColor="accent1"/>
+        </w:rPr>
+      </w:pPr>
+    </w:p>
+    <w:p>
+      <w:pPr>
+        <w:rPr>
+          <w:i/>
+          <w:iCs/>
+          <w:color w:val="4472C4" w:themeColor="accent1"/>
           <w:u w:val="single"/>
         </w:rPr>
       </w:pPr>
@@ -2238,6 +2391,9 @@
       <w:r>
         <w:rPr>
           <w:rStyle w:val="text"/>
+          <w:i/>
+          <w:iCs/>
+          <w:color w:val="4472C4" w:themeColor="accent1"/>
           <w:u w:val="single"/>
         </w:rPr>
         <w:t>Ghodrati,M</w:t>
@@ -2246,6 +2402,9 @@
       <w:r>
         <w:rPr>
           <w:rStyle w:val="text"/>
+          <w:i/>
+          <w:iCs/>
+          <w:color w:val="4472C4" w:themeColor="accent1"/>
           <w:u w:val="single"/>
         </w:rPr>
         <w:t>.</w:t>
@@ -2254,6 +2413,9 @@
       <w:r>
         <w:rPr>
           <w:rStyle w:val="text"/>
+          <w:i/>
+          <w:iCs/>
+          <w:color w:val="4472C4" w:themeColor="accent1"/>
           <w:u w:val="single"/>
         </w:rPr>
         <w:t xml:space="preserve">  </w:t>
@@ -2262,6 +2424,9 @@
       <w:r>
         <w:rPr>
           <w:rStyle w:val="text"/>
+          <w:i/>
+          <w:iCs/>
+          <w:color w:val="4472C4" w:themeColor="accent1"/>
           <w:u w:val="single"/>
         </w:rPr>
         <w:t>Khaligh-Razavi</w:t>
@@ -2270,6 +2435,9 @@
       <w:r>
         <w:rPr>
           <w:rStyle w:val="text"/>
+          <w:i/>
+          <w:iCs/>
+          <w:color w:val="4472C4" w:themeColor="accent1"/>
           <w:u w:val="single"/>
         </w:rPr>
         <w:t>, S.</w:t>
@@ -2277,6 +2445,9 @@
       <w:r>
         <w:rPr>
           <w:rStyle w:val="apple-converted-space"/>
+          <w:i/>
+          <w:iCs/>
+          <w:color w:val="4472C4" w:themeColor="accent1"/>
           <w:u w:val="single"/>
         </w:rPr>
         <w:t xml:space="preserve"> and </w:t>
@@ -2285,6 +2456,9 @@
       <w:r>
         <w:rPr>
           <w:rStyle w:val="text"/>
+          <w:i/>
+          <w:iCs/>
+          <w:color w:val="4472C4" w:themeColor="accent1"/>
           <w:u w:val="single"/>
         </w:rPr>
         <w:t>Lehky</w:t>
@@ -2293,76 +2467,155 @@
       <w:r>
         <w:rPr>
           <w:rStyle w:val="apple-converted-space"/>
+          <w:i/>
+          <w:iCs/>
+          <w:color w:val="4472C4" w:themeColor="accent1"/>
           <w:u w:val="single"/>
         </w:rPr>
         <w:t xml:space="preserve"> S.R. (2017). </w:t>
       </w:r>
       <w:r>
         <w:rPr>
+          <w:i/>
+          <w:iCs/>
+          <w:color w:val="4472C4" w:themeColor="accent1"/>
           <w:u w:val="single"/>
         </w:rPr>
         <w:t>Towards building a more complex view of the lateral geniculate nucleus: Recent advances in understanding its role</w:t>
       </w:r>
     </w:p>
-    <w:p/>
-    <w:p>
+    <w:p>
+      <w:pPr>
+        <w:rPr>
+          <w:i/>
+          <w:iCs/>
+          <w:color w:val="4472C4" w:themeColor="accent1"/>
+        </w:rPr>
+      </w:pPr>
+    </w:p>
+    <w:p>
+      <w:pPr>
+        <w:rPr>
+          <w:i/>
+          <w:iCs/>
+          <w:color w:val="4472C4" w:themeColor="accent1"/>
+        </w:rPr>
+      </w:pPr>
       <w:proofErr w:type="spellStart"/>
       <w:r>
+        <w:rPr>
+          <w:i/>
+          <w:iCs/>
+          <w:color w:val="4472C4" w:themeColor="accent1"/>
+        </w:rPr>
         <w:t>Masland</w:t>
       </w:r>
       <w:proofErr w:type="spellEnd"/>
       <w:r>
+        <w:rPr>
+          <w:i/>
+          <w:iCs/>
+          <w:color w:val="4472C4" w:themeColor="accent1"/>
+        </w:rPr>
         <w:t>, R.H. (2017). Vision: Two speeds in the retina. Current Biology, 27, R303-R305.</w:t>
       </w:r>
     </w:p>
-    <w:p/>
-    <w:p>
-      <w:r>
+    <w:p>
+      <w:pPr>
+        <w:rPr>
+          <w:i/>
+          <w:iCs/>
+          <w:color w:val="4472C4" w:themeColor="accent1"/>
+        </w:rPr>
+      </w:pPr>
+    </w:p>
+    <w:p>
+      <w:pPr>
+        <w:rPr>
+          <w:i/>
+          <w:iCs/>
+          <w:color w:val="4472C4" w:themeColor="accent1"/>
+        </w:rPr>
+      </w:pPr>
+      <w:r>
+        <w:rPr>
+          <w:i/>
+          <w:iCs/>
+          <w:color w:val="4472C4" w:themeColor="accent1"/>
+        </w:rPr>
         <w:t xml:space="preserve">Xing D, </w:t>
       </w:r>
       <w:proofErr w:type="spellStart"/>
       <w:r>
+        <w:rPr>
+          <w:i/>
+          <w:iCs/>
+          <w:color w:val="4472C4" w:themeColor="accent1"/>
+        </w:rPr>
         <w:t>Ouni</w:t>
       </w:r>
       <w:proofErr w:type="spellEnd"/>
       <w:r>
+        <w:rPr>
+          <w:i/>
+          <w:iCs/>
+          <w:color w:val="4472C4" w:themeColor="accent1"/>
+        </w:rPr>
         <w:t xml:space="preserve"> A, Chen S, </w:t>
       </w:r>
       <w:proofErr w:type="spellStart"/>
       <w:r>
+        <w:rPr>
+          <w:i/>
+          <w:iCs/>
+          <w:color w:val="4472C4" w:themeColor="accent1"/>
+        </w:rPr>
         <w:t>Sahmoud</w:t>
       </w:r>
       <w:proofErr w:type="spellEnd"/>
       <w:r>
-        <w:t xml:space="preserve"> H, Gordon J, Shapley R. </w:t>
-      </w:r>
-      <w:r>
-        <w:t xml:space="preserve">(2015). </w:t>
-      </w:r>
-      <w:r>
-        <w:t>Brightness-</w:t>
+        <w:rPr>
+          <w:i/>
+          <w:iCs/>
+          <w:color w:val="4472C4" w:themeColor="accent1"/>
+        </w:rPr>
+        <w:t xml:space="preserve"> H, Gordon J, Shapley R. (2015). Brightness-</w:t>
       </w:r>
       <w:proofErr w:type="spellStart"/>
       <w:r>
+        <w:rPr>
+          <w:i/>
+          <w:iCs/>
+          <w:color w:val="4472C4" w:themeColor="accent1"/>
+        </w:rPr>
         <w:t>color</w:t>
       </w:r>
       <w:proofErr w:type="spellEnd"/>
       <w:r>
+        <w:rPr>
+          <w:i/>
+          <w:iCs/>
+          <w:color w:val="4472C4" w:themeColor="accent1"/>
+        </w:rPr>
         <w:t xml:space="preserve"> interactions in human early visual cortex. J </w:t>
       </w:r>
       <w:proofErr w:type="spellStart"/>
       <w:r>
+        <w:rPr>
+          <w:i/>
+          <w:iCs/>
+          <w:color w:val="4472C4" w:themeColor="accent1"/>
+        </w:rPr>
         <w:t>Neurosci</w:t>
       </w:r>
       <w:proofErr w:type="spellEnd"/>
       <w:r>
-        <w:t>. 35</w:t>
-      </w:r>
-      <w:r>
-        <w:t xml:space="preserve">, </w:t>
-      </w:r>
-      <w:r>
-        <w:t>2226-32</w:t>
+        <w:rPr>
+          <w:i/>
+          <w:iCs/>
+          <w:color w:val="4472C4" w:themeColor="accent1"/>
+        </w:rPr>
+        <w:t>. 35, 2226-32</w:t>
       </w:r>
     </w:p>
     <w:p/>

</xml_diff>

<commit_message>
Last time I'm looking at this
</commit_message>
<xml_diff>
--- a/submissions/cognition2/responseToReviewers.docx
+++ b/submissions/cognition2/responseToReviewers.docx
@@ -366,8 +366,32 @@
           <w:iCs/>
           <w:color w:val="4472C4" w:themeColor="accent1"/>
         </w:rPr>
-        <w:t>, line 379</w:t>
-      </w:r>
+        <w:t xml:space="preserve">, line </w:t>
+      </w:r>
+      <w:del w:id="0" w:author="Andy Wills" w:date="2024-04-11T16:21:00Z">
+        <w:r>
+          <w:rPr>
+            <w:b/>
+            <w:bCs/>
+            <w:i/>
+            <w:iCs/>
+            <w:color w:val="4472C4" w:themeColor="accent1"/>
+          </w:rPr>
+          <w:delText>379</w:delText>
+        </w:r>
+      </w:del>
+      <w:ins w:id="1" w:author="Andy Wills" w:date="2024-04-11T16:21:00Z">
+        <w:r>
+          <w:rPr>
+            <w:b/>
+            <w:bCs/>
+            <w:i/>
+            <w:iCs/>
+            <w:color w:val="4472C4" w:themeColor="accent1"/>
+          </w:rPr>
+          <w:t>380</w:t>
+        </w:r>
+      </w:ins>
       <w:r>
         <w:rPr>
           <w:b/>
@@ -547,8 +571,32 @@
           <w:iCs/>
           <w:color w:val="0070C0"/>
         </w:rPr>
-        <w:t>see Line 41</w:t>
-      </w:r>
+        <w:t>see Line 4</w:t>
+      </w:r>
+      <w:ins w:id="2" w:author="Andy Wills" w:date="2024-04-11T16:22:00Z">
+        <w:r>
+          <w:rPr>
+            <w:b/>
+            <w:bCs/>
+            <w:i/>
+            <w:iCs/>
+            <w:color w:val="0070C0"/>
+          </w:rPr>
+          <w:t>2-43</w:t>
+        </w:r>
+      </w:ins>
+      <w:del w:id="3" w:author="Andy Wills" w:date="2024-04-11T16:22:00Z">
+        <w:r>
+          <w:rPr>
+            <w:b/>
+            <w:bCs/>
+            <w:i/>
+            <w:iCs/>
+            <w:color w:val="0070C0"/>
+          </w:rPr>
+          <w:delText>1</w:delText>
+        </w:r>
+      </w:del>
       <w:r>
         <w:rPr>
           <w:b/>
@@ -642,8 +690,32 @@
           <w:iCs/>
           <w:color w:val="0070C0"/>
         </w:rPr>
-        <w:t>231</w:t>
-      </w:r>
+        <w:t>23</w:t>
+      </w:r>
+      <w:ins w:id="4" w:author="Andy Wills" w:date="2024-04-11T16:23:00Z">
+        <w:r>
+          <w:rPr>
+            <w:b/>
+            <w:bCs/>
+            <w:i/>
+            <w:iCs/>
+            <w:color w:val="0070C0"/>
+          </w:rPr>
+          <w:t>2</w:t>
+        </w:r>
+      </w:ins>
+      <w:del w:id="5" w:author="Andy Wills" w:date="2024-04-11T16:23:00Z">
+        <w:r>
+          <w:rPr>
+            <w:b/>
+            <w:bCs/>
+            <w:i/>
+            <w:iCs/>
+            <w:color w:val="0070C0"/>
+          </w:rPr>
+          <w:delText>1</w:delText>
+        </w:r>
+      </w:del>
       <w:r>
         <w:rPr>
           <w:b/>
@@ -662,7 +734,41 @@
           <w:iCs/>
           <w:color w:val="0070C0"/>
         </w:rPr>
-        <w:t>33,</w:t>
+        <w:t>3</w:t>
+      </w:r>
+      <w:ins w:id="6" w:author="Andy Wills" w:date="2024-04-11T16:23:00Z">
+        <w:r>
+          <w:rPr>
+            <w:b/>
+            <w:bCs/>
+            <w:i/>
+            <w:iCs/>
+            <w:color w:val="0070C0"/>
+          </w:rPr>
+          <w:t>4</w:t>
+        </w:r>
+      </w:ins>
+      <w:del w:id="7" w:author="Andy Wills" w:date="2024-04-11T16:23:00Z">
+        <w:r>
+          <w:rPr>
+            <w:b/>
+            <w:bCs/>
+            <w:i/>
+            <w:iCs/>
+            <w:color w:val="0070C0"/>
+          </w:rPr>
+          <w:delText>3</w:delText>
+        </w:r>
+      </w:del>
+      <w:r>
+        <w:rPr>
+          <w:b/>
+          <w:bCs/>
+          <w:i/>
+          <w:iCs/>
+          <w:color w:val="0070C0"/>
+        </w:rPr>
+        <w:t>,</w:t>
       </w:r>
       <w:r>
         <w:rPr>
@@ -791,8 +897,32 @@
           <w:iCs/>
           <w:color w:val="4472C4" w:themeColor="accent1"/>
         </w:rPr>
-        <w:t>18, starting line 347</w:t>
-      </w:r>
+        <w:t>18, starting line 34</w:t>
+      </w:r>
+      <w:ins w:id="8" w:author="Andy Wills" w:date="2024-04-11T16:23:00Z">
+        <w:r>
+          <w:rPr>
+            <w:b/>
+            <w:bCs/>
+            <w:i/>
+            <w:iCs/>
+            <w:color w:val="4472C4" w:themeColor="accent1"/>
+          </w:rPr>
+          <w:t>8</w:t>
+        </w:r>
+      </w:ins>
+      <w:del w:id="9" w:author="Andy Wills" w:date="2024-04-11T16:23:00Z">
+        <w:r>
+          <w:rPr>
+            <w:b/>
+            <w:bCs/>
+            <w:i/>
+            <w:iCs/>
+            <w:color w:val="4472C4" w:themeColor="accent1"/>
+          </w:rPr>
+          <w:delText>7</w:delText>
+        </w:r>
+      </w:del>
       <w:r>
         <w:rPr>
           <w:i/>
@@ -1147,9 +1277,18 @@
     <w:p>
       <w:pPr>
         <w:rPr>
-          <w:i/>
-          <w:iCs/>
-          <w:color w:val="0070C0"/>
+          <w:b/>
+          <w:bCs/>
+          <w:i/>
+          <w:iCs/>
+          <w:color w:val="0070C0"/>
+          <w:rPrChange w:id="10" w:author="Andy Wills" w:date="2024-04-11T16:24:00Z">
+            <w:rPr>
+              <w:i/>
+              <w:iCs/>
+              <w:color w:val="0070C0"/>
+            </w:rPr>
+          </w:rPrChange>
         </w:rPr>
       </w:pPr>
       <w:r>
@@ -1166,7 +1305,24 @@
           <w:iCs/>
           <w:color w:val="0070C0"/>
         </w:rPr>
-        <w:t xml:space="preserve"> this has now been added to the Author Note on the title page.</w:t>
+        <w:t xml:space="preserve"> </w:t>
+      </w:r>
+      <w:r>
+        <w:rPr>
+          <w:b/>
+          <w:bCs/>
+          <w:i/>
+          <w:iCs/>
+          <w:color w:val="0070C0"/>
+          <w:rPrChange w:id="11" w:author="Andy Wills" w:date="2024-04-11T16:24:00Z">
+            <w:rPr>
+              <w:i/>
+              <w:iCs/>
+              <w:color w:val="0070C0"/>
+            </w:rPr>
+          </w:rPrChange>
+        </w:rPr>
+        <w:t>this has now been added to the Author Note on the title page.</w:t>
       </w:r>
     </w:p>
     <w:p>
@@ -1211,8 +1367,32 @@
           <w:iCs/>
           <w:color w:val="0070C0"/>
         </w:rPr>
-        <w:t>148</w:t>
-      </w:r>
+        <w:t>1</w:t>
+      </w:r>
+      <w:ins w:id="12" w:author="Andy Wills" w:date="2024-04-11T16:25:00Z">
+        <w:r>
+          <w:rPr>
+            <w:b/>
+            <w:bCs/>
+            <w:i/>
+            <w:iCs/>
+            <w:color w:val="0070C0"/>
+          </w:rPr>
+          <w:t>53-154</w:t>
+        </w:r>
+      </w:ins>
+      <w:del w:id="13" w:author="Andy Wills" w:date="2024-04-11T16:25:00Z">
+        <w:r>
+          <w:rPr>
+            <w:b/>
+            <w:bCs/>
+            <w:i/>
+            <w:iCs/>
+            <w:color w:val="0070C0"/>
+          </w:rPr>
+          <w:delText>48</w:delText>
+        </w:r>
+      </w:del>
       <w:r>
         <w:rPr>
           <w:b/>
@@ -1233,16 +1413,30 @@
         </w:rPr>
         <w:t>8</w:t>
       </w:r>
-      <w:r>
-        <w:rPr>
-          <w:b/>
-          <w:bCs/>
-          <w:i/>
-          <w:iCs/>
-          <w:color w:val="0070C0"/>
-        </w:rPr>
-        <w:t>.</w:t>
-      </w:r>
+      <w:ins w:id="14" w:author="Andy Wills" w:date="2024-04-11T16:25:00Z">
+        <w:r>
+          <w:rPr>
+            <w:b/>
+            <w:bCs/>
+            <w:i/>
+            <w:iCs/>
+            <w:color w:val="0070C0"/>
+          </w:rPr>
+          <w:t xml:space="preserve"> and line 239-240, page 12. </w:t>
+        </w:r>
+      </w:ins>
+      <w:del w:id="15" w:author="Andy Wills" w:date="2024-04-11T16:25:00Z">
+        <w:r>
+          <w:rPr>
+            <w:b/>
+            <w:bCs/>
+            <w:i/>
+            <w:iCs/>
+            <w:color w:val="0070C0"/>
+          </w:rPr>
+          <w:delText>.</w:delText>
+        </w:r>
+      </w:del>
     </w:p>
     <w:p>
       <w:r>
@@ -1309,8 +1503,32 @@
           <w:iCs/>
           <w:color w:val="4472C4" w:themeColor="accent1"/>
         </w:rPr>
-        <w:t>162</w:t>
-      </w:r>
+        <w:t>16</w:t>
+      </w:r>
+      <w:ins w:id="16" w:author="Andy Wills" w:date="2024-04-11T16:26:00Z">
+        <w:r>
+          <w:rPr>
+            <w:b/>
+            <w:bCs/>
+            <w:i/>
+            <w:iCs/>
+            <w:color w:val="4472C4" w:themeColor="accent1"/>
+          </w:rPr>
+          <w:t>3-165</w:t>
+        </w:r>
+      </w:ins>
+      <w:del w:id="17" w:author="Andy Wills" w:date="2024-04-11T16:26:00Z">
+        <w:r>
+          <w:rPr>
+            <w:b/>
+            <w:bCs/>
+            <w:i/>
+            <w:iCs/>
+            <w:color w:val="4472C4" w:themeColor="accent1"/>
+          </w:rPr>
+          <w:delText>2</w:delText>
+        </w:r>
+      </w:del>
       <w:r>
         <w:rPr>
           <w:b/>
@@ -1395,6 +1613,18 @@
         </w:rPr>
         <w:t>see page 9</w:t>
       </w:r>
+      <w:ins w:id="18" w:author="Andy Wills" w:date="2024-04-11T16:26:00Z">
+        <w:r>
+          <w:rPr>
+            <w:b/>
+            <w:bCs/>
+            <w:i/>
+            <w:iCs/>
+            <w:color w:val="4472C4" w:themeColor="accent1"/>
+          </w:rPr>
+          <w:t>-10</w:t>
+        </w:r>
+      </w:ins>
       <w:r>
         <w:rPr>
           <w:i/>
@@ -1411,6 +1641,7 @@
         </w:rPr>
         <w:t xml:space="preserve"> The more informal description of these strategies has also been extended – </w:t>
       </w:r>
+      <w:commentRangeStart w:id="19"/>
       <w:r>
         <w:rPr>
           <w:b/>
@@ -1421,6 +1652,27 @@
         </w:rPr>
         <w:t>see page 5</w:t>
       </w:r>
+      <w:ins w:id="20" w:author="Andy Wills" w:date="2024-04-11T16:27:00Z">
+        <w:r>
+          <w:rPr>
+            <w:b/>
+            <w:bCs/>
+            <w:i/>
+            <w:iCs/>
+            <w:color w:val="4472C4" w:themeColor="accent1"/>
+          </w:rPr>
+          <w:t>-7</w:t>
+        </w:r>
+      </w:ins>
+      <w:commentRangeEnd w:id="19"/>
+      <w:ins w:id="21" w:author="Andy Wills" w:date="2024-04-11T16:30:00Z">
+        <w:r>
+          <w:rPr>
+            <w:rStyle w:val="CommentReference"/>
+          </w:rPr>
+          <w:commentReference w:id="19"/>
+        </w:r>
+      </w:ins>
       <w:r>
         <w:rPr>
           <w:i/>
@@ -1442,9 +1694,18 @@
     <w:p>
       <w:pPr>
         <w:rPr>
-          <w:i/>
-          <w:iCs/>
-          <w:color w:val="0070C0"/>
+          <w:b/>
+          <w:bCs/>
+          <w:i/>
+          <w:iCs/>
+          <w:color w:val="0070C0"/>
+          <w:rPrChange w:id="22" w:author="Andy Wills" w:date="2024-04-11T16:30:00Z">
+            <w:rPr>
+              <w:i/>
+              <w:iCs/>
+              <w:color w:val="0070C0"/>
+            </w:rPr>
+          </w:rPrChange>
         </w:rPr>
       </w:pPr>
       <w:r>
@@ -1497,8 +1758,32 @@
           <w:iCs/>
           <w:color w:val="0070C0"/>
         </w:rPr>
-        <w:t>31</w:t>
-      </w:r>
+        <w:t>3</w:t>
+      </w:r>
+      <w:ins w:id="23" w:author="Andy Wills" w:date="2024-04-11T16:30:00Z">
+        <w:r>
+          <w:rPr>
+            <w:b/>
+            <w:bCs/>
+            <w:i/>
+            <w:iCs/>
+            <w:color w:val="0070C0"/>
+          </w:rPr>
+          <w:t>2</w:t>
+        </w:r>
+      </w:ins>
+      <w:del w:id="24" w:author="Andy Wills" w:date="2024-04-11T16:30:00Z">
+        <w:r>
+          <w:rPr>
+            <w:b/>
+            <w:bCs/>
+            <w:i/>
+            <w:iCs/>
+            <w:color w:val="0070C0"/>
+          </w:rPr>
+          <w:delText>1</w:delText>
+        </w:r>
+      </w:del>
       <w:r>
         <w:rPr>
           <w:b/>
@@ -1517,8 +1802,32 @@
           <w:iCs/>
           <w:color w:val="0070C0"/>
         </w:rPr>
-        <w:t>33</w:t>
-      </w:r>
+        <w:t>3</w:t>
+      </w:r>
+      <w:ins w:id="25" w:author="Andy Wills" w:date="2024-04-11T16:31:00Z">
+        <w:r>
+          <w:rPr>
+            <w:b/>
+            <w:bCs/>
+            <w:i/>
+            <w:iCs/>
+            <w:color w:val="0070C0"/>
+          </w:rPr>
+          <w:t>4</w:t>
+        </w:r>
+      </w:ins>
+      <w:del w:id="26" w:author="Andy Wills" w:date="2024-04-11T16:30:00Z">
+        <w:r>
+          <w:rPr>
+            <w:b/>
+            <w:bCs/>
+            <w:i/>
+            <w:iCs/>
+            <w:color w:val="0070C0"/>
+          </w:rPr>
+          <w:delText>3</w:delText>
+        </w:r>
+      </w:del>
       <w:r>
         <w:rPr>
           <w:b/>
@@ -1635,8 +1944,32 @@
           <w:iCs/>
           <w:color w:val="0070C0"/>
         </w:rPr>
-        <w:t>44</w:t>
-      </w:r>
+        <w:t>4</w:t>
+      </w:r>
+      <w:ins w:id="27" w:author="Andy Wills" w:date="2024-04-11T16:31:00Z">
+        <w:r>
+          <w:rPr>
+            <w:b/>
+            <w:bCs/>
+            <w:i/>
+            <w:iCs/>
+            <w:color w:val="0070C0"/>
+          </w:rPr>
+          <w:t>6</w:t>
+        </w:r>
+      </w:ins>
+      <w:del w:id="28" w:author="Andy Wills" w:date="2024-04-11T16:31:00Z">
+        <w:r>
+          <w:rPr>
+            <w:b/>
+            <w:bCs/>
+            <w:i/>
+            <w:iCs/>
+            <w:color w:val="0070C0"/>
+          </w:rPr>
+          <w:delText>4</w:delText>
+        </w:r>
+      </w:del>
       <w:r>
         <w:rPr>
           <w:b/>
@@ -1647,16 +1980,30 @@
         </w:rPr>
         <w:t>, page 1</w:t>
       </w:r>
-      <w:r>
-        <w:rPr>
-          <w:b/>
-          <w:bCs/>
-          <w:i/>
-          <w:iCs/>
-          <w:color w:val="0070C0"/>
-        </w:rPr>
-        <w:t>2</w:t>
-      </w:r>
+      <w:ins w:id="29" w:author="Andy Wills" w:date="2024-04-11T16:31:00Z">
+        <w:r>
+          <w:rPr>
+            <w:b/>
+            <w:bCs/>
+            <w:i/>
+            <w:iCs/>
+            <w:color w:val="0070C0"/>
+          </w:rPr>
+          <w:t>3</w:t>
+        </w:r>
+      </w:ins>
+      <w:del w:id="30" w:author="Andy Wills" w:date="2024-04-11T16:31:00Z">
+        <w:r>
+          <w:rPr>
+            <w:b/>
+            <w:bCs/>
+            <w:i/>
+            <w:iCs/>
+            <w:color w:val="0070C0"/>
+          </w:rPr>
+          <w:delText>2</w:delText>
+        </w:r>
+      </w:del>
       <w:r>
         <w:rPr>
           <w:i/>
@@ -1880,8 +2227,34 @@
           <w:iCs/>
           <w:color w:val="0070C0"/>
         </w:rPr>
-        <w:t>64</w:t>
-      </w:r>
+        <w:t>6</w:t>
+      </w:r>
+      <w:ins w:id="31" w:author="Andy Wills" w:date="2024-04-11T16:32:00Z">
+        <w:r>
+          <w:rPr>
+            <w:rFonts w:cstheme="minorHAnsi"/>
+            <w:b/>
+            <w:bCs/>
+            <w:i/>
+            <w:iCs/>
+            <w:color w:val="0070C0"/>
+          </w:rPr>
+          <w:t>5-270</w:t>
+        </w:r>
+      </w:ins>
+      <w:del w:id="32" w:author="Andy Wills" w:date="2024-04-11T16:32:00Z">
+        <w:r>
+          <w:rPr>
+            <w:rFonts w:cstheme="minorHAnsi"/>
+            <w:b/>
+            <w:bCs/>
+            <w:i/>
+            <w:iCs/>
+            <w:color w:val="0070C0"/>
+          </w:rPr>
+          <w:delText>4</w:delText>
+        </w:r>
+      </w:del>
       <w:r>
         <w:rPr>
           <w:rFonts w:cstheme="minorHAnsi"/>
@@ -1977,6 +2350,7 @@
           <w:color w:val="4472C4" w:themeColor="accent1"/>
         </w:rPr>
       </w:pPr>
+      <w:commentRangeStart w:id="33"/>
       <w:r>
         <w:rPr>
           <w:i/>
@@ -2003,8 +2377,32 @@
           <w:iCs/>
           <w:color w:val="4472C4" w:themeColor="accent1"/>
         </w:rPr>
-        <w:t>22</w:t>
-      </w:r>
+        <w:t>2</w:t>
+      </w:r>
+      <w:ins w:id="34" w:author="Andy Wills" w:date="2024-04-11T17:08:00Z">
+        <w:r>
+          <w:rPr>
+            <w:b/>
+            <w:bCs/>
+            <w:i/>
+            <w:iCs/>
+            <w:color w:val="4472C4" w:themeColor="accent1"/>
+          </w:rPr>
+          <w:t>1</w:t>
+        </w:r>
+      </w:ins>
+      <w:del w:id="35" w:author="Andy Wills" w:date="2024-04-11T17:08:00Z">
+        <w:r>
+          <w:rPr>
+            <w:b/>
+            <w:bCs/>
+            <w:i/>
+            <w:iCs/>
+            <w:color w:val="4472C4" w:themeColor="accent1"/>
+          </w:rPr>
+          <w:delText>2</w:delText>
+        </w:r>
+      </w:del>
       <w:r>
         <w:rPr>
           <w:b/>
@@ -2023,8 +2421,32 @@
           <w:iCs/>
           <w:color w:val="4472C4" w:themeColor="accent1"/>
         </w:rPr>
-        <w:t>442</w:t>
-      </w:r>
+        <w:t>4</w:t>
+      </w:r>
+      <w:ins w:id="36" w:author="Andy Wills" w:date="2024-04-11T17:08:00Z">
+        <w:r>
+          <w:rPr>
+            <w:b/>
+            <w:bCs/>
+            <w:i/>
+            <w:iCs/>
+            <w:color w:val="4472C4" w:themeColor="accent1"/>
+          </w:rPr>
+          <w:t>14-415</w:t>
+        </w:r>
+      </w:ins>
+      <w:del w:id="37" w:author="Andy Wills" w:date="2024-04-11T17:08:00Z">
+        <w:r>
+          <w:rPr>
+            <w:b/>
+            <w:bCs/>
+            <w:i/>
+            <w:iCs/>
+            <w:color w:val="4472C4" w:themeColor="accent1"/>
+          </w:rPr>
+          <w:delText>42</w:delText>
+        </w:r>
+      </w:del>
       <w:r>
         <w:rPr>
           <w:b/>
@@ -2042,6 +2464,13 @@
           <w:color w:val="4472C4" w:themeColor="accent1"/>
         </w:rPr>
         <w:t xml:space="preserve"> as a fruitful line for further research.</w:t>
+      </w:r>
+      <w:commentRangeEnd w:id="33"/>
+      <w:r>
+        <w:rPr>
+          <w:rStyle w:val="CommentReference"/>
+        </w:rPr>
+        <w:commentReference w:id="33"/>
       </w:r>
     </w:p>
     <w:p>
@@ -2406,7 +2835,29 @@
           <w:iCs/>
           <w:color w:val="4472C4" w:themeColor="accent1"/>
         </w:rPr>
-        <w:t>7, line 131.</w:t>
+        <w:t>7, line 131</w:t>
+      </w:r>
+      <w:ins w:id="38" w:author="Andy Wills" w:date="2024-04-11T16:37:00Z">
+        <w:r>
+          <w:rPr>
+            <w:b/>
+            <w:bCs/>
+            <w:i/>
+            <w:iCs/>
+            <w:color w:val="4472C4" w:themeColor="accent1"/>
+          </w:rPr>
+          <w:t>-134</w:t>
+        </w:r>
+      </w:ins>
+      <w:r>
+        <w:rPr>
+          <w:b/>
+          <w:bCs/>
+          <w:i/>
+          <w:iCs/>
+          <w:color w:val="4472C4" w:themeColor="accent1"/>
+        </w:rPr>
+        <w:t>.</w:t>
       </w:r>
     </w:p>
     <w:p/>
@@ -2671,8 +3122,32 @@
           <w:iCs/>
           <w:color w:val="4472C4" w:themeColor="accent1"/>
         </w:rPr>
-        <w:t>19, line 359</w:t>
-      </w:r>
+        <w:t xml:space="preserve">19, line </w:t>
+      </w:r>
+      <w:ins w:id="39" w:author="Andy Wills" w:date="2024-04-11T16:37:00Z">
+        <w:r>
+          <w:rPr>
+            <w:b/>
+            <w:bCs/>
+            <w:i/>
+            <w:iCs/>
+            <w:color w:val="4472C4" w:themeColor="accent1"/>
+          </w:rPr>
+          <w:t>360-372</w:t>
+        </w:r>
+      </w:ins>
+      <w:del w:id="40" w:author="Andy Wills" w:date="2024-04-11T16:37:00Z">
+        <w:r>
+          <w:rPr>
+            <w:b/>
+            <w:bCs/>
+            <w:i/>
+            <w:iCs/>
+            <w:color w:val="4472C4" w:themeColor="accent1"/>
+          </w:rPr>
+          <w:delText>359</w:delText>
+        </w:r>
+      </w:del>
       <w:r>
         <w:rPr>
           <w:b/>
@@ -2843,17 +3318,51 @@
           <w:iCs/>
           <w:color w:val="4472C4" w:themeColor="accent1"/>
         </w:rPr>
-        <w:t>21, line 415</w:t>
-      </w:r>
-      <w:r>
-        <w:rPr>
-          <w:b/>
-          <w:bCs/>
-          <w:i/>
-          <w:iCs/>
-          <w:color w:val="4472C4" w:themeColor="accent1"/>
-        </w:rPr>
-        <w:t xml:space="preserve">. </w:t>
+        <w:t>21, line 41</w:t>
+      </w:r>
+      <w:ins w:id="41" w:author="Andy Wills" w:date="2024-04-11T16:38:00Z">
+        <w:r>
+          <w:rPr>
+            <w:b/>
+            <w:bCs/>
+            <w:i/>
+            <w:iCs/>
+            <w:color w:val="4472C4" w:themeColor="accent1"/>
+          </w:rPr>
+          <w:t>6-421</w:t>
+        </w:r>
+      </w:ins>
+      <w:del w:id="42" w:author="Andy Wills" w:date="2024-04-11T16:38:00Z">
+        <w:r>
+          <w:rPr>
+            <w:b/>
+            <w:bCs/>
+            <w:i/>
+            <w:iCs/>
+            <w:color w:val="4472C4" w:themeColor="accent1"/>
+          </w:rPr>
+          <w:delText>5</w:delText>
+        </w:r>
+        <w:r>
+          <w:rPr>
+            <w:b/>
+            <w:bCs/>
+            <w:i/>
+            <w:iCs/>
+            <w:color w:val="4472C4" w:themeColor="accent1"/>
+          </w:rPr>
+          <w:delText>.</w:delText>
+        </w:r>
+      </w:del>
+      <w:r>
+        <w:rPr>
+          <w:b/>
+          <w:bCs/>
+          <w:i/>
+          <w:iCs/>
+          <w:color w:val="4472C4" w:themeColor="accent1"/>
+        </w:rPr>
+        <w:t xml:space="preserve"> </w:t>
       </w:r>
     </w:p>
     <w:p>
@@ -3127,18 +3636,64 @@
           <w:iCs/>
           <w:color w:val="4472C4" w:themeColor="accent1"/>
         </w:rPr>
-        <w:t xml:space="preserve">We now briefly cover these issues in the General Discussion, on p. </w:t>
-      </w:r>
-      <w:r>
-        <w:rPr>
-          <w:b/>
-          <w:bCs/>
-          <w:i/>
-          <w:iCs/>
-          <w:color w:val="4472C4" w:themeColor="accent1"/>
-        </w:rPr>
-        <w:t>21, line 421</w:t>
-      </w:r>
+        <w:t xml:space="preserve">We now </w:t>
+      </w:r>
+      <w:del w:id="43" w:author="Andy Wills" w:date="2024-04-11T16:38:00Z">
+        <w:r>
+          <w:rPr>
+            <w:b/>
+            <w:bCs/>
+            <w:i/>
+            <w:iCs/>
+            <w:color w:val="4472C4" w:themeColor="accent1"/>
+          </w:rPr>
+          <w:delText xml:space="preserve">briefly </w:delText>
+        </w:r>
+      </w:del>
+      <w:r>
+        <w:rPr>
+          <w:b/>
+          <w:bCs/>
+          <w:i/>
+          <w:iCs/>
+          <w:color w:val="4472C4" w:themeColor="accent1"/>
+        </w:rPr>
+        <w:t xml:space="preserve">cover these issues in the General Discussion, on p. </w:t>
+      </w:r>
+      <w:r>
+        <w:rPr>
+          <w:b/>
+          <w:bCs/>
+          <w:i/>
+          <w:iCs/>
+          <w:color w:val="4472C4" w:themeColor="accent1"/>
+        </w:rPr>
+        <w:t>21, line 42</w:t>
+      </w:r>
+      <w:ins w:id="44" w:author="Andy Wills" w:date="2024-04-11T16:39:00Z">
+        <w:r>
+          <w:rPr>
+            <w:b/>
+            <w:bCs/>
+            <w:i/>
+            <w:iCs/>
+            <w:color w:val="4472C4" w:themeColor="accent1"/>
+          </w:rPr>
+          <w:t>2-437</w:t>
+        </w:r>
+      </w:ins>
+      <w:del w:id="45" w:author="Andy Wills" w:date="2024-04-11T16:39:00Z">
+        <w:r>
+          <w:rPr>
+            <w:b/>
+            <w:bCs/>
+            <w:i/>
+            <w:iCs/>
+            <w:color w:val="4472C4" w:themeColor="accent1"/>
+          </w:rPr>
+          <w:delText>1</w:delText>
+        </w:r>
+      </w:del>
       <w:r>
         <w:rPr>
           <w:b/>
@@ -3404,8 +3959,32 @@
           <w:iCs/>
           <w:color w:val="4472C4" w:themeColor="accent1"/>
         </w:rPr>
-        <w:t xml:space="preserve"> 19, line 372</w:t>
-      </w:r>
+        <w:t xml:space="preserve"> 19, line 37</w:t>
+      </w:r>
+      <w:ins w:id="46" w:author="Andy Wills" w:date="2024-04-11T16:39:00Z">
+        <w:r>
+          <w:rPr>
+            <w:b/>
+            <w:bCs/>
+            <w:i/>
+            <w:iCs/>
+            <w:color w:val="4472C4" w:themeColor="accent1"/>
+          </w:rPr>
+          <w:t>3-379</w:t>
+        </w:r>
+      </w:ins>
+      <w:del w:id="47" w:author="Andy Wills" w:date="2024-04-11T16:39:00Z">
+        <w:r>
+          <w:rPr>
+            <w:b/>
+            <w:bCs/>
+            <w:i/>
+            <w:iCs/>
+            <w:color w:val="4472C4" w:themeColor="accent1"/>
+          </w:rPr>
+          <w:delText>2</w:delText>
+        </w:r>
+      </w:del>
       <w:r>
         <w:rPr>
           <w:b/>
@@ -3454,23 +4033,56 @@
         </w:rPr>
         <w:t>(</w:t>
       </w:r>
-      <w:r>
-        <w:rPr>
-          <w:b/>
-          <w:bCs/>
-          <w:i/>
-          <w:iCs/>
-          <w:color w:val="4472C4" w:themeColor="accent1"/>
-        </w:rPr>
-        <w:t>please see page 9</w:t>
-      </w:r>
-      <w:r>
-        <w:rPr>
-          <w:i/>
-          <w:iCs/>
-          <w:color w:val="4472C4" w:themeColor="accent1"/>
-        </w:rPr>
-        <w:t xml:space="preserve">) and have detailed the approach more carefully </w:t>
+      <w:del w:id="48" w:author="Andy Wills" w:date="2024-04-11T16:40:00Z">
+        <w:r>
+          <w:rPr>
+            <w:b/>
+            <w:bCs/>
+            <w:i/>
+            <w:iCs/>
+            <w:color w:val="4472C4" w:themeColor="accent1"/>
+          </w:rPr>
+          <w:delText xml:space="preserve">please see </w:delText>
+        </w:r>
+      </w:del>
+      <w:r>
+        <w:rPr>
+          <w:b/>
+          <w:bCs/>
+          <w:i/>
+          <w:iCs/>
+          <w:color w:val="4472C4" w:themeColor="accent1"/>
+        </w:rPr>
+        <w:t>page 9</w:t>
+      </w:r>
+      <w:ins w:id="49" w:author="Andy Wills" w:date="2024-04-11T16:40:00Z">
+        <w:r>
+          <w:rPr>
+            <w:b/>
+            <w:bCs/>
+            <w:i/>
+            <w:iCs/>
+            <w:color w:val="4472C4" w:themeColor="accent1"/>
+          </w:rPr>
+          <w:t>-10)</w:t>
+        </w:r>
+      </w:ins>
+      <w:r>
+        <w:rPr>
+          <w:i/>
+          <w:iCs/>
+          <w:color w:val="4472C4" w:themeColor="accent1"/>
+        </w:rPr>
+        <w:t xml:space="preserve">) </w:t>
+      </w:r>
+      <w:commentRangeStart w:id="50"/>
+      <w:r>
+        <w:rPr>
+          <w:i/>
+          <w:iCs/>
+          <w:color w:val="4472C4" w:themeColor="accent1"/>
+        </w:rPr>
+        <w:t xml:space="preserve">and have detailed the approach more carefully </w:t>
       </w:r>
       <w:r>
         <w:rPr>
@@ -3504,14 +4116,26 @@
         </w:rPr>
         <w:t xml:space="preserve">section </w:t>
       </w:r>
-      <w:r>
-        <w:rPr>
-          <w:i/>
-          <w:iCs/>
-          <w:color w:val="4472C4" w:themeColor="accent1"/>
-        </w:rPr>
-        <w:t>-</w:t>
-      </w:r>
+      <w:del w:id="51" w:author="Andy Wills" w:date="2024-04-11T16:41:00Z">
+        <w:r>
+          <w:rPr>
+            <w:i/>
+            <w:iCs/>
+            <w:color w:val="4472C4" w:themeColor="accent1"/>
+          </w:rPr>
+          <w:delText>-</w:delText>
+        </w:r>
+      </w:del>
+      <w:ins w:id="52" w:author="Andy Wills" w:date="2024-04-11T16:41:00Z">
+        <w:r>
+          <w:rPr>
+            <w:i/>
+            <w:iCs/>
+            <w:color w:val="4472C4" w:themeColor="accent1"/>
+          </w:rPr>
+          <w:t>–</w:t>
+        </w:r>
+      </w:ins>
       <w:r>
         <w:rPr>
           <w:b/>
@@ -3522,33 +4146,89 @@
         </w:rPr>
         <w:t xml:space="preserve"> </w:t>
       </w:r>
-      <w:r>
-        <w:rPr>
-          <w:b/>
-          <w:bCs/>
-          <w:i/>
-          <w:iCs/>
-          <w:color w:val="4472C4" w:themeColor="accent1"/>
-        </w:rPr>
-        <w:t xml:space="preserve">please see page </w:t>
-      </w:r>
-      <w:r>
-        <w:rPr>
-          <w:b/>
-          <w:bCs/>
-          <w:i/>
-          <w:iCs/>
-          <w:color w:val="4472C4" w:themeColor="accent1"/>
-        </w:rPr>
-        <w:t>5 onwards</w:t>
-      </w:r>
-      <w:r>
-        <w:rPr>
-          <w:i/>
-          <w:iCs/>
-          <w:color w:val="4472C4" w:themeColor="accent1"/>
-        </w:rPr>
-        <w:t xml:space="preserve">. </w:t>
+      <w:ins w:id="53" w:author="Andy Wills" w:date="2024-04-11T16:41:00Z">
+        <w:r>
+          <w:rPr>
+            <w:b/>
+            <w:bCs/>
+            <w:i/>
+            <w:iCs/>
+            <w:color w:val="4472C4" w:themeColor="accent1"/>
+          </w:rPr>
+          <w:t>(</w:t>
+        </w:r>
+      </w:ins>
+      <w:del w:id="54" w:author="Andy Wills" w:date="2024-04-11T16:41:00Z">
+        <w:r>
+          <w:rPr>
+            <w:b/>
+            <w:bCs/>
+            <w:i/>
+            <w:iCs/>
+            <w:color w:val="4472C4" w:themeColor="accent1"/>
+          </w:rPr>
+          <w:delText xml:space="preserve">please see </w:delText>
+        </w:r>
+      </w:del>
+      <w:r>
+        <w:rPr>
+          <w:b/>
+          <w:bCs/>
+          <w:i/>
+          <w:iCs/>
+          <w:color w:val="4472C4" w:themeColor="accent1"/>
+        </w:rPr>
+        <w:t xml:space="preserve">page </w:t>
+      </w:r>
+      <w:r>
+        <w:rPr>
+          <w:b/>
+          <w:bCs/>
+          <w:i/>
+          <w:iCs/>
+          <w:color w:val="4472C4" w:themeColor="accent1"/>
+        </w:rPr>
+        <w:t>5</w:t>
+      </w:r>
+      <w:ins w:id="55" w:author="Andy Wills" w:date="2024-04-11T16:41:00Z">
+        <w:r>
+          <w:rPr>
+            <w:b/>
+            <w:bCs/>
+            <w:i/>
+            <w:iCs/>
+            <w:color w:val="4472C4" w:themeColor="accent1"/>
+          </w:rPr>
+          <w:t>-7)</w:t>
+        </w:r>
+      </w:ins>
+      <w:del w:id="56" w:author="Andy Wills" w:date="2024-04-11T16:41:00Z">
+        <w:r>
+          <w:rPr>
+            <w:b/>
+            <w:bCs/>
+            <w:i/>
+            <w:iCs/>
+            <w:color w:val="4472C4" w:themeColor="accent1"/>
+          </w:rPr>
+          <w:delText xml:space="preserve"> onwards</w:delText>
+        </w:r>
+        <w:r>
+          <w:rPr>
+            <w:i/>
+            <w:iCs/>
+            <w:color w:val="4472C4" w:themeColor="accent1"/>
+          </w:rPr>
+          <w:delText>.</w:delText>
+        </w:r>
+      </w:del>
+      <w:r>
+        <w:rPr>
+          <w:i/>
+          <w:iCs/>
+          <w:color w:val="4472C4" w:themeColor="accent1"/>
+        </w:rPr>
+        <w:t xml:space="preserve"> </w:t>
       </w:r>
       <w:r>
         <w:rPr>
@@ -3556,12 +4236,19 @@
           <w:iCs/>
         </w:rPr>
         <w:br/>
+      </w:r>
+      <w:commentRangeEnd w:id="50"/>
+      <w:r>
+        <w:rPr>
+          <w:rStyle w:val="CommentReference"/>
+        </w:rPr>
+        <w:commentReference w:id="50"/>
       </w:r>
     </w:p>
     <w:p/>
     <w:sectPr>
-      <w:headerReference w:type="default" r:id="rId7"/>
-      <w:footerReference w:type="default" r:id="rId8"/>
+      <w:headerReference w:type="default" r:id="rId11"/>
+      <w:footerReference w:type="default" r:id="rId12"/>
       <w:pgSz w:w="11906" w:h="16838"/>
       <w:pgMar w:top="1440" w:right="1440" w:bottom="1440" w:left="1440" w:header="708" w:footer="708" w:gutter="0"/>
       <w:cols w:space="708"/>
@@ -3569,6 +4256,88 @@
     </w:sectPr>
   </w:body>
 </w:document>
+</file>
+
+<file path=word/comments.xml><?xml version="1.0" encoding="utf-8"?>
+<w:comments xmlns:wpc="http://schemas.microsoft.com/office/word/2010/wordprocessingCanvas" xmlns:cx="http://schemas.microsoft.com/office/drawing/2014/chartex" xmlns:cx1="http://schemas.microsoft.com/office/drawing/2015/9/8/chartex" xmlns:cx2="http://schemas.microsoft.com/office/drawing/2015/10/21/chartex" xmlns:cx3="http://schemas.microsoft.com/office/drawing/2016/5/9/chartex" xmlns:cx4="http://schemas.microsoft.com/office/drawing/2016/5/10/chartex" xmlns:cx5="http://schemas.microsoft.com/office/drawing/2016/5/11/chartex" xmlns:cx6="http://schemas.microsoft.com/office/drawing/2016/5/12/chartex" xmlns:cx7="http://schemas.microsoft.com/office/drawing/2016/5/13/chartex" xmlns:cx8="http://schemas.microsoft.com/office/drawing/2016/5/14/chartex" xmlns:mc="http://schemas.openxmlformats.org/markup-compatibility/2006" xmlns:aink="http://schemas.microsoft.com/office/drawing/2016/ink" xmlns:am3d="http://schemas.microsoft.com/office/drawing/2017/model3d" xmlns:o="urn:schemas-microsoft-com:office:office" xmlns:oel="http://schemas.microsoft.com/office/2019/extlst" xmlns:r="http://schemas.openxmlformats.org/officeDocument/2006/relationships" xmlns:m="http://schemas.openxmlformats.org/officeDocument/2006/math" xmlns:v="urn:schemas-microsoft-com:vml" xmlns:wp14="http://schemas.microsoft.com/office/word/2010/wordprocessingDrawing" xmlns:wp="http://schemas.openxmlformats.org/drawingml/2006/wordprocessingDrawing" xmlns:w10="urn:schemas-microsoft-com:office:word" xmlns:w="http://schemas.openxmlformats.org/wordprocessingml/2006/main" xmlns:w14="http://schemas.microsoft.com/office/word/2010/wordml" xmlns:w15="http://schemas.microsoft.com/office/word/2012/wordml" xmlns:w16cex="http://schemas.microsoft.com/office/word/2018/wordml/cex" xmlns:w16cid="http://schemas.microsoft.com/office/word/2016/wordml/cid" xmlns:w16="http://schemas.microsoft.com/office/word/2018/wordml" xmlns:w16sdtdh="http://schemas.microsoft.com/office/word/2020/wordml/sdtdatahash" xmlns:w16se="http://schemas.microsoft.com/office/word/2015/wordml/symex" xmlns:wpg="http://schemas.microsoft.com/office/word/2010/wordprocessingGroup" xmlns:wpi="http://schemas.microsoft.com/office/word/2010/wordprocessingInk" xmlns:wne="http://schemas.microsoft.com/office/word/2006/wordml" xmlns:wps="http://schemas.microsoft.com/office/word/2010/wordprocessingShape" mc:Ignorable="w14 w15 w16se w16cid w16 w16cex w16sdtdh wp14">
+  <w:comment w:id="19" w:author="Andy Wills" w:date="2024-04-11T16:30:00Z" w:initials="AJW">
+    <w:p>
+      <w:r>
+        <w:rPr>
+          <w:rStyle w:val="CommentReference"/>
+        </w:rPr>
+        <w:annotationRef/>
+      </w:r>
+      <w:r>
+        <w:rPr>
+          <w:color w:val="000000"/>
+          <w:sz w:val="20"/>
+          <w:szCs w:val="20"/>
+        </w:rPr>
+        <w:t>I think? Although is this part actually new? It looks almost identical to the version we originally submitted?</w:t>
+      </w:r>
+    </w:p>
+  </w:comment>
+  <w:comment w:id="33" w:author="Andy Wills" w:date="2024-04-11T16:35:00Z" w:initials="AJW">
+    <w:p>
+      <w:r>
+        <w:rPr>
+          <w:rStyle w:val="CommentReference"/>
+        </w:rPr>
+        <w:annotationRef/>
+      </w:r>
+      <w:r>
+        <w:rPr>
+          <w:sz w:val="20"/>
+          <w:szCs w:val="20"/>
+        </w:rPr>
+        <w:t>It seems like you have deleted the part of the paper that used to cover this? In a version earlier today, there was specific text of this, which I suggested you combined with the final paragraph. Instead, it seems to have moved to where I have now indicated?</w:t>
+      </w:r>
+    </w:p>
+  </w:comment>
+  <w:comment w:id="50" w:author="Andy Wills" w:date="2024-04-11T16:42:00Z" w:initials="AJW">
+    <w:p>
+      <w:r>
+        <w:rPr>
+          <w:rStyle w:val="CommentReference"/>
+        </w:rPr>
+        <w:annotationRef/>
+      </w:r>
+      <w:r>
+        <w:rPr>
+          <w:color w:val="000000"/>
+          <w:sz w:val="20"/>
+          <w:szCs w:val="20"/>
+        </w:rPr>
+        <w:t>Although see my previous comment that I am not sure what has changed here.</w:t>
+      </w:r>
+    </w:p>
+  </w:comment>
+</w:comments>
+</file>
+
+<file path=word/commentsExtended.xml><?xml version="1.0" encoding="utf-8"?>
+<w15:commentsEx xmlns:wpc="http://schemas.microsoft.com/office/word/2010/wordprocessingCanvas" xmlns:cx="http://schemas.microsoft.com/office/drawing/2014/chartex" xmlns:cx1="http://schemas.microsoft.com/office/drawing/2015/9/8/chartex" xmlns:cx2="http://schemas.microsoft.com/office/drawing/2015/10/21/chartex" xmlns:cx3="http://schemas.microsoft.com/office/drawing/2016/5/9/chartex" xmlns:cx4="http://schemas.microsoft.com/office/drawing/2016/5/10/chartex" xmlns:cx5="http://schemas.microsoft.com/office/drawing/2016/5/11/chartex" xmlns:cx6="http://schemas.microsoft.com/office/drawing/2016/5/12/chartex" xmlns:cx7="http://schemas.microsoft.com/office/drawing/2016/5/13/chartex" xmlns:cx8="http://schemas.microsoft.com/office/drawing/2016/5/14/chartex" xmlns:mc="http://schemas.openxmlformats.org/markup-compatibility/2006" xmlns:aink="http://schemas.microsoft.com/office/drawing/2016/ink" xmlns:am3d="http://schemas.microsoft.com/office/drawing/2017/model3d" xmlns:o="urn:schemas-microsoft-com:office:office" xmlns:oel="http://schemas.microsoft.com/office/2019/extlst" xmlns:r="http://schemas.openxmlformats.org/officeDocument/2006/relationships" xmlns:m="http://schemas.openxmlformats.org/officeDocument/2006/math" xmlns:v="urn:schemas-microsoft-com:vml" xmlns:wp14="http://schemas.microsoft.com/office/word/2010/wordprocessingDrawing" xmlns:wp="http://schemas.openxmlformats.org/drawingml/2006/wordprocessingDrawing" xmlns:w10="urn:schemas-microsoft-com:office:word" xmlns:w="http://schemas.openxmlformats.org/wordprocessingml/2006/main" xmlns:w14="http://schemas.microsoft.com/office/word/2010/wordml" xmlns:w15="http://schemas.microsoft.com/office/word/2012/wordml" xmlns:w16cex="http://schemas.microsoft.com/office/word/2018/wordml/cex" xmlns:w16cid="http://schemas.microsoft.com/office/word/2016/wordml/cid" xmlns:w16="http://schemas.microsoft.com/office/word/2018/wordml" xmlns:w16sdtdh="http://schemas.microsoft.com/office/word/2020/wordml/sdtdatahash" xmlns:w16se="http://schemas.microsoft.com/office/word/2015/wordml/symex" xmlns:wpg="http://schemas.microsoft.com/office/word/2010/wordprocessingGroup" xmlns:wpi="http://schemas.microsoft.com/office/word/2010/wordprocessingInk" xmlns:wne="http://schemas.microsoft.com/office/word/2006/wordml" xmlns:wps="http://schemas.microsoft.com/office/word/2010/wordprocessingShape" mc:Ignorable="w14 w15 w16se w16cid w16 w16cex w16sdtdh wp14">
+  <w15:commentEx w15:paraId="7D235E38" w15:done="0"/>
+  <w15:commentEx w15:paraId="37185B9B" w15:done="0"/>
+  <w15:commentEx w15:paraId="5F4923A1" w15:done="0"/>
+</w15:commentsEx>
+</file>
+
+<file path=word/commentsExtensible.xml><?xml version="1.0" encoding="utf-8"?>
+<w16cex:commentsExtensible xmlns:wpc="http://schemas.microsoft.com/office/word/2010/wordprocessingCanvas" xmlns:cx="http://schemas.microsoft.com/office/drawing/2014/chartex" xmlns:cx1="http://schemas.microsoft.com/office/drawing/2015/9/8/chartex" xmlns:cx2="http://schemas.microsoft.com/office/drawing/2015/10/21/chartex" xmlns:cx3="http://schemas.microsoft.com/office/drawing/2016/5/9/chartex" xmlns:cx4="http://schemas.microsoft.com/office/drawing/2016/5/10/chartex" xmlns:cx5="http://schemas.microsoft.com/office/drawing/2016/5/11/chartex" xmlns:cx6="http://schemas.microsoft.com/office/drawing/2016/5/12/chartex" xmlns:cx7="http://schemas.microsoft.com/office/drawing/2016/5/13/chartex" xmlns:cx8="http://schemas.microsoft.com/office/drawing/2016/5/14/chartex" xmlns:cr="http://schemas.microsoft.com/office/comments/2020/reactions" xmlns:mc="http://schemas.openxmlformats.org/markup-compatibility/2006" xmlns:aink="http://schemas.microsoft.com/office/drawing/2016/ink" xmlns:am3d="http://schemas.microsoft.com/office/drawing/2017/model3d" xmlns:o="urn:schemas-microsoft-com:office:office" xmlns:oel="http://schemas.microsoft.com/office/2019/extlst" xmlns:r="http://schemas.openxmlformats.org/officeDocument/2006/relationships" xmlns:m="http://schemas.openxmlformats.org/officeDocument/2006/math" xmlns:v="urn:schemas-microsoft-com:vml" xmlns:wp14="http://schemas.microsoft.com/office/word/2010/wordprocessingDrawing" xmlns:wp="http://schemas.openxmlformats.org/drawingml/2006/wordprocessingDrawing" xmlns:w10="urn:schemas-microsoft-com:office:word" xmlns:w="http://schemas.openxmlformats.org/wordprocessingml/2006/main" xmlns:w14="http://schemas.microsoft.com/office/word/2010/wordml" xmlns:w15="http://schemas.microsoft.com/office/word/2012/wordml" xmlns:w16cex="http://schemas.microsoft.com/office/word/2018/wordml/cex" xmlns:w16cid="http://schemas.microsoft.com/office/word/2016/wordml/cid" xmlns:w16="http://schemas.microsoft.com/office/word/2018/wordml" xmlns:w16sdtdh="http://schemas.microsoft.com/office/word/2020/wordml/sdtdatahash" xmlns:w16se="http://schemas.microsoft.com/office/word/2015/wordml/symex" xmlns:wpg="http://schemas.microsoft.com/office/word/2010/wordprocessingGroup" xmlns:wpi="http://schemas.microsoft.com/office/word/2010/wordprocessingInk" xmlns:wne="http://schemas.microsoft.com/office/word/2006/wordml" xmlns:wps="http://schemas.microsoft.com/office/word/2010/wordprocessingShape" mc:Ignorable="w14 w15 w16se w16cid w16 w16cex w16sdtdh cr wp14">
+  <w16cex:commentExtensible w16cex:durableId="3DAC78F3" w16cex:dateUtc="2024-04-11T15:30:00Z"/>
+  <w16cex:commentExtensible w16cex:durableId="405D6599" w16cex:dateUtc="2024-04-11T15:35:00Z"/>
+  <w16cex:commentExtensible w16cex:durableId="0C6C6ACD" w16cex:dateUtc="2024-04-11T15:42:00Z"/>
+</w16cex:commentsExtensible>
+</file>
+
+<file path=word/commentsIds.xml><?xml version="1.0" encoding="utf-8"?>
+<w16cid:commentsIds xmlns:wpc="http://schemas.microsoft.com/office/word/2010/wordprocessingCanvas" xmlns:cx="http://schemas.microsoft.com/office/drawing/2014/chartex" xmlns:cx1="http://schemas.microsoft.com/office/drawing/2015/9/8/chartex" xmlns:cx2="http://schemas.microsoft.com/office/drawing/2015/10/21/chartex" xmlns:cx3="http://schemas.microsoft.com/office/drawing/2016/5/9/chartex" xmlns:cx4="http://schemas.microsoft.com/office/drawing/2016/5/10/chartex" xmlns:cx5="http://schemas.microsoft.com/office/drawing/2016/5/11/chartex" xmlns:cx6="http://schemas.microsoft.com/office/drawing/2016/5/12/chartex" xmlns:cx7="http://schemas.microsoft.com/office/drawing/2016/5/13/chartex" xmlns:cx8="http://schemas.microsoft.com/office/drawing/2016/5/14/chartex" xmlns:mc="http://schemas.openxmlformats.org/markup-compatibility/2006" xmlns:aink="http://schemas.microsoft.com/office/drawing/2016/ink" xmlns:am3d="http://schemas.microsoft.com/office/drawing/2017/model3d" xmlns:o="urn:schemas-microsoft-com:office:office" xmlns:oel="http://schemas.microsoft.com/office/2019/extlst" xmlns:r="http://schemas.openxmlformats.org/officeDocument/2006/relationships" xmlns:m="http://schemas.openxmlformats.org/officeDocument/2006/math" xmlns:v="urn:schemas-microsoft-com:vml" xmlns:wp14="http://schemas.microsoft.com/office/word/2010/wordprocessingDrawing" xmlns:wp="http://schemas.openxmlformats.org/drawingml/2006/wordprocessingDrawing" xmlns:w10="urn:schemas-microsoft-com:office:word" xmlns:w="http://schemas.openxmlformats.org/wordprocessingml/2006/main" xmlns:w14="http://schemas.microsoft.com/office/word/2010/wordml" xmlns:w15="http://schemas.microsoft.com/office/word/2012/wordml" xmlns:w16cex="http://schemas.microsoft.com/office/word/2018/wordml/cex" xmlns:w16cid="http://schemas.microsoft.com/office/word/2016/wordml/cid" xmlns:w16="http://schemas.microsoft.com/office/word/2018/wordml" xmlns:w16sdtdh="http://schemas.microsoft.com/office/word/2020/wordml/sdtdatahash" xmlns:w16se="http://schemas.microsoft.com/office/word/2015/wordml/symex" xmlns:wpg="http://schemas.microsoft.com/office/word/2010/wordprocessingGroup" xmlns:wpi="http://schemas.microsoft.com/office/word/2010/wordprocessingInk" xmlns:wne="http://schemas.microsoft.com/office/word/2006/wordml" xmlns:wps="http://schemas.microsoft.com/office/word/2010/wordprocessingShape" mc:Ignorable="w14 w15 w16se w16cid w16 w16cex w16sdtdh wp14">
+  <w16cid:commentId w16cid:paraId="7D235E38" w16cid:durableId="3DAC78F3"/>
+  <w16cid:commentId w16cid:paraId="37185B9B" w16cid:durableId="405D6599"/>
+  <w16cid:commentId w16cid:paraId="5F4923A1" w16cid:durableId="0C6C6ACD"/>
+</w16cid:commentsIds>
 </file>
 
 <file path=word/endnotes.xml><?xml version="1.0" encoding="utf-8"?>
@@ -3845,6 +4614,14 @@
     <w:abstractNumId w:val="0"/>
   </w:num>
 </w:numbering>
+</file>
+
+<file path=word/people.xml><?xml version="1.0" encoding="utf-8"?>
+<w15:people xmlns:wpc="http://schemas.microsoft.com/office/word/2010/wordprocessingCanvas" xmlns:cx="http://schemas.microsoft.com/office/drawing/2014/chartex" xmlns:cx1="http://schemas.microsoft.com/office/drawing/2015/9/8/chartex" xmlns:cx2="http://schemas.microsoft.com/office/drawing/2015/10/21/chartex" xmlns:cx3="http://schemas.microsoft.com/office/drawing/2016/5/9/chartex" xmlns:cx4="http://schemas.microsoft.com/office/drawing/2016/5/10/chartex" xmlns:cx5="http://schemas.microsoft.com/office/drawing/2016/5/11/chartex" xmlns:cx6="http://schemas.microsoft.com/office/drawing/2016/5/12/chartex" xmlns:cx7="http://schemas.microsoft.com/office/drawing/2016/5/13/chartex" xmlns:cx8="http://schemas.microsoft.com/office/drawing/2016/5/14/chartex" xmlns:mc="http://schemas.openxmlformats.org/markup-compatibility/2006" xmlns:aink="http://schemas.microsoft.com/office/drawing/2016/ink" xmlns:am3d="http://schemas.microsoft.com/office/drawing/2017/model3d" xmlns:o="urn:schemas-microsoft-com:office:office" xmlns:oel="http://schemas.microsoft.com/office/2019/extlst" xmlns:r="http://schemas.openxmlformats.org/officeDocument/2006/relationships" xmlns:m="http://schemas.openxmlformats.org/officeDocument/2006/math" xmlns:v="urn:schemas-microsoft-com:vml" xmlns:wp14="http://schemas.microsoft.com/office/word/2010/wordprocessingDrawing" xmlns:wp="http://schemas.openxmlformats.org/drawingml/2006/wordprocessingDrawing" xmlns:w10="urn:schemas-microsoft-com:office:word" xmlns:w="http://schemas.openxmlformats.org/wordprocessingml/2006/main" xmlns:w14="http://schemas.microsoft.com/office/word/2010/wordml" xmlns:w15="http://schemas.microsoft.com/office/word/2012/wordml" xmlns:w16cex="http://schemas.microsoft.com/office/word/2018/wordml/cex" xmlns:w16cid="http://schemas.microsoft.com/office/word/2016/wordml/cid" xmlns:w16="http://schemas.microsoft.com/office/word/2018/wordml" xmlns:w16sdtdh="http://schemas.microsoft.com/office/word/2020/wordml/sdtdatahash" xmlns:w16se="http://schemas.microsoft.com/office/word/2015/wordml/symex" xmlns:wpg="http://schemas.microsoft.com/office/word/2010/wordprocessingGroup" xmlns:wpi="http://schemas.microsoft.com/office/word/2010/wordprocessingInk" xmlns:wne="http://schemas.microsoft.com/office/word/2006/wordml" xmlns:wps="http://schemas.microsoft.com/office/word/2010/wordprocessingShape" mc:Ignorable="w14 w15 w16se w16cid w16 w16cex w16sdtdh wp14">
+  <w15:person w15:author="Andy Wills">
+    <w15:presenceInfo w15:providerId="AD" w15:userId="S::andy.wills@plymouth.ac.uk::a9e1662d-f2b0-4dc4-b15f-e0b4dd9ce0f4"/>
+  </w15:person>
+</w15:people>
 </file>
 
 <file path=word/styles.xml><?xml version="1.0" encoding="utf-8"?>

</xml_diff>

<commit_message>
Final versions submitted to the journal now
</commit_message>
<xml_diff>
--- a/submissions/cognition2/responseToReviewers.docx
+++ b/submissions/cognition2/responseToReviewers.docx
@@ -1222,13 +1222,6 @@
           <w:i/>
           <w:iCs/>
           <w:color w:val="0070C0"/>
-          <w:rPrChange w:id="0" w:author="Andy Wills" w:date="2024-04-11T16:24:00Z">
-            <w:rPr>
-              <w:i/>
-              <w:iCs/>
-              <w:color w:val="0070C0"/>
-            </w:rPr>
-          </w:rPrChange>
         </w:rPr>
       </w:pPr>
       <w:r>
@@ -1254,13 +1247,6 @@
           <w:i/>
           <w:iCs/>
           <w:color w:val="0070C0"/>
-          <w:rPrChange w:id="1" w:author="Andy Wills" w:date="2024-04-11T16:24:00Z">
-            <w:rPr>
-              <w:i/>
-              <w:iCs/>
-              <w:color w:val="0070C0"/>
-            </w:rPr>
-          </w:rPrChange>
         </w:rPr>
         <w:t>this has now been added to the Author Note on the title page.</w:t>
       </w:r>
@@ -4228,14 +4214,6 @@
     <w:abstractNumId w:val="0"/>
   </w:num>
 </w:numbering>
-</file>
-
-<file path=word/people.xml><?xml version="1.0" encoding="utf-8"?>
-<w15:people xmlns:wpc="http://schemas.microsoft.com/office/word/2010/wordprocessingCanvas" xmlns:cx="http://schemas.microsoft.com/office/drawing/2014/chartex" xmlns:cx1="http://schemas.microsoft.com/office/drawing/2015/9/8/chartex" xmlns:cx2="http://schemas.microsoft.com/office/drawing/2015/10/21/chartex" xmlns:cx3="http://schemas.microsoft.com/office/drawing/2016/5/9/chartex" xmlns:cx4="http://schemas.microsoft.com/office/drawing/2016/5/10/chartex" xmlns:cx5="http://schemas.microsoft.com/office/drawing/2016/5/11/chartex" xmlns:cx6="http://schemas.microsoft.com/office/drawing/2016/5/12/chartex" xmlns:cx7="http://schemas.microsoft.com/office/drawing/2016/5/13/chartex" xmlns:cx8="http://schemas.microsoft.com/office/drawing/2016/5/14/chartex" xmlns:mc="http://schemas.openxmlformats.org/markup-compatibility/2006" xmlns:aink="http://schemas.microsoft.com/office/drawing/2016/ink" xmlns:am3d="http://schemas.microsoft.com/office/drawing/2017/model3d" xmlns:o="urn:schemas-microsoft-com:office:office" xmlns:oel="http://schemas.microsoft.com/office/2019/extlst" xmlns:r="http://schemas.openxmlformats.org/officeDocument/2006/relationships" xmlns:m="http://schemas.openxmlformats.org/officeDocument/2006/math" xmlns:v="urn:schemas-microsoft-com:vml" xmlns:wp14="http://schemas.microsoft.com/office/word/2010/wordprocessingDrawing" xmlns:wp="http://schemas.openxmlformats.org/drawingml/2006/wordprocessingDrawing" xmlns:w10="urn:schemas-microsoft-com:office:word" xmlns:w="http://schemas.openxmlformats.org/wordprocessingml/2006/main" xmlns:w14="http://schemas.microsoft.com/office/word/2010/wordml" xmlns:w15="http://schemas.microsoft.com/office/word/2012/wordml" xmlns:w16cex="http://schemas.microsoft.com/office/word/2018/wordml/cex" xmlns:w16cid="http://schemas.microsoft.com/office/word/2016/wordml/cid" xmlns:w16="http://schemas.microsoft.com/office/word/2018/wordml" xmlns:w16sdtdh="http://schemas.microsoft.com/office/word/2020/wordml/sdtdatahash" xmlns:w16se="http://schemas.microsoft.com/office/word/2015/wordml/symex" xmlns:wpg="http://schemas.microsoft.com/office/word/2010/wordprocessingGroup" xmlns:wpi="http://schemas.microsoft.com/office/word/2010/wordprocessingInk" xmlns:wne="http://schemas.microsoft.com/office/word/2006/wordml" xmlns:wps="http://schemas.microsoft.com/office/word/2010/wordprocessingShape" mc:Ignorable="w14 w15 w16se w16cid w16 w16cex w16sdtdh wp14">
-  <w15:person w15:author="Andy Wills">
-    <w15:presenceInfo w15:providerId="AD" w15:userId="S::andy.wills@plymouth.ac.uk::a9e1662d-f2b0-4dc4-b15f-e0b4dd9ce0f4"/>
-  </w15:person>
-</w15:people>
 </file>
 
 <file path=word/styles.xml><?xml version="1.0" encoding="utf-8"?>

</xml_diff>